<commit_message>
Fix one spelling error due to my typo.
</commit_message>
<xml_diff>
--- a/documents/PMAS documents/Beta Testing Issues.docx
+++ b/documents/PMAS documents/Beta Testing Issues.docx
@@ -750,7 +750,21 @@
         <w:rPr>
           <w:color w:val="0000CC"/>
         </w:rPr>
-        <w:t>It was compact but I would prefer the form has patient details displayed then can use show fields to brin up other fields</w:t>
+        <w:t>It was compact but I would prefer the form has patient details displayed then can use show fields to brin</w:t>
+      </w:r>
+      <w:r>
+        <w:rPr>
+          <w:color w:val="0000CC"/>
+        </w:rPr>
+        <w:t>g</w:t>
+      </w:r>
+      <w:bookmarkStart w:id="0" w:name="_GoBack"/>
+      <w:bookmarkEnd w:id="0"/>
+      <w:r>
+        <w:rPr>
+          <w:color w:val="0000CC"/>
+        </w:rPr>
+        <w:t xml:space="preserve"> up other fields</w:t>
       </w:r>
     </w:p>
     <w:p>
@@ -940,12 +954,12 @@
       </w:pPr>
     </w:p>
     <w:sectPr>
-      <w:headerReference w:type="even" r:id="rId7"/>
-      <w:headerReference w:type="default" r:id="rId8"/>
-      <w:footerReference w:type="even" r:id="rId9"/>
-      <w:footerReference w:type="default" r:id="rId10"/>
-      <w:headerReference w:type="first" r:id="rId11"/>
-      <w:footerReference w:type="first" r:id="rId12"/>
+      <w:headerReference w:type="even" r:id="rId6"/>
+      <w:headerReference w:type="default" r:id="rId7"/>
+      <w:footerReference w:type="even" r:id="rId8"/>
+      <w:footerReference w:type="default" r:id="rId9"/>
+      <w:headerReference w:type="first" r:id="rId10"/>
+      <w:footerReference w:type="first" r:id="rId11"/>
       <w:pgSz w:w="12240" w:h="15840"/>
       <w:pgMar w:top="1440" w:right="1440" w:bottom="1440" w:left="1440" w:header="720" w:footer="720" w:gutter="0"/>
       <w:cols w:space="720"/>
@@ -1076,17 +1090,7 @@
         <w:szCs w:val="28"/>
         <w:lang w:val="en-AU"/>
       </w:rPr>
-      <w:t xml:space="preserve">Beta Testing: </w:t>
-    </w:r>
-    <w:bookmarkStart w:id="0" w:name="_GoBack"/>
-    <w:bookmarkEnd w:id="0"/>
-    <w:r>
-      <w:rPr>
-        <w:sz w:val="28"/>
-        <w:szCs w:val="28"/>
-        <w:lang w:val="en-AU"/>
-      </w:rPr>
-      <w:t>Participant Issue Log</w:t>
+      <w:t>Beta Testing: Participant Issue Log</w:t>
     </w:r>
   </w:p>
 </w:hdr>
@@ -1100,10 +1104,6 @@
     </w:pPr>
   </w:p>
 </w:hdr>
-</file>
-
-<file path=word/numbering.xml><?xml version="1.0" encoding="utf-8"?>
-<w:numbering xmlns:wpc="http://schemas.microsoft.com/office/word/2010/wordprocessingCanvas" xmlns:cx="http://schemas.microsoft.com/office/drawing/2014/chartex" xmlns:cx1="http://schemas.microsoft.com/office/drawing/2015/9/8/chartex" xmlns:cx2="http://schemas.microsoft.com/office/drawing/2015/10/21/chartex" xmlns:cx3="http://schemas.microsoft.com/office/drawing/2016/5/9/chartex" xmlns:cx4="http://schemas.microsoft.com/office/drawing/2016/5/10/chartex" xmlns:cx5="http://schemas.microsoft.com/office/drawing/2016/5/11/chartex" xmlns:cx6="http://schemas.microsoft.com/office/drawing/2016/5/12/chartex" xmlns:cx7="http://schemas.microsoft.com/office/drawing/2016/5/13/chartex" xmlns:cx8="http://schemas.microsoft.com/office/drawing/2016/5/14/chartex" xmlns:mc="http://schemas.openxmlformats.org/markup-compatibility/2006" xmlns:aink="http://schemas.microsoft.com/office/drawing/2016/ink" xmlns:am3d="http://schemas.microsoft.com/office/drawing/2017/model3d" xmlns:o="urn:schemas-microsoft-com:office:office" xmlns:r="http://schemas.openxmlformats.org/officeDocument/2006/relationships" xmlns:m="http://schemas.openxmlformats.org/officeDocument/2006/math" xmlns:v="urn:schemas-microsoft-com:vml" xmlns:wp14="http://schemas.microsoft.com/office/word/2010/wordprocessingDrawing" xmlns:wp="http://schemas.openxmlformats.org/drawingml/2006/wordprocessingDrawing" xmlns:w10="urn:schemas-microsoft-com:office:word" xmlns:w="http://schemas.openxmlformats.org/wordprocessingml/2006/main" xmlns:w14="http://schemas.microsoft.com/office/word/2010/wordml" xmlns:w15="http://schemas.microsoft.com/office/word/2012/wordml" xmlns:w16cid="http://schemas.microsoft.com/office/word/2016/wordml/cid" xmlns:w16se="http://schemas.microsoft.com/office/word/2015/wordml/symex" xmlns:wpg="http://schemas.microsoft.com/office/word/2010/wordprocessingGroup" xmlns:wpi="http://schemas.microsoft.com/office/word/2010/wordprocessingInk" xmlns:wne="http://schemas.microsoft.com/office/word/2006/wordml" xmlns:wps="http://schemas.microsoft.com/office/word/2010/wordprocessingShape" mc:Ignorable="w14 w15 w16se w16cid wp14"/>
 </file>
 
 <file path=word/styles.xml><?xml version="1.0" encoding="utf-8"?>
@@ -1229,6 +1229,7 @@
     <w:lsdException w:name="HTML Sample" w:semiHidden="1" w:unhideWhenUsed="1"/>
     <w:lsdException w:name="HTML Typewriter" w:semiHidden="1" w:unhideWhenUsed="1"/>
     <w:lsdException w:name="HTML Variable" w:semiHidden="1" w:unhideWhenUsed="1"/>
+    <w:lsdException w:name="Normal Table" w:semiHidden="1" w:unhideWhenUsed="1"/>
     <w:lsdException w:name="annotation subject" w:semiHidden="1" w:unhideWhenUsed="1"/>
     <w:lsdException w:name="No List" w:semiHidden="1" w:unhideWhenUsed="1"/>
     <w:lsdException w:name="Outline List 1" w:semiHidden="1" w:unhideWhenUsed="1"/>
@@ -1272,8 +1273,10 @@
     <w:lsdException w:name="Table Elegant" w:semiHidden="1" w:unhideWhenUsed="1"/>
     <w:lsdException w:name="Table Professional" w:semiHidden="1" w:unhideWhenUsed="1"/>
     <w:lsdException w:name="Table Subtle 1" w:semiHidden="1" w:unhideWhenUsed="1"/>
+    <w:lsdException w:name="Table Subtle 2" w:semiHidden="1" w:unhideWhenUsed="1"/>
     <w:lsdException w:name="Table Web 1" w:semiHidden="1" w:unhideWhenUsed="1"/>
     <w:lsdException w:name="Table Web 2" w:semiHidden="1" w:unhideWhenUsed="1"/>
+    <w:lsdException w:name="Table Web 3" w:semiHidden="1" w:unhideWhenUsed="1"/>
     <w:lsdException w:name="Balloon Text" w:semiHidden="1" w:unhideWhenUsed="1"/>
     <w:lsdException w:name="Table Grid" w:uiPriority="39"/>
     <w:lsdException w:name="Table Theme" w:semiHidden="1" w:unhideWhenUsed="1"/>

</xml_diff>

<commit_message>
Updated Beta Testing Issues to indicate how the addressed issues were identified, categorised, and addressed, and the reasons why the remaining issues were unadressed.
</commit_message>
<xml_diff>
--- a/documents/PMAS documents/Beta Testing Issues.docx
+++ b/documents/PMAS documents/Beta Testing Issues.docx
@@ -1,6 +1,6 @@
 
 <file path=word/document.xml><?xml version="1.0" encoding="utf-8"?>
-<w:document xmlns:wpc="http://schemas.microsoft.com/office/word/2010/wordprocessingCanvas" xmlns:cx="http://schemas.microsoft.com/office/drawing/2014/chartex" xmlns:cx1="http://schemas.microsoft.com/office/drawing/2015/9/8/chartex" xmlns:cx2="http://schemas.microsoft.com/office/drawing/2015/10/21/chartex" xmlns:cx3="http://schemas.microsoft.com/office/drawing/2016/5/9/chartex" xmlns:cx4="http://schemas.microsoft.com/office/drawing/2016/5/10/chartex" xmlns:cx5="http://schemas.microsoft.com/office/drawing/2016/5/11/chartex" xmlns:cx6="http://schemas.microsoft.com/office/drawing/2016/5/12/chartex" xmlns:cx7="http://schemas.microsoft.com/office/drawing/2016/5/13/chartex" xmlns:cx8="http://schemas.microsoft.com/office/drawing/2016/5/14/chartex" xmlns:mc="http://schemas.openxmlformats.org/markup-compatibility/2006" xmlns:aink="http://schemas.microsoft.com/office/drawing/2016/ink" xmlns:am3d="http://schemas.microsoft.com/office/drawing/2017/model3d" xmlns:o="urn:schemas-microsoft-com:office:office" xmlns:r="http://schemas.openxmlformats.org/officeDocument/2006/relationships" xmlns:m="http://schemas.openxmlformats.org/officeDocument/2006/math" xmlns:v="urn:schemas-microsoft-com:vml" xmlns:wp14="http://schemas.microsoft.com/office/word/2010/wordprocessingDrawing" xmlns:wp="http://schemas.openxmlformats.org/drawingml/2006/wordprocessingDrawing" xmlns:w10="urn:schemas-microsoft-com:office:word" xmlns:w="http://schemas.openxmlformats.org/wordprocessingml/2006/main" xmlns:w14="http://schemas.microsoft.com/office/word/2010/wordml" xmlns:w15="http://schemas.microsoft.com/office/word/2012/wordml" xmlns:w16cid="http://schemas.microsoft.com/office/word/2016/wordml/cid" xmlns:w16se="http://schemas.microsoft.com/office/word/2015/wordml/symex" xmlns:wpg="http://schemas.microsoft.com/office/word/2010/wordprocessingGroup" xmlns:wpi="http://schemas.microsoft.com/office/word/2010/wordprocessingInk" xmlns:wne="http://schemas.microsoft.com/office/word/2006/wordml" xmlns:wps="http://schemas.microsoft.com/office/word/2010/wordprocessingShape" mc:Ignorable="w14 w15 w16se w16cid wp14">
+<w:document xmlns:wpc="http://schemas.microsoft.com/office/word/2010/wordprocessingCanvas" xmlns:mc="http://schemas.openxmlformats.org/markup-compatibility/2006" xmlns:o="urn:schemas-microsoft-com:office:office" xmlns:r="http://schemas.openxmlformats.org/officeDocument/2006/relationships" xmlns:m="http://schemas.openxmlformats.org/officeDocument/2006/math" xmlns:v="urn:schemas-microsoft-com:vml" xmlns:wp14="http://schemas.microsoft.com/office/word/2010/wordprocessingDrawing" xmlns:wp="http://schemas.openxmlformats.org/drawingml/2006/wordprocessingDrawing" xmlns:w10="urn:schemas-microsoft-com:office:word" xmlns:w="http://schemas.openxmlformats.org/wordprocessingml/2006/main" xmlns:w14="http://schemas.microsoft.com/office/word/2010/wordml" xmlns:w15="http://schemas.microsoft.com/office/word/2012/wordml" xmlns:wpg="http://schemas.microsoft.com/office/word/2010/wordprocessingGroup" xmlns:wpi="http://schemas.microsoft.com/office/word/2010/wordprocessingInk" xmlns:wne="http://schemas.microsoft.com/office/word/2006/wordml" xmlns:wps="http://schemas.microsoft.com/office/word/2010/wordprocessingShape" mc:Ignorable="w14 w15 wp14">
   <w:body>
     <w:p>
       <w:pPr>
@@ -18,6 +18,12 @@
       </w:r>
     </w:p>
     <w:p>
+      <w:pPr>
+        <w:rPr>
+          <w:rFonts w:ascii="Calibri" w:eastAsia="Calibri" w:hAnsi="Calibri" w:cs="Calibri"/>
+          <w:color w:val="0000CC"/>
+        </w:rPr>
+      </w:pPr>
       <w:r>
         <w:rPr>
           <w:rFonts w:ascii="Calibri" w:eastAsia="Calibri" w:hAnsi="Calibri" w:cs="Calibri"/>
@@ -29,6 +35,20 @@
     <w:p>
       <w:pPr>
         <w:rPr>
+          <w:color w:val="70AD47" w:themeColor="accent6"/>
+        </w:rPr>
+      </w:pPr>
+      <w:r>
+        <w:rPr>
+          <w:rFonts w:ascii="Calibri" w:eastAsia="Calibri" w:hAnsi="Calibri" w:cs="Calibri"/>
+          <w:color w:val="70AD47" w:themeColor="accent6"/>
+        </w:rPr>
+        <w:t>General Comment fields already exists.</w:t>
+      </w:r>
+    </w:p>
+    <w:p>
+      <w:pPr>
+        <w:rPr>
           <w:rFonts w:ascii="Calibri" w:eastAsia="Calibri" w:hAnsi="Calibri" w:cs="Calibri"/>
           <w:color w:val="0000CC"/>
         </w:rPr>
@@ -47,7 +67,36 @@
           <w:rFonts w:ascii="Calibri" w:eastAsia="Calibri" w:hAnsi="Calibri" w:cs="Calibri"/>
           <w:color w:val="0000CC"/>
         </w:rPr>
-        <w:t>I had a problem when entering an error without wanting to put in Physician details. The form came back with an error after I selected submit. It wanted me to enter a Physician Number. I was not able to enter any details. I could only continue by changing to Yes to Physician Details and entering each field. Also, when I went to enter the next error, I didn’t select clear first. I entered all the details but the submit button was not available. I had to select clear and start all over again. This was slightly annoying.</w:t>
+        <w:t xml:space="preserve">I had a problem when entering an error without wanting to put in Physician details. The form came back with an error after I selected submit. It wanted me to enter a Physician Number. I was not able to enter any details. I could only continue by changing to </w:t>
+      </w:r>
+      <w:proofErr w:type="gramStart"/>
+      <w:r>
+        <w:rPr>
+          <w:rFonts w:ascii="Calibri" w:eastAsia="Calibri" w:hAnsi="Calibri" w:cs="Calibri"/>
+          <w:color w:val="0000CC"/>
+        </w:rPr>
+        <w:t>Yes</w:t>
+      </w:r>
+      <w:proofErr w:type="gramEnd"/>
+      <w:r>
+        <w:rPr>
+          <w:rFonts w:ascii="Calibri" w:eastAsia="Calibri" w:hAnsi="Calibri" w:cs="Calibri"/>
+          <w:color w:val="0000CC"/>
+        </w:rPr>
+        <w:t xml:space="preserve"> to Physician Details and entering each field. Also, when I went to enter the next error, I didn’t select clear first. I entered all the details but the submit button was not available. I had to select clear and start all over again. This was slightly annoying.</w:t>
+      </w:r>
+      <w:r>
+        <w:rPr>
+          <w:rFonts w:ascii="Calibri" w:eastAsia="Calibri" w:hAnsi="Calibri" w:cs="Calibri"/>
+          <w:color w:val="0000CC"/>
+        </w:rPr>
+        <w:br/>
+      </w:r>
+      <w:r>
+        <w:rPr>
+          <w:color w:val="70AD47" w:themeColor="accent6"/>
+        </w:rPr>
+        <w:t>Addressed in Work Item 4.6 of Transition Iteration Plan 2 – Bug reproduced and fixed.</w:t>
       </w:r>
     </w:p>
     <w:p>
@@ -73,6 +122,37 @@
         </w:rPr>
         <w:t>If you accidentally hit clear there is no way to undo it, &amp; there was no way to undo your changes.</w:t>
       </w:r>
+      <w:r>
+        <w:rPr>
+          <w:rFonts w:ascii="Calibri" w:eastAsia="Calibri" w:hAnsi="Calibri" w:cs="Calibri"/>
+          <w:color w:val="0000CC"/>
+        </w:rPr>
+        <w:br/>
+      </w:r>
+      <w:r>
+        <w:rPr>
+          <w:color w:val="70AD47" w:themeColor="accent6"/>
+        </w:rPr>
+        <w:t xml:space="preserve">Addressed in Work Item </w:t>
+      </w:r>
+      <w:r>
+        <w:rPr>
+          <w:color w:val="70AD47" w:themeColor="accent6"/>
+        </w:rPr>
+        <w:t>5.5</w:t>
+      </w:r>
+      <w:r>
+        <w:rPr>
+          <w:color w:val="70AD47" w:themeColor="accent6"/>
+        </w:rPr>
+        <w:t xml:space="preserve"> of Transition Iteration Plan 2</w:t>
+      </w:r>
+      <w:r>
+        <w:rPr>
+          <w:color w:val="70AD47" w:themeColor="accent6"/>
+        </w:rPr>
+        <w:t xml:space="preserve"> – Added a confirmation prompt</w:t>
+      </w:r>
     </w:p>
     <w:p>
       <w:pPr>
@@ -90,6 +170,12 @@
       </w:r>
     </w:p>
     <w:p>
+      <w:pPr>
+        <w:rPr>
+          <w:rFonts w:ascii="Calibri" w:eastAsia="Calibri" w:hAnsi="Calibri" w:cs="Calibri"/>
+          <w:color w:val="0000CC"/>
+        </w:rPr>
+      </w:pPr>
       <w:r>
         <w:rPr>
           <w:rFonts w:ascii="Calibri" w:eastAsia="Calibri" w:hAnsi="Calibri" w:cs="Calibri"/>
@@ -101,6 +187,61 @@
     <w:p>
       <w:pPr>
         <w:rPr>
+          <w:color w:val="5B9BD5" w:themeColor="accent1"/>
+        </w:rPr>
+      </w:pPr>
+      <w:r>
+        <w:rPr>
+          <w:color w:val="5B9BD5" w:themeColor="accent1"/>
+        </w:rPr>
+        <w:t>Irreproducible</w:t>
+      </w:r>
+      <w:r>
+        <w:rPr>
+          <w:color w:val="5B9BD5" w:themeColor="accent1"/>
+        </w:rPr>
+        <w:t xml:space="preserve"> server issue,</w:t>
+      </w:r>
+      <w:r>
+        <w:rPr>
+          <w:color w:val="5B9BD5" w:themeColor="accent1"/>
+        </w:rPr>
+        <w:t xml:space="preserve"> but addressed – see </w:t>
+      </w:r>
+      <w:r>
+        <w:rPr>
+          <w:color w:val="5B9BD5" w:themeColor="accent1"/>
+        </w:rPr>
+        <w:t xml:space="preserve">Work Item </w:t>
+      </w:r>
+      <w:r>
+        <w:rPr>
+          <w:color w:val="5B9BD5" w:themeColor="accent1"/>
+        </w:rPr>
+        <w:t>4.1</w:t>
+      </w:r>
+      <w:r>
+        <w:rPr>
+          <w:color w:val="5B9BD5" w:themeColor="accent1"/>
+        </w:rPr>
+        <w:t xml:space="preserve"> </w:t>
+      </w:r>
+      <w:r>
+        <w:rPr>
+          <w:color w:val="5B9BD5" w:themeColor="accent1"/>
+        </w:rPr>
+        <w:t xml:space="preserve">and Issue 1 </w:t>
+      </w:r>
+      <w:r>
+        <w:rPr>
+          <w:color w:val="5B9BD5" w:themeColor="accent1"/>
+        </w:rPr>
+        <w:t>of Transition Iteration Plan 2</w:t>
+      </w:r>
+    </w:p>
+    <w:p>
+      <w:pPr>
+        <w:rPr>
           <w:rFonts w:ascii="Calibri" w:eastAsia="Calibri" w:hAnsi="Calibri" w:cs="Calibri"/>
           <w:color w:val="0000CC"/>
         </w:rPr>
@@ -114,6 +255,12 @@
       </w:r>
     </w:p>
     <w:p>
+      <w:pPr>
+        <w:rPr>
+          <w:rFonts w:ascii="Calibri" w:eastAsia="Calibri" w:hAnsi="Calibri" w:cs="Calibri"/>
+          <w:color w:val="0000CC"/>
+        </w:rPr>
+      </w:pPr>
       <w:r>
         <w:rPr>
           <w:rFonts w:ascii="Calibri" w:eastAsia="Calibri" w:hAnsi="Calibri" w:cs="Calibri"/>
@@ -125,6 +272,20 @@
     <w:p>
       <w:pPr>
         <w:rPr>
+          <w:color w:val="ED7D31" w:themeColor="accent2"/>
+        </w:rPr>
+      </w:pPr>
+      <w:r>
+        <w:rPr>
+          <w:rFonts w:ascii="Calibri" w:eastAsia="Calibri" w:hAnsi="Calibri" w:cs="Calibri"/>
+          <w:color w:val="ED7D31" w:themeColor="accent2"/>
+        </w:rPr>
+        <w:t>Unaddressed</w:t>
+      </w:r>
+    </w:p>
+    <w:p>
+      <w:pPr>
+        <w:rPr>
           <w:rFonts w:ascii="Calibri" w:eastAsia="Calibri" w:hAnsi="Calibri" w:cs="Calibri"/>
           <w:color w:val="0000CC"/>
         </w:rPr>
@@ -138,6 +299,11 @@
       </w:r>
     </w:p>
     <w:p>
+      <w:pPr>
+        <w:rPr>
+          <w:color w:val="5B9BD5" w:themeColor="accent1"/>
+        </w:rPr>
+      </w:pPr>
       <w:r>
         <w:rPr>
           <w:rFonts w:ascii="Calibri" w:eastAsia="Calibri" w:hAnsi="Calibri" w:cs="Calibri"/>
@@ -145,6 +311,31 @@
         </w:rPr>
         <w:t>When I tried to add a medication type it kept coming up with a message saying “an error has occurred” so I wasn’t able to add one.</w:t>
       </w:r>
+      <w:r>
+        <w:rPr>
+          <w:rFonts w:ascii="Calibri" w:eastAsia="Calibri" w:hAnsi="Calibri" w:cs="Calibri"/>
+          <w:color w:val="0000CC"/>
+        </w:rPr>
+        <w:br/>
+      </w:r>
+      <w:r>
+        <w:rPr>
+          <w:color w:val="5B9BD5" w:themeColor="accent1"/>
+        </w:rPr>
+        <w:t>Irreproducible</w:t>
+      </w:r>
+      <w:r>
+        <w:rPr>
+          <w:color w:val="5B9BD5" w:themeColor="accent1"/>
+        </w:rPr>
+        <w:t xml:space="preserve"> server issue,</w:t>
+      </w:r>
+      <w:r>
+        <w:rPr>
+          <w:color w:val="5B9BD5" w:themeColor="accent1"/>
+        </w:rPr>
+        <w:t xml:space="preserve"> but addressed – see Work Item 4.1 and Issue 1 of Transition Iteration Plan 2</w:t>
+      </w:r>
     </w:p>
     <w:p>
       <w:pPr>
@@ -162,6 +353,11 @@
       </w:r>
     </w:p>
     <w:p>
+      <w:pPr>
+        <w:rPr>
+          <w:color w:val="5B9BD5" w:themeColor="accent1"/>
+        </w:rPr>
+      </w:pPr>
       <w:r>
         <w:rPr>
           <w:rFonts w:ascii="Calibri" w:eastAsia="Calibri" w:hAnsi="Calibri" w:cs="Calibri"/>
@@ -169,6 +365,31 @@
         </w:rPr>
         <w:t>Kept coming up with an error message, was not able to add a patient type.</w:t>
       </w:r>
+      <w:r>
+        <w:rPr>
+          <w:rFonts w:ascii="Calibri" w:eastAsia="Calibri" w:hAnsi="Calibri" w:cs="Calibri"/>
+          <w:color w:val="0000CC"/>
+        </w:rPr>
+        <w:br/>
+      </w:r>
+      <w:r>
+        <w:rPr>
+          <w:color w:val="5B9BD5" w:themeColor="accent1"/>
+        </w:rPr>
+        <w:t>Irreproducible</w:t>
+      </w:r>
+      <w:r>
+        <w:rPr>
+          <w:color w:val="5B9BD5" w:themeColor="accent1"/>
+        </w:rPr>
+        <w:t xml:space="preserve"> server issue,</w:t>
+      </w:r>
+      <w:r>
+        <w:rPr>
+          <w:color w:val="5B9BD5" w:themeColor="accent1"/>
+        </w:rPr>
+        <w:t xml:space="preserve"> but addressed – see Work Item 4.1 and Issue 1 of Transition Iteration Plan 2</w:t>
+      </w:r>
     </w:p>
     <w:p>
       <w:pPr>
@@ -186,6 +407,11 @@
       </w:r>
     </w:p>
     <w:p>
+      <w:pPr>
+        <w:rPr>
+          <w:color w:val="5B9BD5" w:themeColor="accent1"/>
+        </w:rPr>
+      </w:pPr>
       <w:r>
         <w:rPr>
           <w:rFonts w:ascii="Calibri" w:eastAsia="Calibri" w:hAnsi="Calibri" w:cs="Calibri"/>
@@ -193,6 +419,31 @@
         </w:rPr>
         <w:t>When I clicked on reporting, the web browser said it couldn’t connect to the server, so wasn’t able to open it.</w:t>
       </w:r>
+      <w:r>
+        <w:rPr>
+          <w:rFonts w:ascii="Calibri" w:eastAsia="Calibri" w:hAnsi="Calibri" w:cs="Calibri"/>
+          <w:color w:val="0000CC"/>
+        </w:rPr>
+        <w:br/>
+      </w:r>
+      <w:r>
+        <w:rPr>
+          <w:color w:val="5B9BD5" w:themeColor="accent1"/>
+        </w:rPr>
+        <w:t>Irreproducible</w:t>
+      </w:r>
+      <w:r>
+        <w:rPr>
+          <w:color w:val="5B9BD5" w:themeColor="accent1"/>
+        </w:rPr>
+        <w:t xml:space="preserve"> server issue,</w:t>
+      </w:r>
+      <w:r>
+        <w:rPr>
+          <w:color w:val="5B9BD5" w:themeColor="accent1"/>
+        </w:rPr>
+        <w:t xml:space="preserve"> but addressed – see Work Item 4.1 and Issue 1 of Transition Iteration Plan 2</w:t>
+      </w:r>
     </w:p>
     <w:p>
       <w:r>
@@ -200,15 +451,56 @@
       </w:r>
     </w:p>
     <w:p>
-      <w:r>
-        <w:rPr>
-          <w:rFonts w:ascii="Calibri" w:eastAsia="Calibri" w:hAnsi="Calibri" w:cs="Calibri"/>
-          <w:color w:val="0000CC"/>
-        </w:rPr>
-        <w:t>I found that it was misleading that all the manage sections were called manage when all you can do is add a new worker/user etc. If you actually wanted to manage (edit/delete etc) them you had to go to the search function.</w:t>
-      </w:r>
-    </w:p>
-    <w:p>
+      <w:pPr>
+        <w:rPr>
+          <w:color w:val="C00000"/>
+        </w:rPr>
+      </w:pPr>
+      <w:r>
+        <w:rPr>
+          <w:rFonts w:ascii="Calibri" w:eastAsia="Calibri" w:hAnsi="Calibri" w:cs="Calibri"/>
+          <w:color w:val="0000CC"/>
+        </w:rPr>
+        <w:lastRenderedPageBreak/>
+        <w:t xml:space="preserve">I found that it was misleading that all the manage sections were called manage when all you can do is add a new worker/user etc. If you actually wanted to manage (edit/delete </w:t>
+      </w:r>
+      <w:proofErr w:type="spellStart"/>
+      <w:r>
+        <w:rPr>
+          <w:rFonts w:ascii="Calibri" w:eastAsia="Calibri" w:hAnsi="Calibri" w:cs="Calibri"/>
+          <w:color w:val="0000CC"/>
+        </w:rPr>
+        <w:t>etc</w:t>
+      </w:r>
+      <w:proofErr w:type="spellEnd"/>
+      <w:r>
+        <w:rPr>
+          <w:rFonts w:ascii="Calibri" w:eastAsia="Calibri" w:hAnsi="Calibri" w:cs="Calibri"/>
+          <w:color w:val="0000CC"/>
+        </w:rPr>
+        <w:t>) them you had to go to the search function.</w:t>
+      </w:r>
+      <w:r>
+        <w:rPr>
+          <w:rFonts w:ascii="Calibri" w:eastAsia="Calibri" w:hAnsi="Calibri" w:cs="Calibri"/>
+          <w:color w:val="0000CC"/>
+        </w:rPr>
+        <w:br/>
+      </w:r>
+      <w:r>
+        <w:rPr>
+          <w:rFonts w:ascii="Calibri" w:eastAsia="Calibri" w:hAnsi="Calibri" w:cs="Calibri"/>
+          <w:color w:val="C00000"/>
+        </w:rPr>
+        <w:t>No changes made – minor usability issue that would have required updating all user documentation.</w:t>
+      </w:r>
+    </w:p>
+    <w:p>
+      <w:pPr>
+        <w:rPr>
+          <w:color w:val="ED7D31" w:themeColor="accent2"/>
+        </w:rPr>
+      </w:pPr>
       <w:r>
         <w:rPr>
           <w:rFonts w:ascii="Calibri" w:eastAsia="Calibri" w:hAnsi="Calibri" w:cs="Calibri"/>
@@ -216,6 +508,20 @@
         </w:rPr>
         <w:t>With exception of users, there didn’t seem to be a delete option that I can recall. You obviously wouldn’t want it for everything (e.g. the errors) but I feel like there should be that option for some of the other sections (e.g. workers, if somebody leaves to work somewhere else, do they still need to be in the system?).</w:t>
       </w:r>
+      <w:r>
+        <w:rPr>
+          <w:rFonts w:ascii="Calibri" w:eastAsia="Calibri" w:hAnsi="Calibri" w:cs="Calibri"/>
+          <w:color w:val="0000CC"/>
+        </w:rPr>
+        <w:br/>
+      </w:r>
+      <w:r>
+        <w:rPr>
+          <w:rFonts w:ascii="Calibri" w:eastAsia="Calibri" w:hAnsi="Calibri" w:cs="Calibri"/>
+          <w:color w:val="ED7D31" w:themeColor="accent2"/>
+        </w:rPr>
+        <w:t>Unaddressed</w:t>
+      </w:r>
     </w:p>
     <w:p>
       <w:pPr>
@@ -255,251 +561,419 @@
         <w:rPr>
           <w:color w:val="0000CC"/>
         </w:rPr>
+        <w:t>No limitation on number so could be put wrong</w:t>
+      </w:r>
+    </w:p>
+    <w:p>
+      <w:pPr>
+        <w:rPr>
+          <w:color w:val="0000CC"/>
+        </w:rPr>
+      </w:pPr>
+      <w:r>
+        <w:rPr>
+          <w:rFonts w:ascii="Calibri" w:eastAsia="Calibri" w:hAnsi="Calibri" w:cs="Calibri"/>
+          <w:color w:val="C00000"/>
+        </w:rPr>
+        <w:t>No changes made – minor usability issue</w:t>
+      </w:r>
+    </w:p>
+    <w:p>
+      <w:pPr>
+        <w:rPr>
+          <w:rFonts w:ascii="Calibri" w:eastAsia="Calibri" w:hAnsi="Calibri" w:cs="Calibri"/>
+          <w:color w:val="000000" w:themeColor="text1"/>
+        </w:rPr>
+      </w:pPr>
+      <w:r>
+        <w:rPr>
+          <w:rFonts w:ascii="Calibri" w:eastAsia="Calibri" w:hAnsi="Calibri" w:cs="Calibri"/>
+          <w:color w:val="000000" w:themeColor="text1"/>
+        </w:rPr>
+        <w:t>Participant 23: Edit an error</w:t>
+      </w:r>
+    </w:p>
+    <w:p>
+      <w:pPr>
+        <w:rPr>
+          <w:color w:val="0000CC"/>
+        </w:rPr>
+      </w:pPr>
+      <w:r>
+        <w:rPr>
+          <w:color w:val="0000CC"/>
+        </w:rPr>
+        <w:t>I tried three times to edit an error and it expected me to edit details I didn’t have like patient number when I only wanted to put in more details on the error itself</w:t>
+      </w:r>
+    </w:p>
+    <w:p>
+      <w:pPr>
+        <w:rPr>
+          <w:color w:val="0000CC"/>
+        </w:rPr>
+      </w:pPr>
+      <w:r>
+        <w:rPr>
+          <w:rFonts w:ascii="Calibri" w:eastAsia="Calibri" w:hAnsi="Calibri" w:cs="Calibri"/>
+          <w:color w:val="C00000"/>
+        </w:rPr>
+        <w:t xml:space="preserve">No changes made – </w:t>
+      </w:r>
+      <w:r>
+        <w:rPr>
+          <w:rFonts w:ascii="Calibri" w:eastAsia="Calibri" w:hAnsi="Calibri" w:cs="Calibri"/>
+          <w:color w:val="C00000"/>
+        </w:rPr>
+        <w:t>unreproducible user error</w:t>
+      </w:r>
+    </w:p>
+    <w:p>
+      <w:pPr>
+        <w:rPr>
+          <w:rFonts w:ascii="Calibri" w:eastAsia="Calibri" w:hAnsi="Calibri" w:cs="Calibri"/>
+          <w:color w:val="000000" w:themeColor="text1"/>
+        </w:rPr>
+      </w:pPr>
+      <w:r>
+        <w:rPr>
+          <w:rFonts w:ascii="Calibri" w:eastAsia="Calibri" w:hAnsi="Calibri" w:cs="Calibri"/>
+          <w:color w:val="000000" w:themeColor="text1"/>
+        </w:rPr>
+        <w:t xml:space="preserve">Participant 26: Edit </w:t>
+      </w:r>
+      <w:r>
+        <w:rPr>
+          <w:rFonts w:ascii="Calibri" w:eastAsia="Calibri" w:hAnsi="Calibri" w:cs="Calibri"/>
+          <w:color w:val="000000" w:themeColor="text1"/>
+        </w:rPr>
+        <w:t>an error type</w:t>
+      </w:r>
+    </w:p>
+    <w:p>
+      <w:pPr>
+        <w:rPr>
+          <w:color w:val="0000CC"/>
+        </w:rPr>
+      </w:pPr>
+      <w:r>
+        <w:rPr>
+          <w:color w:val="0000CC"/>
+        </w:rPr>
+        <w:t>No would be afraid of entering the wrong details or changing the form wrongly. Must limit ability to change form</w:t>
+      </w:r>
+    </w:p>
+    <w:p>
+      <w:pPr>
+        <w:rPr>
+          <w:color w:val="0000CC"/>
+        </w:rPr>
+      </w:pPr>
+      <w:proofErr w:type="spellStart"/>
+      <w:r>
+        <w:rPr>
+          <w:color w:val="0000CC"/>
+        </w:rPr>
+        <w:t>To</w:t>
+      </w:r>
+      <w:proofErr w:type="spellEnd"/>
+      <w:r>
+        <w:rPr>
+          <w:color w:val="0000CC"/>
+        </w:rPr>
+        <w:t xml:space="preserve"> easy to use and change things wrong</w:t>
+      </w:r>
+    </w:p>
+    <w:p>
+      <w:pPr>
+        <w:rPr>
+          <w:color w:val="0000CC"/>
+        </w:rPr>
+      </w:pPr>
+      <w:r>
+        <w:rPr>
+          <w:color w:val="0000CC"/>
+        </w:rPr>
+        <w:t>As state previously too easy to change</w:t>
+      </w:r>
+      <w:r>
+        <w:rPr>
+          <w:color w:val="0000CC"/>
+        </w:rPr>
+        <w:br/>
+      </w:r>
+      <w:r>
+        <w:rPr>
+          <w:rFonts w:ascii="Calibri" w:eastAsia="Calibri" w:hAnsi="Calibri" w:cs="Calibri"/>
+          <w:color w:val="C00000"/>
+        </w:rPr>
+        <w:t xml:space="preserve">No changes made – </w:t>
+      </w:r>
+      <w:r>
+        <w:rPr>
+          <w:rFonts w:ascii="Calibri" w:eastAsia="Calibri" w:hAnsi="Calibri" w:cs="Calibri"/>
+          <w:color w:val="C00000"/>
+        </w:rPr>
+        <w:t xml:space="preserve">subjective </w:t>
+      </w:r>
+      <w:r>
+        <w:rPr>
+          <w:rFonts w:ascii="Calibri" w:eastAsia="Calibri" w:hAnsi="Calibri" w:cs="Calibri"/>
+          <w:color w:val="C00000"/>
+        </w:rPr>
+        <w:t>beta tester issue</w:t>
+      </w:r>
+    </w:p>
+    <w:p>
+      <w:pPr>
+        <w:rPr>
+          <w:rFonts w:ascii="Calibri" w:eastAsia="Calibri" w:hAnsi="Calibri" w:cs="Calibri"/>
+          <w:color w:val="000000" w:themeColor="text1"/>
+        </w:rPr>
+      </w:pPr>
+      <w:r>
+        <w:rPr>
+          <w:rFonts w:ascii="Calibri" w:eastAsia="Calibri" w:hAnsi="Calibri" w:cs="Calibri"/>
+          <w:color w:val="000000" w:themeColor="text1"/>
+        </w:rPr>
+        <w:t>Participant 27</w:t>
+      </w:r>
+      <w:r>
+        <w:rPr>
+          <w:rFonts w:ascii="Calibri" w:eastAsia="Calibri" w:hAnsi="Calibri" w:cs="Calibri"/>
+          <w:color w:val="000000" w:themeColor="text1"/>
+        </w:rPr>
+        <w:t>: Add</w:t>
+      </w:r>
+      <w:r>
+        <w:rPr>
+          <w:rFonts w:ascii="Calibri" w:eastAsia="Calibri" w:hAnsi="Calibri" w:cs="Calibri"/>
+          <w:color w:val="000000" w:themeColor="text1"/>
+        </w:rPr>
+        <w:t xml:space="preserve"> a</w:t>
+      </w:r>
+      <w:r>
+        <w:rPr>
+          <w:rFonts w:ascii="Calibri" w:eastAsia="Calibri" w:hAnsi="Calibri" w:cs="Calibri"/>
+          <w:color w:val="000000" w:themeColor="text1"/>
+        </w:rPr>
+        <w:t xml:space="preserve"> medication type</w:t>
+      </w:r>
+    </w:p>
+    <w:p>
+      <w:pPr>
+        <w:rPr>
+          <w:color w:val="0000CC"/>
+        </w:rPr>
+      </w:pPr>
+      <w:r>
+        <w:rPr>
+          <w:color w:val="0000CC"/>
+        </w:rPr>
+        <w:t xml:space="preserve">Wouldn’t let me add </w:t>
+      </w:r>
+      <w:proofErr w:type="gramStart"/>
+      <w:r>
+        <w:rPr>
+          <w:color w:val="0000CC"/>
+        </w:rPr>
+        <w:t>an</w:t>
+      </w:r>
+      <w:proofErr w:type="gramEnd"/>
+      <w:r>
+        <w:rPr>
+          <w:color w:val="0000CC"/>
+        </w:rPr>
+        <w:t xml:space="preserve"> medication type</w:t>
+      </w:r>
+    </w:p>
+    <w:p>
+      <w:pPr>
+        <w:rPr>
+          <w:color w:val="0000CC"/>
+        </w:rPr>
+      </w:pPr>
+      <w:r>
+        <w:rPr>
+          <w:color w:val="0000CC"/>
+        </w:rPr>
+        <w:t>Couldn’t use for adding a medication type</w:t>
+      </w:r>
+      <w:r>
+        <w:rPr>
+          <w:color w:val="0000CC"/>
+        </w:rPr>
+        <w:br/>
+      </w:r>
+      <w:r>
+        <w:rPr>
+          <w:color w:val="5B9BD5" w:themeColor="accent1"/>
+        </w:rPr>
+        <w:t>Irreproducible</w:t>
+      </w:r>
+      <w:r>
+        <w:rPr>
+          <w:color w:val="5B9BD5" w:themeColor="accent1"/>
+        </w:rPr>
+        <w:t xml:space="preserve"> server issue,</w:t>
+      </w:r>
+      <w:r>
+        <w:rPr>
+          <w:color w:val="5B9BD5" w:themeColor="accent1"/>
+        </w:rPr>
+        <w:t xml:space="preserve"> but addressed – see Work Item 4.1 and Issue 1 of Transition Iteration Plan 2</w:t>
+      </w:r>
+    </w:p>
+    <w:p>
+      <w:pPr>
+        <w:rPr>
+          <w:rFonts w:ascii="Calibri" w:eastAsia="Calibri" w:hAnsi="Calibri" w:cs="Calibri"/>
+          <w:color w:val="000000" w:themeColor="text1"/>
+        </w:rPr>
+      </w:pPr>
+      <w:r>
+        <w:rPr>
+          <w:rFonts w:ascii="Calibri" w:eastAsia="Calibri" w:hAnsi="Calibri" w:cs="Calibri"/>
+          <w:color w:val="000000" w:themeColor="text1"/>
+        </w:rPr>
+        <w:t>Participant 29: Add</w:t>
+      </w:r>
+      <w:r>
+        <w:rPr>
+          <w:rFonts w:ascii="Calibri" w:eastAsia="Calibri" w:hAnsi="Calibri" w:cs="Calibri"/>
+          <w:color w:val="000000" w:themeColor="text1"/>
+        </w:rPr>
+        <w:t xml:space="preserve"> a</w:t>
+      </w:r>
+      <w:r>
+        <w:rPr>
+          <w:rFonts w:ascii="Calibri" w:eastAsia="Calibri" w:hAnsi="Calibri" w:cs="Calibri"/>
+          <w:color w:val="000000" w:themeColor="text1"/>
+        </w:rPr>
+        <w:t xml:space="preserve"> patient type</w:t>
+      </w:r>
+    </w:p>
+    <w:p>
+      <w:pPr>
+        <w:rPr>
+          <w:color w:val="0000CC"/>
+        </w:rPr>
+      </w:pPr>
+      <w:r>
+        <w:rPr>
+          <w:color w:val="0000CC"/>
+        </w:rPr>
+        <w:t>Wouldn’t let me add a patient type</w:t>
+      </w:r>
+    </w:p>
+    <w:p>
+      <w:pPr>
+        <w:rPr>
+          <w:color w:val="0000CC"/>
+        </w:rPr>
+      </w:pPr>
+      <w:r>
+        <w:rPr>
+          <w:color w:val="0000CC"/>
+        </w:rPr>
+        <w:t>Easy to find the field to amend it but not working</w:t>
+      </w:r>
+      <w:r>
+        <w:rPr>
+          <w:color w:val="0000CC"/>
+        </w:rPr>
+        <w:br/>
+      </w:r>
+      <w:r>
+        <w:rPr>
+          <w:color w:val="5B9BD5" w:themeColor="accent1"/>
+        </w:rPr>
+        <w:t>Irreproducible</w:t>
+      </w:r>
+      <w:r>
+        <w:rPr>
+          <w:color w:val="5B9BD5" w:themeColor="accent1"/>
+        </w:rPr>
+        <w:t xml:space="preserve"> server issue,</w:t>
+      </w:r>
+      <w:r>
+        <w:rPr>
+          <w:color w:val="5B9BD5" w:themeColor="accent1"/>
+        </w:rPr>
+        <w:t xml:space="preserve"> but addressed – see Work Item 4.1 and Issue 1 of Transition Iteration Plan 2</w:t>
+      </w:r>
+    </w:p>
+    <w:p>
+      <w:pPr>
+        <w:rPr>
+          <w:rFonts w:ascii="Calibri" w:eastAsia="Calibri" w:hAnsi="Calibri" w:cs="Calibri"/>
+          <w:color w:val="000000" w:themeColor="text1"/>
+        </w:rPr>
+      </w:pPr>
+      <w:r>
+        <w:rPr>
+          <w:rFonts w:ascii="Calibri" w:eastAsia="Calibri" w:hAnsi="Calibri" w:cs="Calibri"/>
+          <w:color w:val="000000" w:themeColor="text1"/>
+        </w:rPr>
+        <w:t>Participant</w:t>
+      </w:r>
+      <w:r>
+        <w:rPr>
+          <w:rFonts w:ascii="Calibri" w:eastAsia="Calibri" w:hAnsi="Calibri" w:cs="Calibri"/>
+          <w:color w:val="000000" w:themeColor="text1"/>
+        </w:rPr>
+        <w:t xml:space="preserve"> 31: Add a user</w:t>
+      </w:r>
+    </w:p>
+    <w:p>
+      <w:pPr>
+        <w:rPr>
+          <w:color w:val="0000CC"/>
+        </w:rPr>
+      </w:pPr>
+      <w:r>
+        <w:rPr>
+          <w:iCs/>
+          <w:color w:val="0000CC"/>
+        </w:rPr>
         <w:lastRenderedPageBreak/>
-        <w:t>No limitation on number so could be put wrong</w:t>
-      </w:r>
-    </w:p>
-    <w:p>
-      <w:pPr>
-        <w:rPr>
-          <w:rFonts w:ascii="Calibri" w:eastAsia="Calibri" w:hAnsi="Calibri" w:cs="Calibri"/>
-          <w:color w:val="000000" w:themeColor="text1"/>
-        </w:rPr>
-      </w:pPr>
-      <w:r>
-        <w:rPr>
-          <w:rFonts w:ascii="Calibri" w:eastAsia="Calibri" w:hAnsi="Calibri" w:cs="Calibri"/>
-          <w:color w:val="000000" w:themeColor="text1"/>
-        </w:rPr>
-        <w:t>Participant 23: Edit an error</w:t>
-      </w:r>
-    </w:p>
-    <w:p>
-      <w:pPr>
-        <w:rPr>
-          <w:color w:val="0000CC"/>
-        </w:rPr>
-      </w:pPr>
-      <w:r>
-        <w:rPr>
-          <w:color w:val="0000CC"/>
-        </w:rPr>
-        <w:t>I tried three times to edit an error and it expected me to edit details I didn’t have like patient number when I only wanted to put in more details on the error itself</w:t>
-      </w:r>
-    </w:p>
-    <w:p>
-      <w:pPr>
-        <w:rPr>
-          <w:rFonts w:ascii="Calibri" w:eastAsia="Calibri" w:hAnsi="Calibri" w:cs="Calibri"/>
-          <w:color w:val="000000" w:themeColor="text1"/>
-        </w:rPr>
-      </w:pPr>
-      <w:r>
-        <w:rPr>
-          <w:rFonts w:ascii="Calibri" w:eastAsia="Calibri" w:hAnsi="Calibri" w:cs="Calibri"/>
-          <w:color w:val="000000" w:themeColor="text1"/>
-        </w:rPr>
-        <w:t xml:space="preserve">Participant 26: Edit </w:t>
-      </w:r>
-      <w:r>
-        <w:rPr>
-          <w:rFonts w:ascii="Calibri" w:eastAsia="Calibri" w:hAnsi="Calibri" w:cs="Calibri"/>
-          <w:color w:val="000000" w:themeColor="text1"/>
-        </w:rPr>
-        <w:t>an error type</w:t>
-      </w:r>
-    </w:p>
-    <w:p>
-      <w:pPr>
-        <w:rPr>
-          <w:color w:val="0000CC"/>
-        </w:rPr>
-      </w:pPr>
-      <w:r>
-        <w:rPr>
-          <w:color w:val="0000CC"/>
-        </w:rPr>
-        <w:t>No would be afraid of entering the wrong details or changing the form wrongly. Must limit ability to change form</w:t>
-      </w:r>
-    </w:p>
-    <w:p>
-      <w:pPr>
-        <w:rPr>
-          <w:color w:val="0000CC"/>
-        </w:rPr>
-      </w:pPr>
-      <w:r>
-        <w:rPr>
-          <w:color w:val="0000CC"/>
-        </w:rPr>
-        <w:t>To easy to use and change things wrong</w:t>
-      </w:r>
-    </w:p>
-    <w:p>
-      <w:pPr>
-        <w:rPr>
-          <w:color w:val="0000CC"/>
-        </w:rPr>
-      </w:pPr>
-      <w:r>
-        <w:rPr>
-          <w:color w:val="0000CC"/>
-        </w:rPr>
-        <w:t>As state previously too easy to change</w:t>
-      </w:r>
-    </w:p>
-    <w:p>
-      <w:pPr>
-        <w:rPr>
-          <w:rFonts w:ascii="Calibri" w:eastAsia="Calibri" w:hAnsi="Calibri" w:cs="Calibri"/>
-          <w:color w:val="000000" w:themeColor="text1"/>
-        </w:rPr>
-      </w:pPr>
-      <w:r>
-        <w:rPr>
-          <w:rFonts w:ascii="Calibri" w:eastAsia="Calibri" w:hAnsi="Calibri" w:cs="Calibri"/>
-          <w:color w:val="000000" w:themeColor="text1"/>
-        </w:rPr>
-        <w:t>Participant 27</w:t>
-      </w:r>
-      <w:r>
-        <w:rPr>
-          <w:rFonts w:ascii="Calibri" w:eastAsia="Calibri" w:hAnsi="Calibri" w:cs="Calibri"/>
-          <w:color w:val="000000" w:themeColor="text1"/>
-        </w:rPr>
-        <w:t>: Add</w:t>
-      </w:r>
-      <w:r>
-        <w:rPr>
-          <w:rFonts w:ascii="Calibri" w:eastAsia="Calibri" w:hAnsi="Calibri" w:cs="Calibri"/>
-          <w:color w:val="000000" w:themeColor="text1"/>
-        </w:rPr>
-        <w:t xml:space="preserve"> a</w:t>
-      </w:r>
-      <w:r>
-        <w:rPr>
-          <w:rFonts w:ascii="Calibri" w:eastAsia="Calibri" w:hAnsi="Calibri" w:cs="Calibri"/>
-          <w:color w:val="000000" w:themeColor="text1"/>
-        </w:rPr>
-        <w:t xml:space="preserve"> medication type</w:t>
-      </w:r>
-    </w:p>
-    <w:p>
-      <w:pPr>
-        <w:rPr>
-          <w:color w:val="0000CC"/>
-        </w:rPr>
-      </w:pPr>
-      <w:r>
-        <w:rPr>
-          <w:color w:val="0000CC"/>
-        </w:rPr>
-        <w:t>Wouldn’t let me add an medication type</w:t>
-      </w:r>
-    </w:p>
-    <w:p>
-      <w:pPr>
-        <w:rPr>
-          <w:color w:val="0000CC"/>
-        </w:rPr>
-      </w:pPr>
-      <w:r>
-        <w:rPr>
-          <w:color w:val="0000CC"/>
-        </w:rPr>
-        <w:t>Couldn’t use for adding a medication type</w:t>
-      </w:r>
-    </w:p>
-    <w:p>
-      <w:pPr>
-        <w:rPr>
-          <w:rFonts w:ascii="Calibri" w:eastAsia="Calibri" w:hAnsi="Calibri" w:cs="Calibri"/>
-          <w:color w:val="000000" w:themeColor="text1"/>
-        </w:rPr>
-      </w:pPr>
-      <w:r>
-        <w:rPr>
-          <w:rFonts w:ascii="Calibri" w:eastAsia="Calibri" w:hAnsi="Calibri" w:cs="Calibri"/>
-          <w:color w:val="000000" w:themeColor="text1"/>
-        </w:rPr>
-        <w:t>Participant 29: Add</w:t>
-      </w:r>
-      <w:r>
-        <w:rPr>
-          <w:rFonts w:ascii="Calibri" w:eastAsia="Calibri" w:hAnsi="Calibri" w:cs="Calibri"/>
-          <w:color w:val="000000" w:themeColor="text1"/>
-        </w:rPr>
-        <w:t xml:space="preserve"> a</w:t>
-      </w:r>
-      <w:r>
-        <w:rPr>
-          <w:rFonts w:ascii="Calibri" w:eastAsia="Calibri" w:hAnsi="Calibri" w:cs="Calibri"/>
-          <w:color w:val="000000" w:themeColor="text1"/>
-        </w:rPr>
-        <w:t xml:space="preserve"> patient type</w:t>
-      </w:r>
-    </w:p>
-    <w:p>
-      <w:pPr>
-        <w:rPr>
-          <w:color w:val="0000CC"/>
-        </w:rPr>
-      </w:pPr>
-      <w:r>
-        <w:rPr>
-          <w:color w:val="0000CC"/>
-        </w:rPr>
-        <w:t>Wouldn’t let me add a patient type</w:t>
-      </w:r>
-    </w:p>
-    <w:p>
-      <w:pPr>
-        <w:rPr>
-          <w:color w:val="0000CC"/>
-        </w:rPr>
-      </w:pPr>
-      <w:r>
-        <w:rPr>
-          <w:color w:val="0000CC"/>
-        </w:rPr>
-        <w:t>Easy to find the field to amend it but not working</w:t>
-      </w:r>
-    </w:p>
-    <w:p>
-      <w:pPr>
-        <w:rPr>
-          <w:rFonts w:ascii="Calibri" w:eastAsia="Calibri" w:hAnsi="Calibri" w:cs="Calibri"/>
-          <w:color w:val="000000" w:themeColor="text1"/>
-        </w:rPr>
-      </w:pPr>
-      <w:r>
-        <w:rPr>
-          <w:rFonts w:ascii="Calibri" w:eastAsia="Calibri" w:hAnsi="Calibri" w:cs="Calibri"/>
-          <w:color w:val="000000" w:themeColor="text1"/>
-        </w:rPr>
-        <w:t>Participant</w:t>
-      </w:r>
-      <w:r>
-        <w:rPr>
-          <w:rFonts w:ascii="Calibri" w:eastAsia="Calibri" w:hAnsi="Calibri" w:cs="Calibri"/>
-          <w:color w:val="000000" w:themeColor="text1"/>
-        </w:rPr>
-        <w:t xml:space="preserve"> 31: Add a user</w:t>
-      </w:r>
-    </w:p>
-    <w:p>
-      <w:pPr>
+        <w:t xml:space="preserve">Need to make password more challenging </w:t>
+      </w:r>
+      <w:proofErr w:type="spellStart"/>
+      <w:r>
         <w:rPr>
           <w:iCs/>
           <w:color w:val="0000CC"/>
         </w:rPr>
-      </w:pPr>
+        <w:t>eg</w:t>
+      </w:r>
+      <w:proofErr w:type="spellEnd"/>
       <w:r>
         <w:rPr>
           <w:iCs/>
           <w:color w:val="0000CC"/>
         </w:rPr>
-        <w:t>Need to make password more challenging eg alpha numeric and upper lower case</w:t>
+        <w:t xml:space="preserve"> alpha numeric and upper lower case</w:t>
+      </w:r>
+      <w:r>
+        <w:rPr>
+          <w:iCs/>
+          <w:color w:val="0000CC"/>
+        </w:rPr>
+        <w:br/>
+      </w:r>
+      <w:r>
+        <w:rPr>
+          <w:rFonts w:ascii="Calibri" w:eastAsia="Calibri" w:hAnsi="Calibri" w:cs="Calibri"/>
+          <w:color w:val="C00000"/>
+        </w:rPr>
+        <w:t xml:space="preserve">No changes made – </w:t>
+      </w:r>
+      <w:r>
+        <w:rPr>
+          <w:rFonts w:ascii="Calibri" w:eastAsia="Calibri" w:hAnsi="Calibri" w:cs="Calibri"/>
+          <w:color w:val="C00000"/>
+        </w:rPr>
+        <w:t>Subjective beta tester issue</w:t>
       </w:r>
     </w:p>
     <w:p>
@@ -533,6 +1007,20 @@
     <w:p>
       <w:pPr>
         <w:rPr>
+          <w:color w:val="0000CC"/>
+        </w:rPr>
+      </w:pPr>
+      <w:r>
+        <w:rPr>
+          <w:rFonts w:ascii="Calibri" w:eastAsia="Calibri" w:hAnsi="Calibri" w:cs="Calibri"/>
+          <w:color w:val="C00000"/>
+        </w:rPr>
+        <w:t>No changes made – Subjective beta tester issue</w:t>
+      </w:r>
+    </w:p>
+    <w:p>
+      <w:pPr>
+        <w:rPr>
           <w:rFonts w:ascii="Calibri" w:eastAsia="Calibri" w:hAnsi="Calibri" w:cs="Calibri"/>
           <w:color w:val="000000" w:themeColor="text1"/>
         </w:rPr>
@@ -557,6 +1045,30 @@
         </w:rPr>
         <w:t>It won’t let me add a worker</w:t>
       </w:r>
+      <w:r>
+        <w:rPr>
+          <w:color w:val="0000CC"/>
+        </w:rPr>
+        <w:br/>
+      </w:r>
+      <w:r>
+        <w:rPr>
+          <w:color w:val="5B9BD5" w:themeColor="accent1"/>
+        </w:rPr>
+        <w:t>Irreproducible</w:t>
+      </w:r>
+      <w:r>
+        <w:rPr>
+          <w:color w:val="5B9BD5" w:themeColor="accent1"/>
+        </w:rPr>
+        <w:t xml:space="preserve"> server issue,</w:t>
+      </w:r>
+      <w:r>
+        <w:rPr>
+          <w:color w:val="5B9BD5" w:themeColor="accent1"/>
+        </w:rPr>
+        <w:t xml:space="preserve"> but addressed – see Work Item 4.1 and Issue 1 of Transition Iteration Plan 2</w:t>
+      </w:r>
     </w:p>
     <w:p>
       <w:pPr>
@@ -616,6 +1128,27 @@
     <w:p>
       <w:pPr>
         <w:rPr>
+          <w:color w:val="0000CC"/>
+        </w:rPr>
+      </w:pPr>
+      <w:r>
+        <w:rPr>
+          <w:rFonts w:ascii="Calibri" w:eastAsia="Calibri" w:hAnsi="Calibri" w:cs="Calibri"/>
+          <w:color w:val="C00000"/>
+        </w:rPr>
+        <w:t xml:space="preserve">No changes made – unreproducible </w:t>
+      </w:r>
+      <w:r>
+        <w:rPr>
+          <w:rFonts w:ascii="Calibri" w:eastAsia="Calibri" w:hAnsi="Calibri" w:cs="Calibri"/>
+          <w:color w:val="C00000"/>
+        </w:rPr>
+        <w:t>server/user issue? Unclear reporting.</w:t>
+      </w:r>
+    </w:p>
+    <w:p>
+      <w:pPr>
+        <w:rPr>
           <w:rFonts w:ascii="Calibri" w:eastAsia="Calibri" w:hAnsi="Calibri" w:cs="Calibri"/>
           <w:color w:val="000000" w:themeColor="text1"/>
         </w:rPr>
@@ -640,6 +1173,54 @@
         </w:rPr>
         <w:t>Wouldn’t let me download or open the created csv file</w:t>
       </w:r>
+      <w:r>
+        <w:rPr>
+          <w:color w:val="0000CC"/>
+        </w:rPr>
+        <w:br/>
+      </w:r>
+      <w:r>
+        <w:rPr>
+          <w:color w:val="5B9BD5" w:themeColor="accent1"/>
+        </w:rPr>
+        <w:t>A</w:t>
+      </w:r>
+      <w:r>
+        <w:rPr>
+          <w:color w:val="5B9BD5" w:themeColor="accent1"/>
+        </w:rPr>
+        <w:t xml:space="preserve">ddressed – see Work Item </w:t>
+      </w:r>
+      <w:r>
+        <w:rPr>
+          <w:color w:val="5B9BD5" w:themeColor="accent1"/>
+        </w:rPr>
+        <w:t>4.4</w:t>
+      </w:r>
+      <w:r>
+        <w:rPr>
+          <w:color w:val="5B9BD5" w:themeColor="accent1"/>
+        </w:rPr>
+        <w:t xml:space="preserve"> and Issue </w:t>
+      </w:r>
+      <w:r>
+        <w:rPr>
+          <w:color w:val="5B9BD5" w:themeColor="accent1"/>
+        </w:rPr>
+        <w:t>2</w:t>
+      </w:r>
+      <w:r>
+        <w:rPr>
+          <w:color w:val="5B9BD5" w:themeColor="accent1"/>
+        </w:rPr>
+        <w:t xml:space="preserve"> of Transition Iteration Plan 2</w:t>
+      </w:r>
+      <w:r>
+        <w:rPr>
+          <w:color w:val="5B9BD5" w:themeColor="accent1"/>
+        </w:rPr>
+        <w:t xml:space="preserve"> – problem reproduced but found to be too difficult to fix due to base incompatibility between the mechanism used for exporting and our database structure. Functionality was an extra ‘nice-to-have’ and therefore support could be dropped.</w:t>
+      </w:r>
     </w:p>
     <w:p>
       <w:pPr>
@@ -666,292 +1247,527 @@
         <w:rPr>
           <w:color w:val="0000CC"/>
         </w:rPr>
-        <w:t>It won’t let me add a patientor errorctype etc from the drop down box but it will from admin home maybe make it one or the other</w:t>
-      </w:r>
-    </w:p>
-    <w:p>
-      <w:pPr>
-        <w:rPr>
-          <w:rFonts w:ascii="Calibri" w:eastAsia="Calibri" w:hAnsi="Calibri" w:cs="Calibri"/>
-          <w:color w:val="000000" w:themeColor="text1"/>
-        </w:rPr>
-      </w:pPr>
-      <w:r>
-        <w:rPr>
-          <w:rFonts w:ascii="Calibri" w:eastAsia="Calibri" w:hAnsi="Calibri" w:cs="Calibri"/>
-          <w:color w:val="000000" w:themeColor="text1"/>
+        <w:t xml:space="preserve">It won’t let me add a </w:t>
+      </w:r>
+      <w:proofErr w:type="spellStart"/>
+      <w:r>
+        <w:rPr>
+          <w:color w:val="0000CC"/>
+        </w:rPr>
+        <w:t>patientor</w:t>
+      </w:r>
+      <w:proofErr w:type="spellEnd"/>
+      <w:r>
+        <w:rPr>
+          <w:color w:val="0000CC"/>
+        </w:rPr>
+        <w:t xml:space="preserve"> </w:t>
+      </w:r>
+      <w:proofErr w:type="spellStart"/>
+      <w:r>
+        <w:rPr>
+          <w:color w:val="0000CC"/>
+        </w:rPr>
+        <w:t>errorctype</w:t>
+      </w:r>
+      <w:proofErr w:type="spellEnd"/>
+      <w:r>
+        <w:rPr>
+          <w:color w:val="0000CC"/>
+        </w:rPr>
+        <w:t xml:space="preserve"> </w:t>
+      </w:r>
+      <w:proofErr w:type="spellStart"/>
+      <w:r>
+        <w:rPr>
+          <w:color w:val="0000CC"/>
+        </w:rPr>
+        <w:t>etc</w:t>
+      </w:r>
+      <w:proofErr w:type="spellEnd"/>
+      <w:r>
+        <w:rPr>
+          <w:color w:val="0000CC"/>
+        </w:rPr>
+        <w:t xml:space="preserve"> from the drop down box but it will from admin home maybe make it one or the other</w:t>
+      </w:r>
+      <w:r>
+        <w:rPr>
+          <w:color w:val="0000CC"/>
+        </w:rPr>
+        <w:br/>
+      </w:r>
+      <w:r>
+        <w:rPr>
+          <w:color w:val="5B9BD5" w:themeColor="accent1"/>
+        </w:rPr>
+        <w:t>Irreproducible</w:t>
+      </w:r>
+      <w:r>
+        <w:rPr>
+          <w:color w:val="5B9BD5" w:themeColor="accent1"/>
+        </w:rPr>
+        <w:t xml:space="preserve"> server issue,</w:t>
+      </w:r>
+      <w:r>
+        <w:rPr>
+          <w:color w:val="5B9BD5" w:themeColor="accent1"/>
+        </w:rPr>
+        <w:t xml:space="preserve"> but addressed – see Work Item 4.1 and Issue 1 of Transition Iteration Plan 2</w:t>
+      </w:r>
+    </w:p>
+    <w:p>
+      <w:pPr>
+        <w:rPr>
+          <w:rFonts w:ascii="Calibri" w:eastAsia="Calibri" w:hAnsi="Calibri" w:cs="Calibri"/>
+          <w:color w:val="000000" w:themeColor="text1"/>
+        </w:rPr>
+      </w:pPr>
+      <w:r>
+        <w:rPr>
+          <w:rFonts w:ascii="Calibri" w:eastAsia="Calibri" w:hAnsi="Calibri" w:cs="Calibri"/>
+          <w:color w:val="000000" w:themeColor="text1"/>
+        </w:rPr>
+        <w:t xml:space="preserve">Participant 39: </w:t>
+      </w:r>
+      <w:r>
+        <w:rPr>
+          <w:rFonts w:ascii="Calibri" w:eastAsia="Calibri" w:hAnsi="Calibri" w:cs="Calibri"/>
+          <w:color w:val="000000" w:themeColor="text1"/>
+        </w:rPr>
+        <w:t>Log</w:t>
+      </w:r>
+      <w:r>
+        <w:rPr>
+          <w:rFonts w:ascii="Calibri" w:eastAsia="Calibri" w:hAnsi="Calibri" w:cs="Calibri"/>
+          <w:color w:val="000000" w:themeColor="text1"/>
+        </w:rPr>
+        <w:t xml:space="preserve"> an error</w:t>
+      </w:r>
+    </w:p>
+    <w:p>
+      <w:pPr>
+        <w:rPr>
+          <w:color w:val="0000CC"/>
+        </w:rPr>
+      </w:pPr>
+      <w:r>
+        <w:rPr>
+          <w:color w:val="0000CC"/>
+        </w:rPr>
+        <w:t>Doesn’t need both admin home links and drop down links is double dipping and may confuse some users</w:t>
+      </w:r>
+      <w:r>
+        <w:rPr>
+          <w:color w:val="0000CC"/>
+        </w:rPr>
+        <w:br/>
+      </w:r>
+      <w:r>
+        <w:rPr>
+          <w:rFonts w:ascii="Calibri" w:eastAsia="Calibri" w:hAnsi="Calibri" w:cs="Calibri"/>
+          <w:color w:val="C00000"/>
+        </w:rPr>
+        <w:t>No changes made – minor usability issue</w:t>
+      </w:r>
+    </w:p>
+    <w:p>
+      <w:pPr>
+        <w:rPr>
+          <w:rFonts w:ascii="Calibri" w:eastAsia="Calibri" w:hAnsi="Calibri" w:cs="Calibri"/>
+          <w:color w:val="000000" w:themeColor="text1"/>
+        </w:rPr>
+      </w:pPr>
+      <w:r>
+        <w:rPr>
+          <w:rFonts w:ascii="Calibri" w:eastAsia="Calibri" w:hAnsi="Calibri" w:cs="Calibri"/>
+          <w:color w:val="000000" w:themeColor="text1"/>
+        </w:rPr>
+        <w:t>Participant 40: Edit an error</w:t>
+      </w:r>
+    </w:p>
+    <w:p>
+      <w:pPr>
+        <w:rPr>
+          <w:color w:val="0000CC"/>
+        </w:rPr>
+      </w:pPr>
+      <w:r>
+        <w:rPr>
+          <w:color w:val="0000CC"/>
+        </w:rPr>
+        <w:t>No. No patient details returned. Also choosing physician details Yes then choosing No still has the error on form message</w:t>
+      </w:r>
+      <w:r>
+        <w:rPr>
+          <w:color w:val="0000CC"/>
+        </w:rPr>
+        <w:br/>
+      </w:r>
+      <w:r>
+        <w:rPr>
+          <w:color w:val="70AD47" w:themeColor="accent6"/>
+        </w:rPr>
+        <w:t>Addressed in Work Item 4.6 of Transition Iteration Plan 2 – Bug reproduced and fixed.</w:t>
+      </w:r>
+    </w:p>
+    <w:p>
+      <w:pPr>
+        <w:rPr>
+          <w:color w:val="0000CC"/>
+        </w:rPr>
+      </w:pPr>
+      <w:r>
+        <w:rPr>
+          <w:color w:val="0000CC"/>
+        </w:rPr>
+        <w:t xml:space="preserve">It was compact but I would prefer the form has patient details displayed then can use show fields to </w:t>
+      </w:r>
+      <w:proofErr w:type="spellStart"/>
+      <w:r>
+        <w:rPr>
+          <w:color w:val="0000CC"/>
+        </w:rPr>
+        <w:t>brin</w:t>
+      </w:r>
+      <w:proofErr w:type="spellEnd"/>
+      <w:r>
+        <w:rPr>
+          <w:color w:val="0000CC"/>
+        </w:rPr>
+        <w:t xml:space="preserve"> up other fields</w:t>
+      </w:r>
+    </w:p>
+    <w:p>
+      <w:pPr>
+        <w:rPr>
+          <w:color w:val="0000CC"/>
+        </w:rPr>
+      </w:pPr>
+      <w:r>
+        <w:rPr>
+          <w:color w:val="0000CC"/>
         </w:rPr>
         <w:lastRenderedPageBreak/>
-        <w:t xml:space="preserve">Participant 39: </w:t>
-      </w:r>
-      <w:r>
-        <w:rPr>
-          <w:rFonts w:ascii="Calibri" w:eastAsia="Calibri" w:hAnsi="Calibri" w:cs="Calibri"/>
-          <w:color w:val="000000" w:themeColor="text1"/>
-        </w:rPr>
-        <w:t>Log</w:t>
-      </w:r>
-      <w:r>
-        <w:rPr>
-          <w:rFonts w:ascii="Calibri" w:eastAsia="Calibri" w:hAnsi="Calibri" w:cs="Calibri"/>
-          <w:color w:val="000000" w:themeColor="text1"/>
-        </w:rPr>
-        <w:t xml:space="preserve"> an error</w:t>
-      </w:r>
-    </w:p>
-    <w:p>
-      <w:pPr>
-        <w:rPr>
-          <w:color w:val="0000CC"/>
-        </w:rPr>
-      </w:pPr>
-      <w:r>
-        <w:rPr>
-          <w:color w:val="0000CC"/>
-        </w:rPr>
-        <w:t>Doesn’t need both admin home links and drop down links is double dipping and may confuse some users</w:t>
-      </w:r>
-    </w:p>
-    <w:p>
-      <w:pPr>
-        <w:rPr>
-          <w:rFonts w:ascii="Calibri" w:eastAsia="Calibri" w:hAnsi="Calibri" w:cs="Calibri"/>
-          <w:color w:val="000000" w:themeColor="text1"/>
-        </w:rPr>
-      </w:pPr>
-      <w:r>
-        <w:rPr>
-          <w:rFonts w:ascii="Calibri" w:eastAsia="Calibri" w:hAnsi="Calibri" w:cs="Calibri"/>
-          <w:color w:val="000000" w:themeColor="text1"/>
-        </w:rPr>
-        <w:t>Participant 40: Edit an error</w:t>
-      </w:r>
-    </w:p>
-    <w:p>
-      <w:pPr>
-        <w:rPr>
-          <w:color w:val="0000CC"/>
-        </w:rPr>
-      </w:pPr>
-      <w:r>
-        <w:rPr>
-          <w:color w:val="0000CC"/>
-        </w:rPr>
-        <w:t>No. No patient details returned. Also choosing physician details Yes then choosing No still has the error on form message</w:t>
-      </w:r>
-    </w:p>
-    <w:p>
-      <w:pPr>
-        <w:rPr>
-          <w:color w:val="0000CC"/>
-        </w:rPr>
-      </w:pPr>
-      <w:r>
-        <w:rPr>
-          <w:color w:val="0000CC"/>
-        </w:rPr>
-        <w:t>It was compact but I would prefer the form has patient details displayed then can use show fields to brin</w:t>
-      </w:r>
-      <w:r>
-        <w:rPr>
-          <w:color w:val="0000CC"/>
-        </w:rPr>
-        <w:t>g</w:t>
+        <w:t>Hides all fields</w:t>
+      </w:r>
+      <w:r>
+        <w:rPr>
+          <w:color w:val="0000CC"/>
+        </w:rPr>
+        <w:br/>
+      </w:r>
+      <w:r>
+        <w:rPr>
+          <w:rFonts w:ascii="Calibri" w:eastAsia="Calibri" w:hAnsi="Calibri" w:cs="Calibri"/>
+          <w:color w:val="C00000"/>
+        </w:rPr>
+        <w:t>No changes made – Subjective beta tester issue</w:t>
+      </w:r>
+      <w:r>
+        <w:rPr>
+          <w:rFonts w:ascii="Calibri" w:eastAsia="Calibri" w:hAnsi="Calibri" w:cs="Calibri"/>
+          <w:color w:val="C00000"/>
+        </w:rPr>
+        <w:t xml:space="preserve"> </w:t>
+      </w:r>
+    </w:p>
+    <w:p>
+      <w:pPr>
+        <w:rPr>
+          <w:rFonts w:ascii="Calibri" w:eastAsia="Calibri" w:hAnsi="Calibri" w:cs="Calibri"/>
+          <w:color w:val="000000" w:themeColor="text1"/>
+        </w:rPr>
+      </w:pPr>
+      <w:r>
+        <w:rPr>
+          <w:rFonts w:ascii="Calibri" w:eastAsia="Calibri" w:hAnsi="Calibri" w:cs="Calibri"/>
+          <w:color w:val="000000" w:themeColor="text1"/>
+        </w:rPr>
+        <w:t>Participant 41: Add an error type</w:t>
+      </w:r>
+    </w:p>
+    <w:p>
+      <w:pPr>
+        <w:rPr>
+          <w:color w:val="0000CC"/>
+        </w:rPr>
+      </w:pPr>
+      <w:r>
+        <w:rPr>
+          <w:color w:val="0000CC"/>
+        </w:rPr>
+        <w:t xml:space="preserve">No, </w:t>
+      </w:r>
+      <w:proofErr w:type="gramStart"/>
+      <w:r>
+        <w:rPr>
+          <w:color w:val="0000CC"/>
+        </w:rPr>
+        <w:t>Trying</w:t>
+      </w:r>
+      <w:proofErr w:type="gramEnd"/>
+      <w:r>
+        <w:rPr>
+          <w:color w:val="0000CC"/>
+        </w:rPr>
+        <w:t xml:space="preserve"> various terms just returned an error but did not indicate why the error occurred. Duplicate forms with the same process</w:t>
+      </w:r>
+    </w:p>
+    <w:p>
+      <w:pPr>
+        <w:rPr>
+          <w:color w:val="0000CC"/>
+        </w:rPr>
+      </w:pPr>
+      <w:r>
+        <w:rPr>
+          <w:color w:val="0000CC"/>
+        </w:rPr>
+        <w:t>Nothing, doesn’t show fields</w:t>
+      </w:r>
+    </w:p>
+    <w:p>
+      <w:pPr>
+        <w:rPr>
+          <w:color w:val="0000CC"/>
+        </w:rPr>
+      </w:pPr>
+      <w:r>
+        <w:rPr>
+          <w:color w:val="5B9BD5" w:themeColor="accent1"/>
+        </w:rPr>
+        <w:t>Irreproducible</w:t>
+      </w:r>
+      <w:r>
+        <w:rPr>
+          <w:color w:val="5B9BD5" w:themeColor="accent1"/>
+        </w:rPr>
+        <w:t xml:space="preserve"> server issue,</w:t>
+      </w:r>
+      <w:r>
+        <w:rPr>
+          <w:color w:val="5B9BD5" w:themeColor="accent1"/>
+        </w:rPr>
+        <w:t xml:space="preserve"> but addressed – see Work Item 4.1 and Issue 1 of Transition Iteration Plan 2</w:t>
+      </w:r>
+    </w:p>
+    <w:p>
+      <w:pPr>
+        <w:rPr>
+          <w:rFonts w:ascii="Calibri" w:eastAsia="Calibri" w:hAnsi="Calibri" w:cs="Calibri"/>
+          <w:color w:val="000000" w:themeColor="text1"/>
+        </w:rPr>
+      </w:pPr>
+      <w:r>
+        <w:rPr>
+          <w:rFonts w:ascii="Calibri" w:eastAsia="Calibri" w:hAnsi="Calibri" w:cs="Calibri"/>
+          <w:color w:val="000000" w:themeColor="text1"/>
+        </w:rPr>
+        <w:t>Participant 43: Add a worker</w:t>
+      </w:r>
+    </w:p>
+    <w:p>
+      <w:pPr>
+        <w:rPr>
+          <w:color w:val="0000CC"/>
+        </w:rPr>
+      </w:pPr>
+      <w:r>
+        <w:rPr>
+          <w:color w:val="0000CC"/>
+        </w:rPr>
+        <w:t>Fields were visible</w:t>
+      </w:r>
+    </w:p>
+    <w:p>
+      <w:pPr>
+        <w:rPr>
+          <w:color w:val="0000CC"/>
+        </w:rPr>
+      </w:pPr>
+      <w:r>
+        <w:rPr>
+          <w:color w:val="0000CC"/>
+        </w:rPr>
+        <w:t>Could merge several forms and allow fields to be added and edited as necessary</w:t>
+      </w:r>
+      <w:r>
+        <w:rPr>
+          <w:color w:val="0000CC"/>
+        </w:rPr>
+        <w:br/>
+      </w:r>
+      <w:r>
+        <w:rPr>
+          <w:rFonts w:ascii="Calibri" w:eastAsia="Calibri" w:hAnsi="Calibri" w:cs="Calibri"/>
+          <w:color w:val="C00000"/>
+        </w:rPr>
+        <w:t>No changes made – minor usability issue</w:t>
+      </w:r>
+    </w:p>
+    <w:p>
+      <w:pPr>
+        <w:rPr>
+          <w:rFonts w:ascii="Calibri" w:eastAsia="Calibri" w:hAnsi="Calibri" w:cs="Calibri"/>
+          <w:color w:val="000000" w:themeColor="text1"/>
+        </w:rPr>
+      </w:pPr>
+      <w:r>
+        <w:rPr>
+          <w:rFonts w:ascii="Calibri" w:eastAsia="Calibri" w:hAnsi="Calibri" w:cs="Calibri"/>
+          <w:color w:val="000000" w:themeColor="text1"/>
+        </w:rPr>
+        <w:t xml:space="preserve">Participant 44: </w:t>
+      </w:r>
+      <w:r>
+        <w:rPr>
+          <w:rFonts w:ascii="Calibri" w:eastAsia="Calibri" w:hAnsi="Calibri" w:cs="Calibri"/>
+          <w:color w:val="000000" w:themeColor="text1"/>
+        </w:rPr>
+        <w:t>Download a CSV file of all data</w:t>
+      </w:r>
+    </w:p>
+    <w:p>
+      <w:pPr>
+        <w:rPr>
+          <w:color w:val="0000CC"/>
+        </w:rPr>
+      </w:pPr>
+      <w:r>
+        <w:rPr>
+          <w:color w:val="0000CC"/>
+        </w:rPr>
+        <w:t>Yes except that the download button is not working</w:t>
+      </w:r>
+    </w:p>
+    <w:p>
+      <w:pPr>
+        <w:rPr>
+          <w:color w:val="0000CC"/>
+        </w:rPr>
+      </w:pPr>
+      <w:r>
+        <w:rPr>
+          <w:color w:val="5B9BD5" w:themeColor="accent1"/>
+        </w:rPr>
+        <w:t>A</w:t>
+      </w:r>
+      <w:r>
+        <w:rPr>
+          <w:color w:val="5B9BD5" w:themeColor="accent1"/>
+        </w:rPr>
+        <w:t xml:space="preserve">ddressed – see Work Item </w:t>
+      </w:r>
+      <w:r>
+        <w:rPr>
+          <w:color w:val="5B9BD5" w:themeColor="accent1"/>
+        </w:rPr>
+        <w:t>4.4</w:t>
+      </w:r>
+      <w:r>
+        <w:rPr>
+          <w:color w:val="5B9BD5" w:themeColor="accent1"/>
+        </w:rPr>
+        <w:t xml:space="preserve"> and Issue </w:t>
+      </w:r>
+      <w:r>
+        <w:rPr>
+          <w:color w:val="5B9BD5" w:themeColor="accent1"/>
+        </w:rPr>
+        <w:t>2</w:t>
+      </w:r>
+      <w:r>
+        <w:rPr>
+          <w:color w:val="5B9BD5" w:themeColor="accent1"/>
+        </w:rPr>
+        <w:t xml:space="preserve"> of Transition Iteration Plan 2</w:t>
+      </w:r>
+      <w:r>
+        <w:rPr>
+          <w:color w:val="5B9BD5" w:themeColor="accent1"/>
+        </w:rPr>
+        <w:t xml:space="preserve"> – problem reproduced but found to be too difficult to fix due to base incompatibility between the mechanism used for exporting and our database structure. Functionality was an extra ‘nice-to-have’ and therefore support could be dropped.</w:t>
+      </w:r>
+    </w:p>
+    <w:p>
+      <w:pPr>
+        <w:rPr>
+          <w:rFonts w:ascii="Calibri" w:eastAsia="Calibri" w:hAnsi="Calibri" w:cs="Calibri"/>
+          <w:color w:val="000000" w:themeColor="text1"/>
+        </w:rPr>
+      </w:pPr>
+      <w:r>
+        <w:rPr>
+          <w:rFonts w:ascii="Calibri" w:eastAsia="Calibri" w:hAnsi="Calibri" w:cs="Calibri"/>
+          <w:color w:val="000000" w:themeColor="text1"/>
+        </w:rPr>
+        <w:t xml:space="preserve">Participant 45: </w:t>
+      </w:r>
+      <w:r>
+        <w:rPr>
+          <w:rFonts w:ascii="Calibri" w:eastAsia="Calibri" w:hAnsi="Calibri" w:cs="Calibri"/>
+          <w:color w:val="000000" w:themeColor="text1"/>
+        </w:rPr>
+        <w:t>Making a report using Metabase</w:t>
+      </w:r>
+    </w:p>
+    <w:p>
+      <w:pPr>
+        <w:rPr>
+          <w:color w:val="0000CC"/>
+        </w:rPr>
+      </w:pPr>
+      <w:r>
+        <w:rPr>
+          <w:color w:val="0000CC"/>
+        </w:rPr>
+        <w:t xml:space="preserve">No too confusing I got on the </w:t>
+      </w:r>
+      <w:proofErr w:type="gramStart"/>
+      <w:r>
+        <w:rPr>
+          <w:color w:val="0000CC"/>
+        </w:rPr>
+        <w:t>meta</w:t>
+      </w:r>
+      <w:proofErr w:type="gramEnd"/>
+      <w:r>
+        <w:rPr>
+          <w:color w:val="0000CC"/>
+        </w:rPr>
+        <w:t xml:space="preserve"> base but couldn’t find any area to tell me how to make or collate a report</w:t>
+      </w:r>
+    </w:p>
+    <w:p>
+      <w:pPr>
+        <w:rPr>
+          <w:color w:val="0000CC"/>
+        </w:rPr>
+      </w:pPr>
+      <w:r>
+        <w:rPr>
+          <w:color w:val="0000CC"/>
+        </w:rPr>
+        <w:t>Too confusing</w:t>
+      </w:r>
+    </w:p>
+    <w:p>
+      <w:pPr>
+        <w:rPr>
+          <w:rFonts w:ascii="Calibri" w:eastAsia="Calibri" w:hAnsi="Calibri" w:cs="Calibri"/>
+          <w:color w:val="000000" w:themeColor="text1"/>
+        </w:rPr>
+      </w:pPr>
+      <w:r>
+        <w:rPr>
+          <w:rFonts w:ascii="Calibri" w:eastAsia="Calibri" w:hAnsi="Calibri" w:cs="Calibri"/>
+          <w:color w:val="C00000"/>
+        </w:rPr>
+        <w:t>No changes made – Subjective beta tester issue</w:t>
       </w:r>
       <w:bookmarkStart w:id="0" w:name="_GoBack"/>
       <w:bookmarkEnd w:id="0"/>
-      <w:r>
-        <w:rPr>
-          <w:color w:val="0000CC"/>
-        </w:rPr>
-        <w:t xml:space="preserve"> up other fields</w:t>
-      </w:r>
-    </w:p>
-    <w:p>
-      <w:pPr>
-        <w:rPr>
-          <w:color w:val="0000CC"/>
-        </w:rPr>
-      </w:pPr>
-      <w:r>
-        <w:rPr>
-          <w:color w:val="0000CC"/>
-        </w:rPr>
-        <w:t>Hides all fields</w:t>
-      </w:r>
-    </w:p>
-    <w:p>
-      <w:pPr>
-        <w:rPr>
-          <w:rFonts w:ascii="Calibri" w:eastAsia="Calibri" w:hAnsi="Calibri" w:cs="Calibri"/>
-          <w:color w:val="000000" w:themeColor="text1"/>
-        </w:rPr>
-      </w:pPr>
-      <w:r>
-        <w:rPr>
-          <w:rFonts w:ascii="Calibri" w:eastAsia="Calibri" w:hAnsi="Calibri" w:cs="Calibri"/>
-          <w:color w:val="000000" w:themeColor="text1"/>
-        </w:rPr>
-        <w:t>Participant 41: Add an error type</w:t>
-      </w:r>
-    </w:p>
-    <w:p>
-      <w:pPr>
-        <w:rPr>
-          <w:color w:val="0000CC"/>
-        </w:rPr>
-      </w:pPr>
-      <w:r>
-        <w:rPr>
-          <w:color w:val="0000CC"/>
-        </w:rPr>
-        <w:t>No, Trying various terms just returned an error but did not indicate why the error occurred. Duplicate forms with the same process</w:t>
-      </w:r>
-    </w:p>
-    <w:p>
-      <w:pPr>
-        <w:rPr>
-          <w:color w:val="0000CC"/>
-        </w:rPr>
-      </w:pPr>
-      <w:r>
-        <w:rPr>
-          <w:color w:val="0000CC"/>
-        </w:rPr>
-        <w:t>Nothing, doesn’t show fields</w:t>
-      </w:r>
-    </w:p>
-    <w:p>
-      <w:pPr>
-        <w:rPr>
-          <w:rFonts w:ascii="Calibri" w:eastAsia="Calibri" w:hAnsi="Calibri" w:cs="Calibri"/>
-          <w:color w:val="000000" w:themeColor="text1"/>
-        </w:rPr>
-      </w:pPr>
-      <w:r>
-        <w:rPr>
-          <w:rFonts w:ascii="Calibri" w:eastAsia="Calibri" w:hAnsi="Calibri" w:cs="Calibri"/>
-          <w:color w:val="000000" w:themeColor="text1"/>
-        </w:rPr>
-        <w:t>Participant 43: Add a worker</w:t>
-      </w:r>
-    </w:p>
-    <w:p>
-      <w:pPr>
-        <w:rPr>
-          <w:color w:val="0000CC"/>
-        </w:rPr>
-      </w:pPr>
-      <w:r>
-        <w:rPr>
-          <w:color w:val="0000CC"/>
-        </w:rPr>
-        <w:t>Fields were visible</w:t>
-      </w:r>
-    </w:p>
-    <w:p>
-      <w:pPr>
-        <w:rPr>
-          <w:color w:val="0000CC"/>
-        </w:rPr>
-      </w:pPr>
-      <w:r>
-        <w:rPr>
-          <w:color w:val="0000CC"/>
-        </w:rPr>
-        <w:t>Could merge several forms and allow fields to be added and edited as necessary</w:t>
-      </w:r>
-    </w:p>
-    <w:p>
-      <w:pPr>
-        <w:rPr>
-          <w:rFonts w:ascii="Calibri" w:eastAsia="Calibri" w:hAnsi="Calibri" w:cs="Calibri"/>
-          <w:color w:val="000000" w:themeColor="text1"/>
-        </w:rPr>
-      </w:pPr>
-      <w:r>
-        <w:rPr>
-          <w:rFonts w:ascii="Calibri" w:eastAsia="Calibri" w:hAnsi="Calibri" w:cs="Calibri"/>
-          <w:color w:val="000000" w:themeColor="text1"/>
-        </w:rPr>
-        <w:t xml:space="preserve">Participant 44: </w:t>
-      </w:r>
-      <w:r>
-        <w:rPr>
-          <w:rFonts w:ascii="Calibri" w:eastAsia="Calibri" w:hAnsi="Calibri" w:cs="Calibri"/>
-          <w:color w:val="000000" w:themeColor="text1"/>
-        </w:rPr>
-        <w:t>Download a CSV file of all data</w:t>
-      </w:r>
-    </w:p>
-    <w:p>
-      <w:pPr>
-        <w:rPr>
-          <w:color w:val="0000CC"/>
-        </w:rPr>
-      </w:pPr>
-      <w:r>
-        <w:rPr>
-          <w:color w:val="0000CC"/>
-        </w:rPr>
-        <w:t>Yes except that the download button is not working</w:t>
-      </w:r>
-    </w:p>
-    <w:p>
-      <w:pPr>
-        <w:rPr>
-          <w:rFonts w:ascii="Calibri" w:eastAsia="Calibri" w:hAnsi="Calibri" w:cs="Calibri"/>
-          <w:color w:val="000000" w:themeColor="text1"/>
-        </w:rPr>
-      </w:pPr>
-      <w:r>
-        <w:rPr>
-          <w:rFonts w:ascii="Calibri" w:eastAsia="Calibri" w:hAnsi="Calibri" w:cs="Calibri"/>
-          <w:color w:val="000000" w:themeColor="text1"/>
-        </w:rPr>
-        <w:t xml:space="preserve">Participant 45: </w:t>
-      </w:r>
-      <w:r>
-        <w:rPr>
-          <w:rFonts w:ascii="Calibri" w:eastAsia="Calibri" w:hAnsi="Calibri" w:cs="Calibri"/>
-          <w:color w:val="000000" w:themeColor="text1"/>
-        </w:rPr>
-        <w:t>Making a report using Metabase</w:t>
-      </w:r>
-    </w:p>
-    <w:p>
-      <w:pPr>
-        <w:rPr>
-          <w:color w:val="0000CC"/>
-        </w:rPr>
-      </w:pPr>
-      <w:r>
-        <w:rPr>
-          <w:color w:val="0000CC"/>
-        </w:rPr>
-        <w:t>No too confusing I got on the meta base but couldn’t find any area to tell me how to make or collate a report</w:t>
-      </w:r>
-    </w:p>
-    <w:p>
-      <w:pPr>
-        <w:rPr>
-          <w:color w:val="0000CC"/>
-        </w:rPr>
-      </w:pPr>
-      <w:r>
-        <w:rPr>
-          <w:color w:val="0000CC"/>
-        </w:rPr>
-        <w:t>Too confusing</w:t>
-      </w:r>
-    </w:p>
-    <w:p>
-      <w:pPr>
-        <w:rPr>
-          <w:rFonts w:ascii="Calibri" w:eastAsia="Calibri" w:hAnsi="Calibri" w:cs="Calibri"/>
-          <w:color w:val="000000" w:themeColor="text1"/>
-        </w:rPr>
-      </w:pPr>
     </w:p>
     <w:sectPr>
       <w:headerReference w:type="even" r:id="rId6"/>
@@ -970,7 +1786,7 @@
 </file>
 
 <file path=word/endnotes.xml><?xml version="1.0" encoding="utf-8"?>
-<w:endnotes xmlns:wpc="http://schemas.microsoft.com/office/word/2010/wordprocessingCanvas" xmlns:cx="http://schemas.microsoft.com/office/drawing/2014/chartex" xmlns:cx1="http://schemas.microsoft.com/office/drawing/2015/9/8/chartex" xmlns:cx2="http://schemas.microsoft.com/office/drawing/2015/10/21/chartex" xmlns:cx3="http://schemas.microsoft.com/office/drawing/2016/5/9/chartex" xmlns:cx4="http://schemas.microsoft.com/office/drawing/2016/5/10/chartex" xmlns:cx5="http://schemas.microsoft.com/office/drawing/2016/5/11/chartex" xmlns:cx6="http://schemas.microsoft.com/office/drawing/2016/5/12/chartex" xmlns:cx7="http://schemas.microsoft.com/office/drawing/2016/5/13/chartex" xmlns:cx8="http://schemas.microsoft.com/office/drawing/2016/5/14/chartex" xmlns:mc="http://schemas.openxmlformats.org/markup-compatibility/2006" xmlns:aink="http://schemas.microsoft.com/office/drawing/2016/ink" xmlns:am3d="http://schemas.microsoft.com/office/drawing/2017/model3d" xmlns:o="urn:schemas-microsoft-com:office:office" xmlns:r="http://schemas.openxmlformats.org/officeDocument/2006/relationships" xmlns:m="http://schemas.openxmlformats.org/officeDocument/2006/math" xmlns:v="urn:schemas-microsoft-com:vml" xmlns:wp14="http://schemas.microsoft.com/office/word/2010/wordprocessingDrawing" xmlns:wp="http://schemas.openxmlformats.org/drawingml/2006/wordprocessingDrawing" xmlns:w10="urn:schemas-microsoft-com:office:word" xmlns:w="http://schemas.openxmlformats.org/wordprocessingml/2006/main" xmlns:w14="http://schemas.microsoft.com/office/word/2010/wordml" xmlns:w15="http://schemas.microsoft.com/office/word/2012/wordml" xmlns:w16cid="http://schemas.microsoft.com/office/word/2016/wordml/cid" xmlns:w16se="http://schemas.microsoft.com/office/word/2015/wordml/symex" xmlns:wpg="http://schemas.microsoft.com/office/word/2010/wordprocessingGroup" xmlns:wpi="http://schemas.microsoft.com/office/word/2010/wordprocessingInk" xmlns:wne="http://schemas.microsoft.com/office/word/2006/wordml" xmlns:wps="http://schemas.microsoft.com/office/word/2010/wordprocessingShape" mc:Ignorable="w14 w15 w16se w16cid wp14">
+<w:endnotes xmlns:wpc="http://schemas.microsoft.com/office/word/2010/wordprocessingCanvas" xmlns:mc="http://schemas.openxmlformats.org/markup-compatibility/2006" xmlns:o="urn:schemas-microsoft-com:office:office" xmlns:r="http://schemas.openxmlformats.org/officeDocument/2006/relationships" xmlns:m="http://schemas.openxmlformats.org/officeDocument/2006/math" xmlns:v="urn:schemas-microsoft-com:vml" xmlns:wp14="http://schemas.microsoft.com/office/word/2010/wordprocessingDrawing" xmlns:wp="http://schemas.openxmlformats.org/drawingml/2006/wordprocessingDrawing" xmlns:w10="urn:schemas-microsoft-com:office:word" xmlns:w="http://schemas.openxmlformats.org/wordprocessingml/2006/main" xmlns:w14="http://schemas.microsoft.com/office/word/2010/wordml" xmlns:w15="http://schemas.microsoft.com/office/word/2012/wordml" xmlns:wpg="http://schemas.microsoft.com/office/word/2010/wordprocessingGroup" xmlns:wpi="http://schemas.microsoft.com/office/word/2010/wordprocessingInk" xmlns:wne="http://schemas.microsoft.com/office/word/2006/wordml" xmlns:wps="http://schemas.microsoft.com/office/word/2010/wordprocessingShape" mc:Ignorable="w14 w15 wp14">
   <w:endnote w:type="separator" w:id="-1">
     <w:p>
       <w:pPr>
@@ -1002,7 +1818,7 @@
 </file>
 
 <file path=word/footer1.xml><?xml version="1.0" encoding="utf-8"?>
-<w:ftr xmlns:wpc="http://schemas.microsoft.com/office/word/2010/wordprocessingCanvas" xmlns:cx="http://schemas.microsoft.com/office/drawing/2014/chartex" xmlns:cx1="http://schemas.microsoft.com/office/drawing/2015/9/8/chartex" xmlns:cx2="http://schemas.microsoft.com/office/drawing/2015/10/21/chartex" xmlns:cx3="http://schemas.microsoft.com/office/drawing/2016/5/9/chartex" xmlns:cx4="http://schemas.microsoft.com/office/drawing/2016/5/10/chartex" xmlns:cx5="http://schemas.microsoft.com/office/drawing/2016/5/11/chartex" xmlns:cx6="http://schemas.microsoft.com/office/drawing/2016/5/12/chartex" xmlns:cx7="http://schemas.microsoft.com/office/drawing/2016/5/13/chartex" xmlns:cx8="http://schemas.microsoft.com/office/drawing/2016/5/14/chartex" xmlns:mc="http://schemas.openxmlformats.org/markup-compatibility/2006" xmlns:aink="http://schemas.microsoft.com/office/drawing/2016/ink" xmlns:am3d="http://schemas.microsoft.com/office/drawing/2017/model3d" xmlns:o="urn:schemas-microsoft-com:office:office" xmlns:r="http://schemas.openxmlformats.org/officeDocument/2006/relationships" xmlns:m="http://schemas.openxmlformats.org/officeDocument/2006/math" xmlns:v="urn:schemas-microsoft-com:vml" xmlns:wp14="http://schemas.microsoft.com/office/word/2010/wordprocessingDrawing" xmlns:wp="http://schemas.openxmlformats.org/drawingml/2006/wordprocessingDrawing" xmlns:w10="urn:schemas-microsoft-com:office:word" xmlns:w="http://schemas.openxmlformats.org/wordprocessingml/2006/main" xmlns:w14="http://schemas.microsoft.com/office/word/2010/wordml" xmlns:w15="http://schemas.microsoft.com/office/word/2012/wordml" xmlns:w16cid="http://schemas.microsoft.com/office/word/2016/wordml/cid" xmlns:w16se="http://schemas.microsoft.com/office/word/2015/wordml/symex" xmlns:wpg="http://schemas.microsoft.com/office/word/2010/wordprocessingGroup" xmlns:wpi="http://schemas.microsoft.com/office/word/2010/wordprocessingInk" xmlns:wne="http://schemas.microsoft.com/office/word/2006/wordml" xmlns:wps="http://schemas.microsoft.com/office/word/2010/wordprocessingShape" mc:Ignorable="w14 w15 w16se w16cid wp14">
+<w:ftr xmlns:wpc="http://schemas.microsoft.com/office/word/2010/wordprocessingCanvas" xmlns:mc="http://schemas.openxmlformats.org/markup-compatibility/2006" xmlns:o="urn:schemas-microsoft-com:office:office" xmlns:r="http://schemas.openxmlformats.org/officeDocument/2006/relationships" xmlns:m="http://schemas.openxmlformats.org/officeDocument/2006/math" xmlns:v="urn:schemas-microsoft-com:vml" xmlns:wp14="http://schemas.microsoft.com/office/word/2010/wordprocessingDrawing" xmlns:wp="http://schemas.openxmlformats.org/drawingml/2006/wordprocessingDrawing" xmlns:w10="urn:schemas-microsoft-com:office:word" xmlns:w="http://schemas.openxmlformats.org/wordprocessingml/2006/main" xmlns:w14="http://schemas.microsoft.com/office/word/2010/wordml" xmlns:w15="http://schemas.microsoft.com/office/word/2012/wordml" xmlns:wpg="http://schemas.microsoft.com/office/word/2010/wordprocessingGroup" xmlns:wpi="http://schemas.microsoft.com/office/word/2010/wordprocessingInk" xmlns:wne="http://schemas.microsoft.com/office/word/2006/wordml" xmlns:wps="http://schemas.microsoft.com/office/word/2010/wordprocessingShape" mc:Ignorable="w14 w15 wp14">
   <w:p>
     <w:pPr>
       <w:pStyle w:val="Footer"/>
@@ -1012,7 +1828,7 @@
 </file>
 
 <file path=word/footer2.xml><?xml version="1.0" encoding="utf-8"?>
-<w:ftr xmlns:wpc="http://schemas.microsoft.com/office/word/2010/wordprocessingCanvas" xmlns:cx="http://schemas.microsoft.com/office/drawing/2014/chartex" xmlns:cx1="http://schemas.microsoft.com/office/drawing/2015/9/8/chartex" xmlns:cx2="http://schemas.microsoft.com/office/drawing/2015/10/21/chartex" xmlns:cx3="http://schemas.microsoft.com/office/drawing/2016/5/9/chartex" xmlns:cx4="http://schemas.microsoft.com/office/drawing/2016/5/10/chartex" xmlns:cx5="http://schemas.microsoft.com/office/drawing/2016/5/11/chartex" xmlns:cx6="http://schemas.microsoft.com/office/drawing/2016/5/12/chartex" xmlns:cx7="http://schemas.microsoft.com/office/drawing/2016/5/13/chartex" xmlns:cx8="http://schemas.microsoft.com/office/drawing/2016/5/14/chartex" xmlns:mc="http://schemas.openxmlformats.org/markup-compatibility/2006" xmlns:aink="http://schemas.microsoft.com/office/drawing/2016/ink" xmlns:am3d="http://schemas.microsoft.com/office/drawing/2017/model3d" xmlns:o="urn:schemas-microsoft-com:office:office" xmlns:r="http://schemas.openxmlformats.org/officeDocument/2006/relationships" xmlns:m="http://schemas.openxmlformats.org/officeDocument/2006/math" xmlns:v="urn:schemas-microsoft-com:vml" xmlns:wp14="http://schemas.microsoft.com/office/word/2010/wordprocessingDrawing" xmlns:wp="http://schemas.openxmlformats.org/drawingml/2006/wordprocessingDrawing" xmlns:w10="urn:schemas-microsoft-com:office:word" xmlns:w="http://schemas.openxmlformats.org/wordprocessingml/2006/main" xmlns:w14="http://schemas.microsoft.com/office/word/2010/wordml" xmlns:w15="http://schemas.microsoft.com/office/word/2012/wordml" xmlns:w16cid="http://schemas.microsoft.com/office/word/2016/wordml/cid" xmlns:w16se="http://schemas.microsoft.com/office/word/2015/wordml/symex" xmlns:wpg="http://schemas.microsoft.com/office/word/2010/wordprocessingGroup" xmlns:wpi="http://schemas.microsoft.com/office/word/2010/wordprocessingInk" xmlns:wne="http://schemas.microsoft.com/office/word/2006/wordml" xmlns:wps="http://schemas.microsoft.com/office/word/2010/wordprocessingShape" mc:Ignorable="w14 w15 w16se w16cid wp14">
+<w:ftr xmlns:wpc="http://schemas.microsoft.com/office/word/2010/wordprocessingCanvas" xmlns:mc="http://schemas.openxmlformats.org/markup-compatibility/2006" xmlns:o="urn:schemas-microsoft-com:office:office" xmlns:r="http://schemas.openxmlformats.org/officeDocument/2006/relationships" xmlns:m="http://schemas.openxmlformats.org/officeDocument/2006/math" xmlns:v="urn:schemas-microsoft-com:vml" xmlns:wp14="http://schemas.microsoft.com/office/word/2010/wordprocessingDrawing" xmlns:wp="http://schemas.openxmlformats.org/drawingml/2006/wordprocessingDrawing" xmlns:w10="urn:schemas-microsoft-com:office:word" xmlns:w="http://schemas.openxmlformats.org/wordprocessingml/2006/main" xmlns:w14="http://schemas.microsoft.com/office/word/2010/wordml" xmlns:w15="http://schemas.microsoft.com/office/word/2012/wordml" xmlns:wpg="http://schemas.microsoft.com/office/word/2010/wordprocessingGroup" xmlns:wpi="http://schemas.microsoft.com/office/word/2010/wordprocessingInk" xmlns:wne="http://schemas.microsoft.com/office/word/2006/wordml" xmlns:wps="http://schemas.microsoft.com/office/word/2010/wordprocessingShape" mc:Ignorable="w14 w15 wp14">
   <w:p>
     <w:pPr>
       <w:pStyle w:val="Footer"/>
@@ -1022,7 +1838,7 @@
 </file>
 
 <file path=word/footer3.xml><?xml version="1.0" encoding="utf-8"?>
-<w:ftr xmlns:wpc="http://schemas.microsoft.com/office/word/2010/wordprocessingCanvas" xmlns:cx="http://schemas.microsoft.com/office/drawing/2014/chartex" xmlns:cx1="http://schemas.microsoft.com/office/drawing/2015/9/8/chartex" xmlns:cx2="http://schemas.microsoft.com/office/drawing/2015/10/21/chartex" xmlns:cx3="http://schemas.microsoft.com/office/drawing/2016/5/9/chartex" xmlns:cx4="http://schemas.microsoft.com/office/drawing/2016/5/10/chartex" xmlns:cx5="http://schemas.microsoft.com/office/drawing/2016/5/11/chartex" xmlns:cx6="http://schemas.microsoft.com/office/drawing/2016/5/12/chartex" xmlns:cx7="http://schemas.microsoft.com/office/drawing/2016/5/13/chartex" xmlns:cx8="http://schemas.microsoft.com/office/drawing/2016/5/14/chartex" xmlns:mc="http://schemas.openxmlformats.org/markup-compatibility/2006" xmlns:aink="http://schemas.microsoft.com/office/drawing/2016/ink" xmlns:am3d="http://schemas.microsoft.com/office/drawing/2017/model3d" xmlns:o="urn:schemas-microsoft-com:office:office" xmlns:r="http://schemas.openxmlformats.org/officeDocument/2006/relationships" xmlns:m="http://schemas.openxmlformats.org/officeDocument/2006/math" xmlns:v="urn:schemas-microsoft-com:vml" xmlns:wp14="http://schemas.microsoft.com/office/word/2010/wordprocessingDrawing" xmlns:wp="http://schemas.openxmlformats.org/drawingml/2006/wordprocessingDrawing" xmlns:w10="urn:schemas-microsoft-com:office:word" xmlns:w="http://schemas.openxmlformats.org/wordprocessingml/2006/main" xmlns:w14="http://schemas.microsoft.com/office/word/2010/wordml" xmlns:w15="http://schemas.microsoft.com/office/word/2012/wordml" xmlns:w16cid="http://schemas.microsoft.com/office/word/2016/wordml/cid" xmlns:w16se="http://schemas.microsoft.com/office/word/2015/wordml/symex" xmlns:wpg="http://schemas.microsoft.com/office/word/2010/wordprocessingGroup" xmlns:wpi="http://schemas.microsoft.com/office/word/2010/wordprocessingInk" xmlns:wne="http://schemas.microsoft.com/office/word/2006/wordml" xmlns:wps="http://schemas.microsoft.com/office/word/2010/wordprocessingShape" mc:Ignorable="w14 w15 w16se w16cid wp14">
+<w:ftr xmlns:wpc="http://schemas.microsoft.com/office/word/2010/wordprocessingCanvas" xmlns:mc="http://schemas.openxmlformats.org/markup-compatibility/2006" xmlns:o="urn:schemas-microsoft-com:office:office" xmlns:r="http://schemas.openxmlformats.org/officeDocument/2006/relationships" xmlns:m="http://schemas.openxmlformats.org/officeDocument/2006/math" xmlns:v="urn:schemas-microsoft-com:vml" xmlns:wp14="http://schemas.microsoft.com/office/word/2010/wordprocessingDrawing" xmlns:wp="http://schemas.openxmlformats.org/drawingml/2006/wordprocessingDrawing" xmlns:w10="urn:schemas-microsoft-com:office:word" xmlns:w="http://schemas.openxmlformats.org/wordprocessingml/2006/main" xmlns:w14="http://schemas.microsoft.com/office/word/2010/wordml" xmlns:w15="http://schemas.microsoft.com/office/word/2012/wordml" xmlns:wpg="http://schemas.microsoft.com/office/word/2010/wordprocessingGroup" xmlns:wpi="http://schemas.microsoft.com/office/word/2010/wordprocessingInk" xmlns:wne="http://schemas.microsoft.com/office/word/2006/wordml" xmlns:wps="http://schemas.microsoft.com/office/word/2010/wordprocessingShape" mc:Ignorable="w14 w15 wp14">
   <w:p>
     <w:pPr>
       <w:pStyle w:val="Footer"/>
@@ -1032,7 +1848,7 @@
 </file>
 
 <file path=word/footnotes.xml><?xml version="1.0" encoding="utf-8"?>
-<w:footnotes xmlns:wpc="http://schemas.microsoft.com/office/word/2010/wordprocessingCanvas" xmlns:cx="http://schemas.microsoft.com/office/drawing/2014/chartex" xmlns:cx1="http://schemas.microsoft.com/office/drawing/2015/9/8/chartex" xmlns:cx2="http://schemas.microsoft.com/office/drawing/2015/10/21/chartex" xmlns:cx3="http://schemas.microsoft.com/office/drawing/2016/5/9/chartex" xmlns:cx4="http://schemas.microsoft.com/office/drawing/2016/5/10/chartex" xmlns:cx5="http://schemas.microsoft.com/office/drawing/2016/5/11/chartex" xmlns:cx6="http://schemas.microsoft.com/office/drawing/2016/5/12/chartex" xmlns:cx7="http://schemas.microsoft.com/office/drawing/2016/5/13/chartex" xmlns:cx8="http://schemas.microsoft.com/office/drawing/2016/5/14/chartex" xmlns:mc="http://schemas.openxmlformats.org/markup-compatibility/2006" xmlns:aink="http://schemas.microsoft.com/office/drawing/2016/ink" xmlns:am3d="http://schemas.microsoft.com/office/drawing/2017/model3d" xmlns:o="urn:schemas-microsoft-com:office:office" xmlns:r="http://schemas.openxmlformats.org/officeDocument/2006/relationships" xmlns:m="http://schemas.openxmlformats.org/officeDocument/2006/math" xmlns:v="urn:schemas-microsoft-com:vml" xmlns:wp14="http://schemas.microsoft.com/office/word/2010/wordprocessingDrawing" xmlns:wp="http://schemas.openxmlformats.org/drawingml/2006/wordprocessingDrawing" xmlns:w10="urn:schemas-microsoft-com:office:word" xmlns:w="http://schemas.openxmlformats.org/wordprocessingml/2006/main" xmlns:w14="http://schemas.microsoft.com/office/word/2010/wordml" xmlns:w15="http://schemas.microsoft.com/office/word/2012/wordml" xmlns:w16cid="http://schemas.microsoft.com/office/word/2016/wordml/cid" xmlns:w16se="http://schemas.microsoft.com/office/word/2015/wordml/symex" xmlns:wpg="http://schemas.microsoft.com/office/word/2010/wordprocessingGroup" xmlns:wpi="http://schemas.microsoft.com/office/word/2010/wordprocessingInk" xmlns:wne="http://schemas.microsoft.com/office/word/2006/wordml" xmlns:wps="http://schemas.microsoft.com/office/word/2010/wordprocessingShape" mc:Ignorable="w14 w15 w16se w16cid wp14">
+<w:footnotes xmlns:wpc="http://schemas.microsoft.com/office/word/2010/wordprocessingCanvas" xmlns:mc="http://schemas.openxmlformats.org/markup-compatibility/2006" xmlns:o="urn:schemas-microsoft-com:office:office" xmlns:r="http://schemas.openxmlformats.org/officeDocument/2006/relationships" xmlns:m="http://schemas.openxmlformats.org/officeDocument/2006/math" xmlns:v="urn:schemas-microsoft-com:vml" xmlns:wp14="http://schemas.microsoft.com/office/word/2010/wordprocessingDrawing" xmlns:wp="http://schemas.openxmlformats.org/drawingml/2006/wordprocessingDrawing" xmlns:w10="urn:schemas-microsoft-com:office:word" xmlns:w="http://schemas.openxmlformats.org/wordprocessingml/2006/main" xmlns:w14="http://schemas.microsoft.com/office/word/2010/wordml" xmlns:w15="http://schemas.microsoft.com/office/word/2012/wordml" xmlns:wpg="http://schemas.microsoft.com/office/word/2010/wordprocessingGroup" xmlns:wpi="http://schemas.microsoft.com/office/word/2010/wordprocessingInk" xmlns:wne="http://schemas.microsoft.com/office/word/2006/wordml" xmlns:wps="http://schemas.microsoft.com/office/word/2010/wordprocessingShape" mc:Ignorable="w14 w15 wp14">
   <w:footnote w:type="separator" w:id="-1">
     <w:p>
       <w:pPr>
@@ -1064,7 +1880,7 @@
 </file>
 
 <file path=word/header1.xml><?xml version="1.0" encoding="utf-8"?>
-<w:hdr xmlns:wpc="http://schemas.microsoft.com/office/word/2010/wordprocessingCanvas" xmlns:cx="http://schemas.microsoft.com/office/drawing/2014/chartex" xmlns:cx1="http://schemas.microsoft.com/office/drawing/2015/9/8/chartex" xmlns:cx2="http://schemas.microsoft.com/office/drawing/2015/10/21/chartex" xmlns:cx3="http://schemas.microsoft.com/office/drawing/2016/5/9/chartex" xmlns:cx4="http://schemas.microsoft.com/office/drawing/2016/5/10/chartex" xmlns:cx5="http://schemas.microsoft.com/office/drawing/2016/5/11/chartex" xmlns:cx6="http://schemas.microsoft.com/office/drawing/2016/5/12/chartex" xmlns:cx7="http://schemas.microsoft.com/office/drawing/2016/5/13/chartex" xmlns:cx8="http://schemas.microsoft.com/office/drawing/2016/5/14/chartex" xmlns:mc="http://schemas.openxmlformats.org/markup-compatibility/2006" xmlns:aink="http://schemas.microsoft.com/office/drawing/2016/ink" xmlns:am3d="http://schemas.microsoft.com/office/drawing/2017/model3d" xmlns:o="urn:schemas-microsoft-com:office:office" xmlns:r="http://schemas.openxmlformats.org/officeDocument/2006/relationships" xmlns:m="http://schemas.openxmlformats.org/officeDocument/2006/math" xmlns:v="urn:schemas-microsoft-com:vml" xmlns:wp14="http://schemas.microsoft.com/office/word/2010/wordprocessingDrawing" xmlns:wp="http://schemas.openxmlformats.org/drawingml/2006/wordprocessingDrawing" xmlns:w10="urn:schemas-microsoft-com:office:word" xmlns:w="http://schemas.openxmlformats.org/wordprocessingml/2006/main" xmlns:w14="http://schemas.microsoft.com/office/word/2010/wordml" xmlns:w15="http://schemas.microsoft.com/office/word/2012/wordml" xmlns:w16cid="http://schemas.microsoft.com/office/word/2016/wordml/cid" xmlns:w16se="http://schemas.microsoft.com/office/word/2015/wordml/symex" xmlns:wpg="http://schemas.microsoft.com/office/word/2010/wordprocessingGroup" xmlns:wpi="http://schemas.microsoft.com/office/word/2010/wordprocessingInk" xmlns:wne="http://schemas.microsoft.com/office/word/2006/wordml" xmlns:wps="http://schemas.microsoft.com/office/word/2010/wordprocessingShape" mc:Ignorable="w14 w15 w16se w16cid wp14">
+<w:hdr xmlns:wpc="http://schemas.microsoft.com/office/word/2010/wordprocessingCanvas" xmlns:mc="http://schemas.openxmlformats.org/markup-compatibility/2006" xmlns:o="urn:schemas-microsoft-com:office:office" xmlns:r="http://schemas.openxmlformats.org/officeDocument/2006/relationships" xmlns:m="http://schemas.openxmlformats.org/officeDocument/2006/math" xmlns:v="urn:schemas-microsoft-com:vml" xmlns:wp14="http://schemas.microsoft.com/office/word/2010/wordprocessingDrawing" xmlns:wp="http://schemas.openxmlformats.org/drawingml/2006/wordprocessingDrawing" xmlns:w10="urn:schemas-microsoft-com:office:word" xmlns:w="http://schemas.openxmlformats.org/wordprocessingml/2006/main" xmlns:w14="http://schemas.microsoft.com/office/word/2010/wordml" xmlns:w15="http://schemas.microsoft.com/office/word/2012/wordml" xmlns:wpg="http://schemas.microsoft.com/office/word/2010/wordprocessingGroup" xmlns:wpi="http://schemas.microsoft.com/office/word/2010/wordprocessingInk" xmlns:wne="http://schemas.microsoft.com/office/word/2006/wordml" xmlns:wps="http://schemas.microsoft.com/office/word/2010/wordprocessingShape" mc:Ignorable="w14 w15 wp14">
   <w:p>
     <w:pPr>
       <w:pStyle w:val="Header"/>
@@ -1074,7 +1890,7 @@
 </file>
 
 <file path=word/header2.xml><?xml version="1.0" encoding="utf-8"?>
-<w:hdr xmlns:wpc="http://schemas.microsoft.com/office/word/2010/wordprocessingCanvas" xmlns:cx="http://schemas.microsoft.com/office/drawing/2014/chartex" xmlns:cx1="http://schemas.microsoft.com/office/drawing/2015/9/8/chartex" xmlns:cx2="http://schemas.microsoft.com/office/drawing/2015/10/21/chartex" xmlns:cx3="http://schemas.microsoft.com/office/drawing/2016/5/9/chartex" xmlns:cx4="http://schemas.microsoft.com/office/drawing/2016/5/10/chartex" xmlns:cx5="http://schemas.microsoft.com/office/drawing/2016/5/11/chartex" xmlns:cx6="http://schemas.microsoft.com/office/drawing/2016/5/12/chartex" xmlns:cx7="http://schemas.microsoft.com/office/drawing/2016/5/13/chartex" xmlns:cx8="http://schemas.microsoft.com/office/drawing/2016/5/14/chartex" xmlns:mc="http://schemas.openxmlformats.org/markup-compatibility/2006" xmlns:aink="http://schemas.microsoft.com/office/drawing/2016/ink" xmlns:am3d="http://schemas.microsoft.com/office/drawing/2017/model3d" xmlns:o="urn:schemas-microsoft-com:office:office" xmlns:r="http://schemas.openxmlformats.org/officeDocument/2006/relationships" xmlns:m="http://schemas.openxmlformats.org/officeDocument/2006/math" xmlns:v="urn:schemas-microsoft-com:vml" xmlns:wp14="http://schemas.microsoft.com/office/word/2010/wordprocessingDrawing" xmlns:wp="http://schemas.openxmlformats.org/drawingml/2006/wordprocessingDrawing" xmlns:w10="urn:schemas-microsoft-com:office:word" xmlns:w="http://schemas.openxmlformats.org/wordprocessingml/2006/main" xmlns:w14="http://schemas.microsoft.com/office/word/2010/wordml" xmlns:w15="http://schemas.microsoft.com/office/word/2012/wordml" xmlns:w16cid="http://schemas.microsoft.com/office/word/2016/wordml/cid" xmlns:w16se="http://schemas.microsoft.com/office/word/2015/wordml/symex" xmlns:wpg="http://schemas.microsoft.com/office/word/2010/wordprocessingGroup" xmlns:wpi="http://schemas.microsoft.com/office/word/2010/wordprocessingInk" xmlns:wne="http://schemas.microsoft.com/office/word/2006/wordml" xmlns:wps="http://schemas.microsoft.com/office/word/2010/wordprocessingShape" mc:Ignorable="w14 w15 w16se w16cid wp14">
+<w:hdr xmlns:wpc="http://schemas.microsoft.com/office/word/2010/wordprocessingCanvas" xmlns:mc="http://schemas.openxmlformats.org/markup-compatibility/2006" xmlns:o="urn:schemas-microsoft-com:office:office" xmlns:r="http://schemas.openxmlformats.org/officeDocument/2006/relationships" xmlns:m="http://schemas.openxmlformats.org/officeDocument/2006/math" xmlns:v="urn:schemas-microsoft-com:vml" xmlns:wp14="http://schemas.microsoft.com/office/word/2010/wordprocessingDrawing" xmlns:wp="http://schemas.openxmlformats.org/drawingml/2006/wordprocessingDrawing" xmlns:w10="urn:schemas-microsoft-com:office:word" xmlns:w="http://schemas.openxmlformats.org/wordprocessingml/2006/main" xmlns:w14="http://schemas.microsoft.com/office/word/2010/wordml" xmlns:w15="http://schemas.microsoft.com/office/word/2012/wordml" xmlns:wpg="http://schemas.microsoft.com/office/word/2010/wordprocessingGroup" xmlns:wpi="http://schemas.microsoft.com/office/word/2010/wordprocessingInk" xmlns:wne="http://schemas.microsoft.com/office/word/2006/wordml" xmlns:wps="http://schemas.microsoft.com/office/word/2010/wordprocessingShape" mc:Ignorable="w14 w15 wp14">
   <w:p>
     <w:pPr>
       <w:pStyle w:val="Header"/>
@@ -1097,7 +1913,7 @@
 </file>
 
 <file path=word/header3.xml><?xml version="1.0" encoding="utf-8"?>
-<w:hdr xmlns:wpc="http://schemas.microsoft.com/office/word/2010/wordprocessingCanvas" xmlns:cx="http://schemas.microsoft.com/office/drawing/2014/chartex" xmlns:cx1="http://schemas.microsoft.com/office/drawing/2015/9/8/chartex" xmlns:cx2="http://schemas.microsoft.com/office/drawing/2015/10/21/chartex" xmlns:cx3="http://schemas.microsoft.com/office/drawing/2016/5/9/chartex" xmlns:cx4="http://schemas.microsoft.com/office/drawing/2016/5/10/chartex" xmlns:cx5="http://schemas.microsoft.com/office/drawing/2016/5/11/chartex" xmlns:cx6="http://schemas.microsoft.com/office/drawing/2016/5/12/chartex" xmlns:cx7="http://schemas.microsoft.com/office/drawing/2016/5/13/chartex" xmlns:cx8="http://schemas.microsoft.com/office/drawing/2016/5/14/chartex" xmlns:mc="http://schemas.openxmlformats.org/markup-compatibility/2006" xmlns:aink="http://schemas.microsoft.com/office/drawing/2016/ink" xmlns:am3d="http://schemas.microsoft.com/office/drawing/2017/model3d" xmlns:o="urn:schemas-microsoft-com:office:office" xmlns:r="http://schemas.openxmlformats.org/officeDocument/2006/relationships" xmlns:m="http://schemas.openxmlformats.org/officeDocument/2006/math" xmlns:v="urn:schemas-microsoft-com:vml" xmlns:wp14="http://schemas.microsoft.com/office/word/2010/wordprocessingDrawing" xmlns:wp="http://schemas.openxmlformats.org/drawingml/2006/wordprocessingDrawing" xmlns:w10="urn:schemas-microsoft-com:office:word" xmlns:w="http://schemas.openxmlformats.org/wordprocessingml/2006/main" xmlns:w14="http://schemas.microsoft.com/office/word/2010/wordml" xmlns:w15="http://schemas.microsoft.com/office/word/2012/wordml" xmlns:w16cid="http://schemas.microsoft.com/office/word/2016/wordml/cid" xmlns:w16se="http://schemas.microsoft.com/office/word/2015/wordml/symex" xmlns:wpg="http://schemas.microsoft.com/office/word/2010/wordprocessingGroup" xmlns:wpi="http://schemas.microsoft.com/office/word/2010/wordprocessingInk" xmlns:wne="http://schemas.microsoft.com/office/word/2006/wordml" xmlns:wps="http://schemas.microsoft.com/office/word/2010/wordprocessingShape" mc:Ignorable="w14 w15 w16se w16cid wp14">
+<w:hdr xmlns:wpc="http://schemas.microsoft.com/office/word/2010/wordprocessingCanvas" xmlns:mc="http://schemas.openxmlformats.org/markup-compatibility/2006" xmlns:o="urn:schemas-microsoft-com:office:office" xmlns:r="http://schemas.openxmlformats.org/officeDocument/2006/relationships" xmlns:m="http://schemas.openxmlformats.org/officeDocument/2006/math" xmlns:v="urn:schemas-microsoft-com:vml" xmlns:wp14="http://schemas.microsoft.com/office/word/2010/wordprocessingDrawing" xmlns:wp="http://schemas.openxmlformats.org/drawingml/2006/wordprocessingDrawing" xmlns:w10="urn:schemas-microsoft-com:office:word" xmlns:w="http://schemas.openxmlformats.org/wordprocessingml/2006/main" xmlns:w14="http://schemas.microsoft.com/office/word/2010/wordml" xmlns:w15="http://schemas.microsoft.com/office/word/2012/wordml" xmlns:wpg="http://schemas.microsoft.com/office/word/2010/wordprocessingGroup" xmlns:wpi="http://schemas.microsoft.com/office/word/2010/wordprocessingInk" xmlns:wne="http://schemas.microsoft.com/office/word/2006/wordml" xmlns:wps="http://schemas.microsoft.com/office/word/2010/wordprocessingShape" mc:Ignorable="w14 w15 wp14">
   <w:p>
     <w:pPr>
       <w:pStyle w:val="Header"/>
@@ -1107,7 +1923,7 @@
 </file>
 
 <file path=word/styles.xml><?xml version="1.0" encoding="utf-8"?>
-<w:styles xmlns:mc="http://schemas.openxmlformats.org/markup-compatibility/2006" xmlns:r="http://schemas.openxmlformats.org/officeDocument/2006/relationships" xmlns:w="http://schemas.openxmlformats.org/wordprocessingml/2006/main" xmlns:w14="http://schemas.microsoft.com/office/word/2010/wordml" xmlns:w15="http://schemas.microsoft.com/office/word/2012/wordml" xmlns:w16cid="http://schemas.microsoft.com/office/word/2016/wordml/cid" xmlns:w16se="http://schemas.microsoft.com/office/word/2015/wordml/symex" mc:Ignorable="w14 w15 w16se w16cid">
+<w:styles xmlns:mc="http://schemas.openxmlformats.org/markup-compatibility/2006" xmlns:r="http://schemas.openxmlformats.org/officeDocument/2006/relationships" xmlns:w="http://schemas.openxmlformats.org/wordprocessingml/2006/main" xmlns:w14="http://schemas.microsoft.com/office/word/2010/wordml" xmlns:w15="http://schemas.microsoft.com/office/word/2012/wordml" mc:Ignorable="w14 w15">
   <w:docDefaults>
     <w:rPrDefault>
       <w:rPr>
@@ -1123,7 +1939,7 @@
       </w:pPr>
     </w:pPrDefault>
   </w:docDefaults>
-  <w:latentStyles w:defLockedState="0" w:defUIPriority="99" w:defSemiHidden="0" w:defUnhideWhenUsed="0" w:defQFormat="0" w:count="375">
+  <w:latentStyles w:defLockedState="0" w:defUIPriority="99" w:defSemiHidden="0" w:defUnhideWhenUsed="0" w:defQFormat="0" w:count="371">
     <w:lsdException w:name="Normal" w:uiPriority="0" w:qFormat="1"/>
     <w:lsdException w:name="heading 1" w:uiPriority="9" w:qFormat="1"/>
     <w:lsdException w:name="heading 2" w:semiHidden="1" w:uiPriority="9" w:unhideWhenUsed="1" w:qFormat="1"/>
@@ -1495,10 +2311,6 @@
     <w:lsdException w:name="List Table 5 Dark Accent 6" w:uiPriority="50"/>
     <w:lsdException w:name="List Table 6 Colorful Accent 6" w:uiPriority="51"/>
     <w:lsdException w:name="List Table 7 Colorful Accent 6" w:uiPriority="52"/>
-    <w:lsdException w:name="Mention" w:semiHidden="1" w:unhideWhenUsed="1"/>
-    <w:lsdException w:name="Smart Hyperlink" w:semiHidden="1" w:unhideWhenUsed="1"/>
-    <w:lsdException w:name="Hashtag" w:semiHidden="1" w:unhideWhenUsed="1"/>
-    <w:lsdException w:name="Unresolved Mention" w:semiHidden="1" w:unhideWhenUsed="1"/>
   </w:latentStyles>
   <w:style w:type="paragraph" w:default="1" w:styleId="Normal">
     <w:name w:val="Normal"/>

</xml_diff>

<commit_message>
Updated unaddressed issue - no changes made.
</commit_message>
<xml_diff>
--- a/documents/PMAS documents/Beta Testing Issues.docx
+++ b/documents/PMAS documents/Beta Testing Issues.docx
@@ -133,25 +133,7 @@
         <w:rPr>
           <w:color w:val="70AD47" w:themeColor="accent6"/>
         </w:rPr>
-        <w:t xml:space="preserve">Addressed in Work Item </w:t>
-      </w:r>
-      <w:r>
-        <w:rPr>
-          <w:color w:val="70AD47" w:themeColor="accent6"/>
-        </w:rPr>
-        <w:t>5.5</w:t>
-      </w:r>
-      <w:r>
-        <w:rPr>
-          <w:color w:val="70AD47" w:themeColor="accent6"/>
-        </w:rPr>
-        <w:t xml:space="preserve"> of Transition Iteration Plan 2</w:t>
-      </w:r>
-      <w:r>
-        <w:rPr>
-          <w:color w:val="70AD47" w:themeColor="accent6"/>
-        </w:rPr>
-        <w:t xml:space="preserve"> – Added a confirmation prompt</w:t>
+        <w:t>Addressed in Work Item 5.5 of Transition Iteration Plan 2 – Added a confirmation prompt</w:t>
       </w:r>
     </w:p>
     <w:p>
@@ -206,37 +188,7 @@
         <w:rPr>
           <w:color w:val="5B9BD5" w:themeColor="accent1"/>
         </w:rPr>
-        <w:t xml:space="preserve"> but addressed – see </w:t>
-      </w:r>
-      <w:r>
-        <w:rPr>
-          <w:color w:val="5B9BD5" w:themeColor="accent1"/>
-        </w:rPr>
-        <w:t xml:space="preserve">Work Item </w:t>
-      </w:r>
-      <w:r>
-        <w:rPr>
-          <w:color w:val="5B9BD5" w:themeColor="accent1"/>
-        </w:rPr>
-        <w:t>4.1</w:t>
-      </w:r>
-      <w:r>
-        <w:rPr>
-          <w:color w:val="5B9BD5" w:themeColor="accent1"/>
-        </w:rPr>
-        <w:t xml:space="preserve"> </w:t>
-      </w:r>
-      <w:r>
-        <w:rPr>
-          <w:color w:val="5B9BD5" w:themeColor="accent1"/>
-        </w:rPr>
-        <w:t xml:space="preserve">and Issue 1 </w:t>
-      </w:r>
-      <w:r>
-        <w:rPr>
-          <w:color w:val="5B9BD5" w:themeColor="accent1"/>
-        </w:rPr>
-        <w:t>of Transition Iteration Plan 2</w:t>
+        <w:t xml:space="preserve"> but addressed – see Work Item 4.1 and Issue 1 of Transition Iteration Plan 2</w:t>
       </w:r>
     </w:p>
     <w:p>
@@ -272,24 +224,27 @@
     <w:p>
       <w:pPr>
         <w:rPr>
-          <w:color w:val="ED7D31" w:themeColor="accent2"/>
-        </w:rPr>
-      </w:pPr>
-      <w:r>
-        <w:rPr>
-          <w:rFonts w:ascii="Calibri" w:eastAsia="Calibri" w:hAnsi="Calibri" w:cs="Calibri"/>
-          <w:color w:val="ED7D31" w:themeColor="accent2"/>
-        </w:rPr>
-        <w:t>Unaddressed</w:t>
-      </w:r>
-    </w:p>
-    <w:p>
-      <w:pPr>
-        <w:rPr>
-          <w:rFonts w:ascii="Calibri" w:eastAsia="Calibri" w:hAnsi="Calibri" w:cs="Calibri"/>
-          <w:color w:val="0000CC"/>
-        </w:rPr>
-      </w:pPr>
+          <w:rFonts w:ascii="Calibri" w:eastAsia="Calibri" w:hAnsi="Calibri" w:cs="Calibri"/>
+          <w:color w:val="C00000"/>
+        </w:rPr>
+      </w:pPr>
+      <w:r>
+        <w:rPr>
+          <w:rFonts w:ascii="Calibri" w:eastAsia="Calibri" w:hAnsi="Calibri" w:cs="Calibri"/>
+          <w:color w:val="C00000"/>
+        </w:rPr>
+        <w:t>No changes made – minor usability issue that would have required overhaul-level changes to multiple moving parts of the system.</w:t>
+      </w:r>
+    </w:p>
+    <w:p>
+      <w:pPr>
+        <w:rPr>
+          <w:rFonts w:ascii="Calibri" w:eastAsia="Calibri" w:hAnsi="Calibri" w:cs="Calibri"/>
+          <w:color w:val="0000CC"/>
+        </w:rPr>
+      </w:pPr>
+      <w:bookmarkStart w:id="0" w:name="_GoBack"/>
+      <w:bookmarkEnd w:id="0"/>
       <w:r>
         <w:rPr>
           <w:rFonts w:ascii="Calibri" w:eastAsia="Calibri" w:hAnsi="Calibri" w:cs="Calibri"/>
@@ -518,9 +473,16 @@
       <w:r>
         <w:rPr>
           <w:rFonts w:ascii="Calibri" w:eastAsia="Calibri" w:hAnsi="Calibri" w:cs="Calibri"/>
-          <w:color w:val="ED7D31" w:themeColor="accent2"/>
-        </w:rPr>
-        <w:t>Unaddressed</w:t>
+          <w:color w:val="C00000"/>
+        </w:rPr>
+        <w:t>No changes made – minor usability issue</w:t>
+      </w:r>
+      <w:r>
+        <w:rPr>
+          <w:rFonts w:ascii="Calibri" w:eastAsia="Calibri" w:hAnsi="Calibri" w:cs="Calibri"/>
+          <w:color w:val="C00000"/>
+        </w:rPr>
+        <w:t xml:space="preserve"> that would have required overhaul-level changes to multiple moving parts of the system.</w:t>
       </w:r>
     </w:p>
     <w:p>
@@ -577,6 +539,27 @@
         </w:rPr>
         <w:t>No changes made – minor usability issue</w:t>
       </w:r>
+      <w:r>
+        <w:rPr>
+          <w:rFonts w:ascii="Calibri" w:eastAsia="Calibri" w:hAnsi="Calibri" w:cs="Calibri"/>
+          <w:color w:val="C00000"/>
+        </w:rPr>
+        <w:t>/</w:t>
+      </w:r>
+      <w:r>
+        <w:rPr>
+          <w:rFonts w:ascii="Calibri" w:eastAsia="Calibri" w:hAnsi="Calibri" w:cs="Calibri"/>
+          <w:color w:val="C00000"/>
+        </w:rPr>
+        <w:t xml:space="preserve"> </w:t>
+      </w:r>
+      <w:r>
+        <w:rPr>
+          <w:rFonts w:ascii="Calibri" w:eastAsia="Calibri" w:hAnsi="Calibri" w:cs="Calibri"/>
+          <w:color w:val="C00000"/>
+        </w:rPr>
+        <w:t>subjective beta tester issue</w:t>
+      </w:r>
     </w:p>
     <w:p>
       <w:pPr>
@@ -617,110 +600,89 @@
           <w:rFonts w:ascii="Calibri" w:eastAsia="Calibri" w:hAnsi="Calibri" w:cs="Calibri"/>
           <w:color w:val="C00000"/>
         </w:rPr>
-        <w:t xml:space="preserve">No changes made – </w:t>
+        <w:t>No changes made – unreproducible user error</w:t>
+      </w:r>
+    </w:p>
+    <w:p>
+      <w:pPr>
+        <w:rPr>
+          <w:rFonts w:ascii="Calibri" w:eastAsia="Calibri" w:hAnsi="Calibri" w:cs="Calibri"/>
+          <w:color w:val="000000" w:themeColor="text1"/>
+        </w:rPr>
+      </w:pPr>
+      <w:r>
+        <w:rPr>
+          <w:rFonts w:ascii="Calibri" w:eastAsia="Calibri" w:hAnsi="Calibri" w:cs="Calibri"/>
+          <w:color w:val="000000" w:themeColor="text1"/>
+        </w:rPr>
+        <w:t xml:space="preserve">Participant 26: Edit </w:t>
+      </w:r>
+      <w:r>
+        <w:rPr>
+          <w:rFonts w:ascii="Calibri" w:eastAsia="Calibri" w:hAnsi="Calibri" w:cs="Calibri"/>
+          <w:color w:val="000000" w:themeColor="text1"/>
+        </w:rPr>
+        <w:t>an error type</w:t>
+      </w:r>
+    </w:p>
+    <w:p>
+      <w:pPr>
+        <w:rPr>
+          <w:color w:val="0000CC"/>
+        </w:rPr>
+      </w:pPr>
+      <w:r>
+        <w:rPr>
+          <w:color w:val="0000CC"/>
+        </w:rPr>
+        <w:t>No would be afraid of entering the wrong details or changing the form wrongly. Must limit ability to change form</w:t>
+      </w:r>
+    </w:p>
+    <w:p>
+      <w:pPr>
+        <w:rPr>
+          <w:color w:val="0000CC"/>
+        </w:rPr>
+      </w:pPr>
+      <w:proofErr w:type="spellStart"/>
+      <w:r>
+        <w:rPr>
+          <w:color w:val="0000CC"/>
+        </w:rPr>
+        <w:t>To</w:t>
+      </w:r>
+      <w:proofErr w:type="spellEnd"/>
+      <w:r>
+        <w:rPr>
+          <w:color w:val="0000CC"/>
+        </w:rPr>
+        <w:t xml:space="preserve"> easy to use and change things wrong</w:t>
+      </w:r>
+    </w:p>
+    <w:p>
+      <w:pPr>
+        <w:rPr>
+          <w:color w:val="0000CC"/>
+        </w:rPr>
+      </w:pPr>
+      <w:r>
+        <w:rPr>
+          <w:color w:val="0000CC"/>
+        </w:rPr>
+        <w:t>As state previously too easy to change</w:t>
+      </w:r>
+      <w:r>
+        <w:rPr>
+          <w:color w:val="0000CC"/>
+        </w:rPr>
+        <w:br/>
       </w:r>
       <w:r>
         <w:rPr>
           <w:rFonts w:ascii="Calibri" w:eastAsia="Calibri" w:hAnsi="Calibri" w:cs="Calibri"/>
           <w:color w:val="C00000"/>
         </w:rPr>
-        <w:t>unreproducible user error</w:t>
-      </w:r>
-    </w:p>
-    <w:p>
-      <w:pPr>
-        <w:rPr>
-          <w:rFonts w:ascii="Calibri" w:eastAsia="Calibri" w:hAnsi="Calibri" w:cs="Calibri"/>
-          <w:color w:val="000000" w:themeColor="text1"/>
-        </w:rPr>
-      </w:pPr>
-      <w:r>
-        <w:rPr>
-          <w:rFonts w:ascii="Calibri" w:eastAsia="Calibri" w:hAnsi="Calibri" w:cs="Calibri"/>
-          <w:color w:val="000000" w:themeColor="text1"/>
-        </w:rPr>
-        <w:t xml:space="preserve">Participant 26: Edit </w:t>
-      </w:r>
-      <w:r>
-        <w:rPr>
-          <w:rFonts w:ascii="Calibri" w:eastAsia="Calibri" w:hAnsi="Calibri" w:cs="Calibri"/>
-          <w:color w:val="000000" w:themeColor="text1"/>
-        </w:rPr>
-        <w:t>an error type</w:t>
-      </w:r>
-    </w:p>
-    <w:p>
-      <w:pPr>
-        <w:rPr>
-          <w:color w:val="0000CC"/>
-        </w:rPr>
-      </w:pPr>
-      <w:r>
-        <w:rPr>
-          <w:color w:val="0000CC"/>
-        </w:rPr>
-        <w:t>No would be afraid of entering the wrong details or changing the form wrongly. Must limit ability to change form</w:t>
-      </w:r>
-    </w:p>
-    <w:p>
-      <w:pPr>
-        <w:rPr>
-          <w:color w:val="0000CC"/>
-        </w:rPr>
-      </w:pPr>
-      <w:proofErr w:type="spellStart"/>
-      <w:r>
-        <w:rPr>
-          <w:color w:val="0000CC"/>
-        </w:rPr>
-        <w:t>To</w:t>
-      </w:r>
-      <w:proofErr w:type="spellEnd"/>
-      <w:r>
-        <w:rPr>
-          <w:color w:val="0000CC"/>
-        </w:rPr>
-        <w:t xml:space="preserve"> easy to use and change things wrong</w:t>
-      </w:r>
-    </w:p>
-    <w:p>
-      <w:pPr>
-        <w:rPr>
-          <w:color w:val="0000CC"/>
-        </w:rPr>
-      </w:pPr>
-      <w:r>
-        <w:rPr>
-          <w:color w:val="0000CC"/>
-        </w:rPr>
-        <w:t>As state previously too easy to change</w:t>
-      </w:r>
-      <w:r>
-        <w:rPr>
-          <w:color w:val="0000CC"/>
-        </w:rPr>
-        <w:br/>
-      </w:r>
-      <w:r>
-        <w:rPr>
-          <w:rFonts w:ascii="Calibri" w:eastAsia="Calibri" w:hAnsi="Calibri" w:cs="Calibri"/>
-          <w:color w:val="C00000"/>
-        </w:rPr>
-        <w:t xml:space="preserve">No changes made – </w:t>
-      </w:r>
-      <w:r>
-        <w:rPr>
-          <w:rFonts w:ascii="Calibri" w:eastAsia="Calibri" w:hAnsi="Calibri" w:cs="Calibri"/>
-          <w:color w:val="C00000"/>
-        </w:rPr>
-        <w:t xml:space="preserve">subjective </w:t>
-      </w:r>
-      <w:r>
-        <w:rPr>
-          <w:rFonts w:ascii="Calibri" w:eastAsia="Calibri" w:hAnsi="Calibri" w:cs="Calibri"/>
-          <w:color w:val="C00000"/>
-        </w:rPr>
-        <w:t>beta tester issue</w:t>
+        <w:t>No changes made – subjective beta tester issue</w:t>
       </w:r>
     </w:p>
     <w:p>
@@ -966,42 +928,156 @@
           <w:rFonts w:ascii="Calibri" w:eastAsia="Calibri" w:hAnsi="Calibri" w:cs="Calibri"/>
           <w:color w:val="C00000"/>
         </w:rPr>
-        <w:t xml:space="preserve">No changes made – </w:t>
-      </w:r>
+        <w:t>No changes made – Subjective beta tester issue</w:t>
+      </w:r>
+    </w:p>
+    <w:p>
+      <w:pPr>
+        <w:rPr>
+          <w:rFonts w:ascii="Calibri" w:eastAsia="Calibri" w:hAnsi="Calibri" w:cs="Calibri"/>
+          <w:color w:val="000000" w:themeColor="text1"/>
+        </w:rPr>
+      </w:pPr>
+      <w:r>
+        <w:rPr>
+          <w:rFonts w:ascii="Calibri" w:eastAsia="Calibri" w:hAnsi="Calibri" w:cs="Calibri"/>
+          <w:color w:val="000000" w:themeColor="text1"/>
+        </w:rPr>
+        <w:t>Participant 33: Change a user’s password</w:t>
+      </w:r>
+    </w:p>
+    <w:p>
+      <w:pPr>
+        <w:rPr>
+          <w:color w:val="0000CC"/>
+        </w:rPr>
+      </w:pPr>
+      <w:r>
+        <w:rPr>
+          <w:color w:val="0000CC"/>
+        </w:rPr>
+        <w:t>Ease of use maybe a bit too easy</w:t>
+      </w:r>
+    </w:p>
+    <w:p>
+      <w:pPr>
+        <w:rPr>
+          <w:color w:val="0000CC"/>
+        </w:rPr>
+      </w:pPr>
       <w:r>
         <w:rPr>
           <w:rFonts w:ascii="Calibri" w:eastAsia="Calibri" w:hAnsi="Calibri" w:cs="Calibri"/>
           <w:color w:val="C00000"/>
         </w:rPr>
-        <w:t>Subjective beta tester issue</w:t>
-      </w:r>
-    </w:p>
-    <w:p>
-      <w:pPr>
-        <w:rPr>
-          <w:rFonts w:ascii="Calibri" w:eastAsia="Calibri" w:hAnsi="Calibri" w:cs="Calibri"/>
-          <w:color w:val="000000" w:themeColor="text1"/>
-        </w:rPr>
-      </w:pPr>
-      <w:r>
-        <w:rPr>
-          <w:rFonts w:ascii="Calibri" w:eastAsia="Calibri" w:hAnsi="Calibri" w:cs="Calibri"/>
-          <w:color w:val="000000" w:themeColor="text1"/>
-        </w:rPr>
-        <w:t>Participant 33: Change a user’s password</w:t>
-      </w:r>
-    </w:p>
-    <w:p>
-      <w:pPr>
-        <w:rPr>
-          <w:color w:val="0000CC"/>
-        </w:rPr>
-      </w:pPr>
-      <w:r>
-        <w:rPr>
-          <w:color w:val="0000CC"/>
-        </w:rPr>
-        <w:t>Ease of use maybe a bit too easy</w:t>
+        <w:t>No changes made – Subjective beta tester issue</w:t>
+      </w:r>
+    </w:p>
+    <w:p>
+      <w:pPr>
+        <w:rPr>
+          <w:rFonts w:ascii="Calibri" w:eastAsia="Calibri" w:hAnsi="Calibri" w:cs="Calibri"/>
+          <w:color w:val="000000" w:themeColor="text1"/>
+        </w:rPr>
+      </w:pPr>
+      <w:r>
+        <w:rPr>
+          <w:rFonts w:ascii="Calibri" w:eastAsia="Calibri" w:hAnsi="Calibri" w:cs="Calibri"/>
+          <w:color w:val="000000" w:themeColor="text1"/>
+        </w:rPr>
+        <w:t>Participant 34: Add a worker</w:t>
+      </w:r>
+    </w:p>
+    <w:p>
+      <w:pPr>
+        <w:rPr>
+          <w:color w:val="0000CC"/>
+        </w:rPr>
+      </w:pPr>
+      <w:r>
+        <w:rPr>
+          <w:color w:val="0000CC"/>
+        </w:rPr>
+        <w:t>It won’t let me add a worker</w:t>
+      </w:r>
+      <w:r>
+        <w:rPr>
+          <w:color w:val="0000CC"/>
+        </w:rPr>
+        <w:br/>
+      </w:r>
+      <w:r>
+        <w:rPr>
+          <w:color w:val="5B9BD5" w:themeColor="accent1"/>
+        </w:rPr>
+        <w:t>Irreproducible</w:t>
+      </w:r>
+      <w:r>
+        <w:rPr>
+          <w:color w:val="5B9BD5" w:themeColor="accent1"/>
+        </w:rPr>
+        <w:t xml:space="preserve"> server issue,</w:t>
+      </w:r>
+      <w:r>
+        <w:rPr>
+          <w:color w:val="5B9BD5" w:themeColor="accent1"/>
+        </w:rPr>
+        <w:t xml:space="preserve"> but addressed – see Work Item 4.1 and Issue 1 of Transition Iteration Plan 2</w:t>
+      </w:r>
+    </w:p>
+    <w:p>
+      <w:pPr>
+        <w:rPr>
+          <w:rFonts w:ascii="Calibri" w:eastAsia="Calibri" w:hAnsi="Calibri" w:cs="Calibri"/>
+          <w:color w:val="000000" w:themeColor="text1"/>
+        </w:rPr>
+      </w:pPr>
+      <w:r>
+        <w:rPr>
+          <w:rFonts w:ascii="Calibri" w:eastAsia="Calibri" w:hAnsi="Calibri" w:cs="Calibri"/>
+          <w:color w:val="000000" w:themeColor="text1"/>
+        </w:rPr>
+        <w:t xml:space="preserve">Participant 36: </w:t>
+      </w:r>
+      <w:r>
+        <w:rPr>
+          <w:rFonts w:ascii="Calibri" w:eastAsia="Calibri" w:hAnsi="Calibri" w:cs="Calibri"/>
+          <w:color w:val="000000" w:themeColor="text1"/>
+        </w:rPr>
+        <w:t>Log</w:t>
+      </w:r>
+      <w:r>
+        <w:rPr>
+          <w:rFonts w:ascii="Calibri" w:eastAsia="Calibri" w:hAnsi="Calibri" w:cs="Calibri"/>
+          <w:color w:val="000000" w:themeColor="text1"/>
+        </w:rPr>
+        <w:t xml:space="preserve"> an error</w:t>
+      </w:r>
+    </w:p>
+    <w:p>
+      <w:pPr>
+        <w:rPr>
+          <w:color w:val="0000CC"/>
+        </w:rPr>
+      </w:pPr>
+      <w:r>
+        <w:rPr>
+          <w:color w:val="0000CC"/>
+        </w:rPr>
+        <w:t>No, there are no patient details retrieved so can’t enter error details. Edits are then applied for missing fields and form can’t be saved.</w:t>
+      </w:r>
+    </w:p>
+    <w:p>
+      <w:pPr>
+        <w:rPr>
+          <w:color w:val="0000CC"/>
+        </w:rPr>
+      </w:pPr>
+      <w:r>
+        <w:rPr>
+          <w:color w:val="0000CC"/>
+        </w:rPr>
+        <w:t>Not prefilling patient details when populating form</w:t>
       </w:r>
     </w:p>
     <w:p>
@@ -1015,135 +1091,7 @@
           <w:rFonts w:ascii="Calibri" w:eastAsia="Calibri" w:hAnsi="Calibri" w:cs="Calibri"/>
           <w:color w:val="C00000"/>
         </w:rPr>
-        <w:t>No changes made – Subjective beta tester issue</w:t>
-      </w:r>
-    </w:p>
-    <w:p>
-      <w:pPr>
-        <w:rPr>
-          <w:rFonts w:ascii="Calibri" w:eastAsia="Calibri" w:hAnsi="Calibri" w:cs="Calibri"/>
-          <w:color w:val="000000" w:themeColor="text1"/>
-        </w:rPr>
-      </w:pPr>
-      <w:r>
-        <w:rPr>
-          <w:rFonts w:ascii="Calibri" w:eastAsia="Calibri" w:hAnsi="Calibri" w:cs="Calibri"/>
-          <w:color w:val="000000" w:themeColor="text1"/>
-        </w:rPr>
-        <w:t>Participant 34: Add a worker</w:t>
-      </w:r>
-    </w:p>
-    <w:p>
-      <w:pPr>
-        <w:rPr>
-          <w:color w:val="0000CC"/>
-        </w:rPr>
-      </w:pPr>
-      <w:r>
-        <w:rPr>
-          <w:color w:val="0000CC"/>
-        </w:rPr>
-        <w:t>It won’t let me add a worker</w:t>
-      </w:r>
-      <w:r>
-        <w:rPr>
-          <w:color w:val="0000CC"/>
-        </w:rPr>
-        <w:br/>
-      </w:r>
-      <w:r>
-        <w:rPr>
-          <w:color w:val="5B9BD5" w:themeColor="accent1"/>
-        </w:rPr>
-        <w:t>Irreproducible</w:t>
-      </w:r>
-      <w:r>
-        <w:rPr>
-          <w:color w:val="5B9BD5" w:themeColor="accent1"/>
-        </w:rPr>
-        <w:t xml:space="preserve"> server issue,</w:t>
-      </w:r>
-      <w:r>
-        <w:rPr>
-          <w:color w:val="5B9BD5" w:themeColor="accent1"/>
-        </w:rPr>
-        <w:t xml:space="preserve"> but addressed – see Work Item 4.1 and Issue 1 of Transition Iteration Plan 2</w:t>
-      </w:r>
-    </w:p>
-    <w:p>
-      <w:pPr>
-        <w:rPr>
-          <w:rFonts w:ascii="Calibri" w:eastAsia="Calibri" w:hAnsi="Calibri" w:cs="Calibri"/>
-          <w:color w:val="000000" w:themeColor="text1"/>
-        </w:rPr>
-      </w:pPr>
-      <w:r>
-        <w:rPr>
-          <w:rFonts w:ascii="Calibri" w:eastAsia="Calibri" w:hAnsi="Calibri" w:cs="Calibri"/>
-          <w:color w:val="000000" w:themeColor="text1"/>
-        </w:rPr>
-        <w:t xml:space="preserve">Participant 36: </w:t>
-      </w:r>
-      <w:r>
-        <w:rPr>
-          <w:rFonts w:ascii="Calibri" w:eastAsia="Calibri" w:hAnsi="Calibri" w:cs="Calibri"/>
-          <w:color w:val="000000" w:themeColor="text1"/>
-        </w:rPr>
-        <w:t>Log</w:t>
-      </w:r>
-      <w:r>
-        <w:rPr>
-          <w:rFonts w:ascii="Calibri" w:eastAsia="Calibri" w:hAnsi="Calibri" w:cs="Calibri"/>
-          <w:color w:val="000000" w:themeColor="text1"/>
-        </w:rPr>
-        <w:t xml:space="preserve"> an error</w:t>
-      </w:r>
-    </w:p>
-    <w:p>
-      <w:pPr>
-        <w:rPr>
-          <w:color w:val="0000CC"/>
-        </w:rPr>
-      </w:pPr>
-      <w:r>
-        <w:rPr>
-          <w:color w:val="0000CC"/>
-        </w:rPr>
-        <w:t>No, there are no patient details retrieved so can’t enter error details. Edits are then applied for missing fields and form can’t be saved.</w:t>
-      </w:r>
-    </w:p>
-    <w:p>
-      <w:pPr>
-        <w:rPr>
-          <w:color w:val="0000CC"/>
-        </w:rPr>
-      </w:pPr>
-      <w:r>
-        <w:rPr>
-          <w:color w:val="0000CC"/>
-        </w:rPr>
-        <w:t>Not prefilling patient details when populating form</w:t>
-      </w:r>
-    </w:p>
-    <w:p>
-      <w:pPr>
-        <w:rPr>
-          <w:color w:val="0000CC"/>
-        </w:rPr>
-      </w:pPr>
-      <w:r>
-        <w:rPr>
-          <w:rFonts w:ascii="Calibri" w:eastAsia="Calibri" w:hAnsi="Calibri" w:cs="Calibri"/>
-          <w:color w:val="C00000"/>
-        </w:rPr>
-        <w:t xml:space="preserve">No changes made – unreproducible </w:t>
-      </w:r>
-      <w:r>
-        <w:rPr>
-          <w:rFonts w:ascii="Calibri" w:eastAsia="Calibri" w:hAnsi="Calibri" w:cs="Calibri"/>
-          <w:color w:val="C00000"/>
-        </w:rPr>
-        <w:t>server/user issue? Unclear reporting.</w:t>
+        <w:t>No changes made – unreproducible server/user issue? Unclear reporting.</w:t>
       </w:r>
     </w:p>
     <w:p>
@@ -1462,312 +1410,303 @@
           <w:rFonts w:ascii="Calibri" w:eastAsia="Calibri" w:hAnsi="Calibri" w:cs="Calibri"/>
           <w:color w:val="C00000"/>
         </w:rPr>
+        <w:t xml:space="preserve">No changes made – Subjective beta tester issue </w:t>
+      </w:r>
+    </w:p>
+    <w:p>
+      <w:pPr>
+        <w:rPr>
+          <w:rFonts w:ascii="Calibri" w:eastAsia="Calibri" w:hAnsi="Calibri" w:cs="Calibri"/>
+          <w:color w:val="000000" w:themeColor="text1"/>
+        </w:rPr>
+      </w:pPr>
+      <w:r>
+        <w:rPr>
+          <w:rFonts w:ascii="Calibri" w:eastAsia="Calibri" w:hAnsi="Calibri" w:cs="Calibri"/>
+          <w:color w:val="000000" w:themeColor="text1"/>
+        </w:rPr>
+        <w:t>Participant 41: Add an error type</w:t>
+      </w:r>
+    </w:p>
+    <w:p>
+      <w:pPr>
+        <w:rPr>
+          <w:color w:val="0000CC"/>
+        </w:rPr>
+      </w:pPr>
+      <w:r>
+        <w:rPr>
+          <w:color w:val="0000CC"/>
+        </w:rPr>
+        <w:t xml:space="preserve">No, </w:t>
+      </w:r>
+      <w:proofErr w:type="gramStart"/>
+      <w:r>
+        <w:rPr>
+          <w:color w:val="0000CC"/>
+        </w:rPr>
+        <w:t>Trying</w:t>
+      </w:r>
+      <w:proofErr w:type="gramEnd"/>
+      <w:r>
+        <w:rPr>
+          <w:color w:val="0000CC"/>
+        </w:rPr>
+        <w:t xml:space="preserve"> various terms just returned an error but did not indicate why the error occurred. Duplicate forms with the same process</w:t>
+      </w:r>
+    </w:p>
+    <w:p>
+      <w:pPr>
+        <w:rPr>
+          <w:color w:val="0000CC"/>
+        </w:rPr>
+      </w:pPr>
+      <w:r>
+        <w:rPr>
+          <w:color w:val="0000CC"/>
+        </w:rPr>
+        <w:t>Nothing, doesn’t show fields</w:t>
+      </w:r>
+    </w:p>
+    <w:p>
+      <w:pPr>
+        <w:rPr>
+          <w:color w:val="0000CC"/>
+        </w:rPr>
+      </w:pPr>
+      <w:r>
+        <w:rPr>
+          <w:color w:val="5B9BD5" w:themeColor="accent1"/>
+        </w:rPr>
+        <w:t>Irreproducible</w:t>
+      </w:r>
+      <w:r>
+        <w:rPr>
+          <w:color w:val="5B9BD5" w:themeColor="accent1"/>
+        </w:rPr>
+        <w:t xml:space="preserve"> server issue,</w:t>
+      </w:r>
+      <w:r>
+        <w:rPr>
+          <w:color w:val="5B9BD5" w:themeColor="accent1"/>
+        </w:rPr>
+        <w:t xml:space="preserve"> but addressed – see Work Item 4.1 and Issue 1 of Transition Iteration Plan 2</w:t>
+      </w:r>
+    </w:p>
+    <w:p>
+      <w:pPr>
+        <w:rPr>
+          <w:rFonts w:ascii="Calibri" w:eastAsia="Calibri" w:hAnsi="Calibri" w:cs="Calibri"/>
+          <w:color w:val="000000" w:themeColor="text1"/>
+        </w:rPr>
+      </w:pPr>
+      <w:r>
+        <w:rPr>
+          <w:rFonts w:ascii="Calibri" w:eastAsia="Calibri" w:hAnsi="Calibri" w:cs="Calibri"/>
+          <w:color w:val="000000" w:themeColor="text1"/>
+        </w:rPr>
+        <w:t>Participant 43: Add a worker</w:t>
+      </w:r>
+    </w:p>
+    <w:p>
+      <w:pPr>
+        <w:rPr>
+          <w:color w:val="0000CC"/>
+        </w:rPr>
+      </w:pPr>
+      <w:r>
+        <w:rPr>
+          <w:color w:val="0000CC"/>
+        </w:rPr>
+        <w:t>Fields were visible</w:t>
+      </w:r>
+    </w:p>
+    <w:p>
+      <w:pPr>
+        <w:rPr>
+          <w:color w:val="0000CC"/>
+        </w:rPr>
+      </w:pPr>
+      <w:r>
+        <w:rPr>
+          <w:color w:val="0000CC"/>
+        </w:rPr>
+        <w:t>Could merge several forms and allow fields to be added and edited as necessary</w:t>
+      </w:r>
+      <w:r>
+        <w:rPr>
+          <w:color w:val="0000CC"/>
+        </w:rPr>
+        <w:br/>
+      </w:r>
+      <w:r>
+        <w:rPr>
+          <w:rFonts w:ascii="Calibri" w:eastAsia="Calibri" w:hAnsi="Calibri" w:cs="Calibri"/>
+          <w:color w:val="C00000"/>
+        </w:rPr>
+        <w:t>No changes made – minor usability issue</w:t>
+      </w:r>
+    </w:p>
+    <w:p>
+      <w:pPr>
+        <w:rPr>
+          <w:rFonts w:ascii="Calibri" w:eastAsia="Calibri" w:hAnsi="Calibri" w:cs="Calibri"/>
+          <w:color w:val="000000" w:themeColor="text1"/>
+        </w:rPr>
+      </w:pPr>
+      <w:r>
+        <w:rPr>
+          <w:rFonts w:ascii="Calibri" w:eastAsia="Calibri" w:hAnsi="Calibri" w:cs="Calibri"/>
+          <w:color w:val="000000" w:themeColor="text1"/>
+        </w:rPr>
+        <w:t xml:space="preserve">Participant 44: </w:t>
+      </w:r>
+      <w:r>
+        <w:rPr>
+          <w:rFonts w:ascii="Calibri" w:eastAsia="Calibri" w:hAnsi="Calibri" w:cs="Calibri"/>
+          <w:color w:val="000000" w:themeColor="text1"/>
+        </w:rPr>
+        <w:t>Download a CSV file of all data</w:t>
+      </w:r>
+    </w:p>
+    <w:p>
+      <w:pPr>
+        <w:rPr>
+          <w:color w:val="0000CC"/>
+        </w:rPr>
+      </w:pPr>
+      <w:r>
+        <w:rPr>
+          <w:color w:val="0000CC"/>
+        </w:rPr>
+        <w:t>Yes except that the download button is not working</w:t>
+      </w:r>
+    </w:p>
+    <w:p>
+      <w:pPr>
+        <w:rPr>
+          <w:color w:val="0000CC"/>
+        </w:rPr>
+      </w:pPr>
+      <w:r>
+        <w:rPr>
+          <w:color w:val="5B9BD5" w:themeColor="accent1"/>
+        </w:rPr>
+        <w:t>A</w:t>
+      </w:r>
+      <w:r>
+        <w:rPr>
+          <w:color w:val="5B9BD5" w:themeColor="accent1"/>
+        </w:rPr>
+        <w:t xml:space="preserve">ddressed – see Work Item </w:t>
+      </w:r>
+      <w:r>
+        <w:rPr>
+          <w:color w:val="5B9BD5" w:themeColor="accent1"/>
+        </w:rPr>
+        <w:t>4.4</w:t>
+      </w:r>
+      <w:r>
+        <w:rPr>
+          <w:color w:val="5B9BD5" w:themeColor="accent1"/>
+        </w:rPr>
+        <w:t xml:space="preserve"> and Issue </w:t>
+      </w:r>
+      <w:r>
+        <w:rPr>
+          <w:color w:val="5B9BD5" w:themeColor="accent1"/>
+        </w:rPr>
+        <w:t>2</w:t>
+      </w:r>
+      <w:r>
+        <w:rPr>
+          <w:color w:val="5B9BD5" w:themeColor="accent1"/>
+        </w:rPr>
+        <w:t xml:space="preserve"> of Transition Iteration Plan 2</w:t>
+      </w:r>
+      <w:r>
+        <w:rPr>
+          <w:color w:val="5B9BD5" w:themeColor="accent1"/>
+        </w:rPr>
+        <w:t xml:space="preserve"> – problem reproduced but found to be too difficult to fix due to base incompatibility between the mechanism used for exporting and our database structure. Functionality was an extra ‘nice-to-have’ and therefore support could be dropped.</w:t>
+      </w:r>
+    </w:p>
+    <w:p>
+      <w:pPr>
+        <w:rPr>
+          <w:rFonts w:ascii="Calibri" w:eastAsia="Calibri" w:hAnsi="Calibri" w:cs="Calibri"/>
+          <w:color w:val="000000" w:themeColor="text1"/>
+        </w:rPr>
+      </w:pPr>
+      <w:r>
+        <w:rPr>
+          <w:rFonts w:ascii="Calibri" w:eastAsia="Calibri" w:hAnsi="Calibri" w:cs="Calibri"/>
+          <w:color w:val="000000" w:themeColor="text1"/>
+        </w:rPr>
+        <w:t xml:space="preserve">Participant 45: </w:t>
+      </w:r>
+      <w:r>
+        <w:rPr>
+          <w:rFonts w:ascii="Calibri" w:eastAsia="Calibri" w:hAnsi="Calibri" w:cs="Calibri"/>
+          <w:color w:val="000000" w:themeColor="text1"/>
+        </w:rPr>
+        <w:t>Making a report using Metabase</w:t>
+      </w:r>
+    </w:p>
+    <w:p>
+      <w:pPr>
+        <w:rPr>
+          <w:color w:val="0000CC"/>
+        </w:rPr>
+      </w:pPr>
+      <w:r>
+        <w:rPr>
+          <w:color w:val="0000CC"/>
+        </w:rPr>
+        <w:t xml:space="preserve">No too confusing I got on the </w:t>
+      </w:r>
+      <w:proofErr w:type="gramStart"/>
+      <w:r>
+        <w:rPr>
+          <w:color w:val="0000CC"/>
+        </w:rPr>
+        <w:t>meta</w:t>
+      </w:r>
+      <w:proofErr w:type="gramEnd"/>
+      <w:r>
+        <w:rPr>
+          <w:color w:val="0000CC"/>
+        </w:rPr>
+        <w:t xml:space="preserve"> base but couldn’t find any area to tell me how to make or collate a report</w:t>
+      </w:r>
+    </w:p>
+    <w:p>
+      <w:pPr>
+        <w:rPr>
+          <w:color w:val="0000CC"/>
+        </w:rPr>
+      </w:pPr>
+      <w:r>
+        <w:rPr>
+          <w:color w:val="0000CC"/>
+        </w:rPr>
+        <w:t>Too confusing</w:t>
+      </w:r>
+    </w:p>
+    <w:p>
+      <w:pPr>
+        <w:rPr>
+          <w:rFonts w:ascii="Calibri" w:eastAsia="Calibri" w:hAnsi="Calibri" w:cs="Calibri"/>
+          <w:color w:val="000000" w:themeColor="text1"/>
+        </w:rPr>
+      </w:pPr>
+      <w:r>
+        <w:rPr>
+          <w:rFonts w:ascii="Calibri" w:eastAsia="Calibri" w:hAnsi="Calibri" w:cs="Calibri"/>
+          <w:color w:val="C00000"/>
+        </w:rPr>
         <w:t>No changes made – Subjective beta tester issue</w:t>
       </w:r>
-      <w:r>
-        <w:rPr>
-          <w:rFonts w:ascii="Calibri" w:eastAsia="Calibri" w:hAnsi="Calibri" w:cs="Calibri"/>
-          <w:color w:val="C00000"/>
-        </w:rPr>
-        <w:t xml:space="preserve"> </w:t>
-      </w:r>
-    </w:p>
-    <w:p>
-      <w:pPr>
-        <w:rPr>
-          <w:rFonts w:ascii="Calibri" w:eastAsia="Calibri" w:hAnsi="Calibri" w:cs="Calibri"/>
-          <w:color w:val="000000" w:themeColor="text1"/>
-        </w:rPr>
-      </w:pPr>
-      <w:r>
-        <w:rPr>
-          <w:rFonts w:ascii="Calibri" w:eastAsia="Calibri" w:hAnsi="Calibri" w:cs="Calibri"/>
-          <w:color w:val="000000" w:themeColor="text1"/>
-        </w:rPr>
-        <w:t>Participant 41: Add an error type</w:t>
-      </w:r>
-    </w:p>
-    <w:p>
-      <w:pPr>
-        <w:rPr>
-          <w:color w:val="0000CC"/>
-        </w:rPr>
-      </w:pPr>
-      <w:r>
-        <w:rPr>
-          <w:color w:val="0000CC"/>
-        </w:rPr>
-        <w:t xml:space="preserve">No, </w:t>
-      </w:r>
-      <w:proofErr w:type="gramStart"/>
-      <w:r>
-        <w:rPr>
-          <w:color w:val="0000CC"/>
-        </w:rPr>
-        <w:t>Trying</w:t>
-      </w:r>
-      <w:proofErr w:type="gramEnd"/>
-      <w:r>
-        <w:rPr>
-          <w:color w:val="0000CC"/>
-        </w:rPr>
-        <w:t xml:space="preserve"> various terms just returned an error but did not indicate why the error occurred. Duplicate forms with the same process</w:t>
-      </w:r>
-    </w:p>
-    <w:p>
-      <w:pPr>
-        <w:rPr>
-          <w:color w:val="0000CC"/>
-        </w:rPr>
-      </w:pPr>
-      <w:r>
-        <w:rPr>
-          <w:color w:val="0000CC"/>
-        </w:rPr>
-        <w:t>Nothing, doesn’t show fields</w:t>
-      </w:r>
-    </w:p>
-    <w:p>
-      <w:pPr>
-        <w:rPr>
-          <w:color w:val="0000CC"/>
-        </w:rPr>
-      </w:pPr>
-      <w:r>
-        <w:rPr>
-          <w:color w:val="5B9BD5" w:themeColor="accent1"/>
-        </w:rPr>
-        <w:t>Irreproducible</w:t>
-      </w:r>
-      <w:r>
-        <w:rPr>
-          <w:color w:val="5B9BD5" w:themeColor="accent1"/>
-        </w:rPr>
-        <w:t xml:space="preserve"> server issue,</w:t>
-      </w:r>
-      <w:r>
-        <w:rPr>
-          <w:color w:val="5B9BD5" w:themeColor="accent1"/>
-        </w:rPr>
-        <w:t xml:space="preserve"> but addressed – see Work Item 4.1 and Issue 1 of Transition Iteration Plan 2</w:t>
-      </w:r>
-    </w:p>
-    <w:p>
-      <w:pPr>
-        <w:rPr>
-          <w:rFonts w:ascii="Calibri" w:eastAsia="Calibri" w:hAnsi="Calibri" w:cs="Calibri"/>
-          <w:color w:val="000000" w:themeColor="text1"/>
-        </w:rPr>
-      </w:pPr>
-      <w:r>
-        <w:rPr>
-          <w:rFonts w:ascii="Calibri" w:eastAsia="Calibri" w:hAnsi="Calibri" w:cs="Calibri"/>
-          <w:color w:val="000000" w:themeColor="text1"/>
-        </w:rPr>
-        <w:t>Participant 43: Add a worker</w:t>
-      </w:r>
-    </w:p>
-    <w:p>
-      <w:pPr>
-        <w:rPr>
-          <w:color w:val="0000CC"/>
-        </w:rPr>
-      </w:pPr>
-      <w:r>
-        <w:rPr>
-          <w:color w:val="0000CC"/>
-        </w:rPr>
-        <w:t>Fields were visible</w:t>
-      </w:r>
-    </w:p>
-    <w:p>
-      <w:pPr>
-        <w:rPr>
-          <w:color w:val="0000CC"/>
-        </w:rPr>
-      </w:pPr>
-      <w:r>
-        <w:rPr>
-          <w:color w:val="0000CC"/>
-        </w:rPr>
-        <w:t>Could merge several forms and allow fields to be added and edited as necessary</w:t>
-      </w:r>
-      <w:r>
-        <w:rPr>
-          <w:color w:val="0000CC"/>
-        </w:rPr>
-        <w:br/>
-      </w:r>
-      <w:r>
-        <w:rPr>
-          <w:rFonts w:ascii="Calibri" w:eastAsia="Calibri" w:hAnsi="Calibri" w:cs="Calibri"/>
-          <w:color w:val="C00000"/>
-        </w:rPr>
-        <w:t>No changes made – minor usability issue</w:t>
-      </w:r>
-    </w:p>
-    <w:p>
-      <w:pPr>
-        <w:rPr>
-          <w:rFonts w:ascii="Calibri" w:eastAsia="Calibri" w:hAnsi="Calibri" w:cs="Calibri"/>
-          <w:color w:val="000000" w:themeColor="text1"/>
-        </w:rPr>
-      </w:pPr>
-      <w:r>
-        <w:rPr>
-          <w:rFonts w:ascii="Calibri" w:eastAsia="Calibri" w:hAnsi="Calibri" w:cs="Calibri"/>
-          <w:color w:val="000000" w:themeColor="text1"/>
-        </w:rPr>
-        <w:t xml:space="preserve">Participant 44: </w:t>
-      </w:r>
-      <w:r>
-        <w:rPr>
-          <w:rFonts w:ascii="Calibri" w:eastAsia="Calibri" w:hAnsi="Calibri" w:cs="Calibri"/>
-          <w:color w:val="000000" w:themeColor="text1"/>
-        </w:rPr>
-        <w:t>Download a CSV file of all data</w:t>
-      </w:r>
-    </w:p>
-    <w:p>
-      <w:pPr>
-        <w:rPr>
-          <w:color w:val="0000CC"/>
-        </w:rPr>
-      </w:pPr>
-      <w:r>
-        <w:rPr>
-          <w:color w:val="0000CC"/>
-        </w:rPr>
-        <w:t>Yes except that the download button is not working</w:t>
-      </w:r>
-    </w:p>
-    <w:p>
-      <w:pPr>
-        <w:rPr>
-          <w:color w:val="0000CC"/>
-        </w:rPr>
-      </w:pPr>
-      <w:r>
-        <w:rPr>
-          <w:color w:val="5B9BD5" w:themeColor="accent1"/>
-        </w:rPr>
-        <w:t>A</w:t>
-      </w:r>
-      <w:r>
-        <w:rPr>
-          <w:color w:val="5B9BD5" w:themeColor="accent1"/>
-        </w:rPr>
-        <w:t xml:space="preserve">ddressed – see Work Item </w:t>
-      </w:r>
-      <w:r>
-        <w:rPr>
-          <w:color w:val="5B9BD5" w:themeColor="accent1"/>
-        </w:rPr>
-        <w:t>4.4</w:t>
-      </w:r>
-      <w:r>
-        <w:rPr>
-          <w:color w:val="5B9BD5" w:themeColor="accent1"/>
-        </w:rPr>
-        <w:t xml:space="preserve"> and Issue </w:t>
-      </w:r>
-      <w:r>
-        <w:rPr>
-          <w:color w:val="5B9BD5" w:themeColor="accent1"/>
-        </w:rPr>
-        <w:t>2</w:t>
-      </w:r>
-      <w:r>
-        <w:rPr>
-          <w:color w:val="5B9BD5" w:themeColor="accent1"/>
-        </w:rPr>
-        <w:t xml:space="preserve"> of Transition Iteration Plan 2</w:t>
-      </w:r>
-      <w:r>
-        <w:rPr>
-          <w:color w:val="5B9BD5" w:themeColor="accent1"/>
-        </w:rPr>
-        <w:t xml:space="preserve"> – problem reproduced but found to be too difficult to fix due to base incompatibility between the mechanism used for exporting and our database structure. Functionality was an extra ‘nice-to-have’ and therefore support could be dropped.</w:t>
-      </w:r>
-    </w:p>
-    <w:p>
-      <w:pPr>
-        <w:rPr>
-          <w:rFonts w:ascii="Calibri" w:eastAsia="Calibri" w:hAnsi="Calibri" w:cs="Calibri"/>
-          <w:color w:val="000000" w:themeColor="text1"/>
-        </w:rPr>
-      </w:pPr>
-      <w:r>
-        <w:rPr>
-          <w:rFonts w:ascii="Calibri" w:eastAsia="Calibri" w:hAnsi="Calibri" w:cs="Calibri"/>
-          <w:color w:val="000000" w:themeColor="text1"/>
-        </w:rPr>
-        <w:t xml:space="preserve">Participant 45: </w:t>
-      </w:r>
-      <w:r>
-        <w:rPr>
-          <w:rFonts w:ascii="Calibri" w:eastAsia="Calibri" w:hAnsi="Calibri" w:cs="Calibri"/>
-          <w:color w:val="000000" w:themeColor="text1"/>
-        </w:rPr>
-        <w:t>Making a report using Metabase</w:t>
-      </w:r>
-    </w:p>
-    <w:p>
-      <w:pPr>
-        <w:rPr>
-          <w:color w:val="0000CC"/>
-        </w:rPr>
-      </w:pPr>
-      <w:r>
-        <w:rPr>
-          <w:color w:val="0000CC"/>
-        </w:rPr>
-        <w:t xml:space="preserve">No too confusing I got on the </w:t>
-      </w:r>
-      <w:proofErr w:type="gramStart"/>
-      <w:r>
-        <w:rPr>
-          <w:color w:val="0000CC"/>
-        </w:rPr>
-        <w:t>meta</w:t>
-      </w:r>
-      <w:proofErr w:type="gramEnd"/>
-      <w:r>
-        <w:rPr>
-          <w:color w:val="0000CC"/>
-        </w:rPr>
-        <w:t xml:space="preserve"> base but couldn’t find any area to tell me how to make or collate a report</w:t>
-      </w:r>
-    </w:p>
-    <w:p>
-      <w:pPr>
-        <w:rPr>
-          <w:color w:val="0000CC"/>
-        </w:rPr>
-      </w:pPr>
-      <w:r>
-        <w:rPr>
-          <w:color w:val="0000CC"/>
-        </w:rPr>
-        <w:t>Too confusing</w:t>
-      </w:r>
-    </w:p>
-    <w:p>
-      <w:pPr>
-        <w:rPr>
-          <w:rFonts w:ascii="Calibri" w:eastAsia="Calibri" w:hAnsi="Calibri" w:cs="Calibri"/>
-          <w:color w:val="000000" w:themeColor="text1"/>
-        </w:rPr>
-      </w:pPr>
-      <w:r>
-        <w:rPr>
-          <w:rFonts w:ascii="Calibri" w:eastAsia="Calibri" w:hAnsi="Calibri" w:cs="Calibri"/>
-          <w:color w:val="C00000"/>
-        </w:rPr>
-        <w:t>No changes made – Subjective beta tester issue</w:t>
-      </w:r>
-      <w:bookmarkStart w:id="0" w:name="_GoBack"/>
-      <w:bookmarkEnd w:id="0"/>
     </w:p>
     <w:sectPr>
       <w:headerReference w:type="even" r:id="rId6"/>

</xml_diff>

<commit_message>
Update to Beta Testing Issues.docx - note deleting items as: team decision not to delete items as it could have implications on the data held in the database.
</commit_message>
<xml_diff>
--- a/documents/PMAS documents/Beta Testing Issues.docx
+++ b/documents/PMAS documents/Beta Testing Issues.docx
@@ -1,6 +1,6 @@
 
 <file path=word/document.xml><?xml version="1.0" encoding="utf-8"?>
-<w:document xmlns:wpc="http://schemas.microsoft.com/office/word/2010/wordprocessingCanvas" xmlns:mc="http://schemas.openxmlformats.org/markup-compatibility/2006" xmlns:o="urn:schemas-microsoft-com:office:office" xmlns:r="http://schemas.openxmlformats.org/officeDocument/2006/relationships" xmlns:m="http://schemas.openxmlformats.org/officeDocument/2006/math" xmlns:v="urn:schemas-microsoft-com:vml" xmlns:wp14="http://schemas.microsoft.com/office/word/2010/wordprocessingDrawing" xmlns:wp="http://schemas.openxmlformats.org/drawingml/2006/wordprocessingDrawing" xmlns:w10="urn:schemas-microsoft-com:office:word" xmlns:w="http://schemas.openxmlformats.org/wordprocessingml/2006/main" xmlns:w14="http://schemas.microsoft.com/office/word/2010/wordml" xmlns:w15="http://schemas.microsoft.com/office/word/2012/wordml" xmlns:wpg="http://schemas.microsoft.com/office/word/2010/wordprocessingGroup" xmlns:wpi="http://schemas.microsoft.com/office/word/2010/wordprocessingInk" xmlns:wne="http://schemas.microsoft.com/office/word/2006/wordml" xmlns:wps="http://schemas.microsoft.com/office/word/2010/wordprocessingShape" mc:Ignorable="w14 w15 wp14">
+<w:document xmlns:wpc="http://schemas.microsoft.com/office/word/2010/wordprocessingCanvas" xmlns:cx="http://schemas.microsoft.com/office/drawing/2014/chartex" xmlns:cx1="http://schemas.microsoft.com/office/drawing/2015/9/8/chartex" xmlns:cx2="http://schemas.microsoft.com/office/drawing/2015/10/21/chartex" xmlns:cx3="http://schemas.microsoft.com/office/drawing/2016/5/9/chartex" xmlns:cx4="http://schemas.microsoft.com/office/drawing/2016/5/10/chartex" xmlns:cx5="http://schemas.microsoft.com/office/drawing/2016/5/11/chartex" xmlns:cx6="http://schemas.microsoft.com/office/drawing/2016/5/12/chartex" xmlns:cx7="http://schemas.microsoft.com/office/drawing/2016/5/13/chartex" xmlns:cx8="http://schemas.microsoft.com/office/drawing/2016/5/14/chartex" xmlns:mc="http://schemas.openxmlformats.org/markup-compatibility/2006" xmlns:aink="http://schemas.microsoft.com/office/drawing/2016/ink" xmlns:am3d="http://schemas.microsoft.com/office/drawing/2017/model3d" xmlns:o="urn:schemas-microsoft-com:office:office" xmlns:r="http://schemas.openxmlformats.org/officeDocument/2006/relationships" xmlns:m="http://schemas.openxmlformats.org/officeDocument/2006/math" xmlns:v="urn:schemas-microsoft-com:vml" xmlns:wp14="http://schemas.microsoft.com/office/word/2010/wordprocessingDrawing" xmlns:wp="http://schemas.openxmlformats.org/drawingml/2006/wordprocessingDrawing" xmlns:w10="urn:schemas-microsoft-com:office:word" xmlns:w="http://schemas.openxmlformats.org/wordprocessingml/2006/main" xmlns:w14="http://schemas.microsoft.com/office/word/2010/wordml" xmlns:w15="http://schemas.microsoft.com/office/word/2012/wordml" xmlns:w16cid="http://schemas.microsoft.com/office/word/2016/wordml/cid" xmlns:w16se="http://schemas.microsoft.com/office/word/2015/wordml/symex" xmlns:wpg="http://schemas.microsoft.com/office/word/2010/wordprocessingGroup" xmlns:wpi="http://schemas.microsoft.com/office/word/2010/wordprocessingInk" xmlns:wne="http://schemas.microsoft.com/office/word/2006/wordml" xmlns:wps="http://schemas.microsoft.com/office/word/2010/wordprocessingShape" mc:Ignorable="w14 w15 w16se w16cid wp14">
   <w:body>
     <w:p>
       <w:pPr>
@@ -67,23 +67,7 @@
           <w:rFonts w:ascii="Calibri" w:eastAsia="Calibri" w:hAnsi="Calibri" w:cs="Calibri"/>
           <w:color w:val="0000CC"/>
         </w:rPr>
-        <w:t xml:space="preserve">I had a problem when entering an error without wanting to put in Physician details. The form came back with an error after I selected submit. It wanted me to enter a Physician Number. I was not able to enter any details. I could only continue by changing to </w:t>
-      </w:r>
-      <w:proofErr w:type="gramStart"/>
-      <w:r>
-        <w:rPr>
-          <w:rFonts w:ascii="Calibri" w:eastAsia="Calibri" w:hAnsi="Calibri" w:cs="Calibri"/>
-          <w:color w:val="0000CC"/>
-        </w:rPr>
-        <w:t>Yes</w:t>
-      </w:r>
-      <w:proofErr w:type="gramEnd"/>
-      <w:r>
-        <w:rPr>
-          <w:rFonts w:ascii="Calibri" w:eastAsia="Calibri" w:hAnsi="Calibri" w:cs="Calibri"/>
-          <w:color w:val="0000CC"/>
-        </w:rPr>
-        <w:t xml:space="preserve"> to Physician Details and entering each field. Also, when I went to enter the next error, I didn’t select clear first. I entered all the details but the submit button was not available. I had to select clear and start all over again. This was slightly annoying.</w:t>
+        <w:t>I had a problem when entering an error without wanting to put in Physician details. The form came back with an error after I selected submit. It wanted me to enter a Physician Number. I was not able to enter any details. I could only continue by changing to Yes to Physician Details and entering each field. Also, when I went to enter the next error, I didn’t select clear first. I entered all the details but the submit button was not available. I had to select clear and start all over again. This was slightly annoying.</w:t>
       </w:r>
       <w:r>
         <w:rPr>
@@ -133,25 +117,7 @@
         <w:rPr>
           <w:color w:val="70AD47" w:themeColor="accent6"/>
         </w:rPr>
-        <w:t xml:space="preserve">Addressed in Work Item </w:t>
-      </w:r>
-      <w:r>
-        <w:rPr>
-          <w:color w:val="70AD47" w:themeColor="accent6"/>
-        </w:rPr>
-        <w:t>5.5</w:t>
-      </w:r>
-      <w:r>
-        <w:rPr>
-          <w:color w:val="70AD47" w:themeColor="accent6"/>
-        </w:rPr>
-        <w:t xml:space="preserve"> of Transition Iteration Plan 2</w:t>
-      </w:r>
-      <w:r>
-        <w:rPr>
-          <w:color w:val="70AD47" w:themeColor="accent6"/>
-        </w:rPr>
-        <w:t xml:space="preserve"> – Added a confirmation prompt</w:t>
+        <w:t>Addressed in Work Item 5.5 of Transition Iteration Plan 2 – Added a confirmation prompt</w:t>
       </w:r>
     </w:p>
     <w:p>
@@ -206,37 +172,7 @@
         <w:rPr>
           <w:color w:val="5B9BD5" w:themeColor="accent1"/>
         </w:rPr>
-        <w:t xml:space="preserve"> but addressed – see </w:t>
-      </w:r>
-      <w:r>
-        <w:rPr>
-          <w:color w:val="5B9BD5" w:themeColor="accent1"/>
-        </w:rPr>
-        <w:t xml:space="preserve">Work Item </w:t>
-      </w:r>
-      <w:r>
-        <w:rPr>
-          <w:color w:val="5B9BD5" w:themeColor="accent1"/>
-        </w:rPr>
-        <w:t>4.1</w:t>
-      </w:r>
-      <w:r>
-        <w:rPr>
-          <w:color w:val="5B9BD5" w:themeColor="accent1"/>
-        </w:rPr>
-        <w:t xml:space="preserve"> </w:t>
-      </w:r>
-      <w:r>
-        <w:rPr>
-          <w:color w:val="5B9BD5" w:themeColor="accent1"/>
-        </w:rPr>
-        <w:t xml:space="preserve">and Issue 1 </w:t>
-      </w:r>
-      <w:r>
-        <w:rPr>
-          <w:color w:val="5B9BD5" w:themeColor="accent1"/>
-        </w:rPr>
-        <w:t>of Transition Iteration Plan 2</w:t>
+        <w:t xml:space="preserve"> but addressed – see Work Item 4.1 and Issue 1 of Transition Iteration Plan 2</w:t>
       </w:r>
     </w:p>
     <w:p>
@@ -282,6 +218,22 @@
         </w:rPr>
         <w:t>Unaddressed</w:t>
       </w:r>
+      <w:r>
+        <w:rPr>
+          <w:rFonts w:ascii="Calibri" w:eastAsia="Calibri" w:hAnsi="Calibri" w:cs="Calibri"/>
+          <w:color w:val="ED7D31" w:themeColor="accent2"/>
+        </w:rPr>
+        <w:t xml:space="preserve"> - </w:t>
+      </w:r>
+      <w:r>
+        <w:rPr>
+          <w:rFonts w:ascii="Calibri" w:eastAsia="Calibri" w:hAnsi="Calibri" w:cs="Calibri"/>
+          <w:color w:val="ED7D31" w:themeColor="accent2"/>
+        </w:rPr>
+        <w:t>team decision not to delete items as it could have implications on the data held in the database.</w:t>
+      </w:r>
+      <w:bookmarkStart w:id="0" w:name="_GoBack"/>
+      <w:bookmarkEnd w:id="0"/>
     </w:p>
     <w:p>
       <w:pPr>
@@ -522,6 +474,20 @@
         </w:rPr>
         <w:t>Unaddressed</w:t>
       </w:r>
+      <w:r>
+        <w:rPr>
+          <w:rFonts w:ascii="Calibri" w:eastAsia="Calibri" w:hAnsi="Calibri" w:cs="Calibri"/>
+          <w:color w:val="ED7D31" w:themeColor="accent2"/>
+        </w:rPr>
+        <w:t xml:space="preserve"> - </w:t>
+      </w:r>
+      <w:r>
+        <w:rPr>
+          <w:rFonts w:ascii="Calibri" w:eastAsia="Calibri" w:hAnsi="Calibri" w:cs="Calibri"/>
+          <w:color w:val="ED7D31" w:themeColor="accent2"/>
+        </w:rPr>
+        <w:t>team decision not to delete items as it could have implications on the data held in the database.</w:t>
+      </w:r>
     </w:p>
     <w:p>
       <w:pPr>
@@ -617,110 +583,89 @@
           <w:rFonts w:ascii="Calibri" w:eastAsia="Calibri" w:hAnsi="Calibri" w:cs="Calibri"/>
           <w:color w:val="C00000"/>
         </w:rPr>
-        <w:t xml:space="preserve">No changes made – </w:t>
+        <w:t>No changes made – unreproducible user error</w:t>
+      </w:r>
+    </w:p>
+    <w:p>
+      <w:pPr>
+        <w:rPr>
+          <w:rFonts w:ascii="Calibri" w:eastAsia="Calibri" w:hAnsi="Calibri" w:cs="Calibri"/>
+          <w:color w:val="000000" w:themeColor="text1"/>
+        </w:rPr>
+      </w:pPr>
+      <w:r>
+        <w:rPr>
+          <w:rFonts w:ascii="Calibri" w:eastAsia="Calibri" w:hAnsi="Calibri" w:cs="Calibri"/>
+          <w:color w:val="000000" w:themeColor="text1"/>
+        </w:rPr>
+        <w:t xml:space="preserve">Participant 26: Edit </w:t>
+      </w:r>
+      <w:r>
+        <w:rPr>
+          <w:rFonts w:ascii="Calibri" w:eastAsia="Calibri" w:hAnsi="Calibri" w:cs="Calibri"/>
+          <w:color w:val="000000" w:themeColor="text1"/>
+        </w:rPr>
+        <w:t>an error type</w:t>
+      </w:r>
+    </w:p>
+    <w:p>
+      <w:pPr>
+        <w:rPr>
+          <w:color w:val="0000CC"/>
+        </w:rPr>
+      </w:pPr>
+      <w:r>
+        <w:rPr>
+          <w:color w:val="0000CC"/>
+        </w:rPr>
+        <w:t>No would be afraid of entering the wrong details or changing the form wrongly. Must limit ability to change form</w:t>
+      </w:r>
+    </w:p>
+    <w:p>
+      <w:pPr>
+        <w:rPr>
+          <w:color w:val="0000CC"/>
+        </w:rPr>
+      </w:pPr>
+      <w:proofErr w:type="spellStart"/>
+      <w:r>
+        <w:rPr>
+          <w:color w:val="0000CC"/>
+        </w:rPr>
+        <w:t>To</w:t>
+      </w:r>
+      <w:proofErr w:type="spellEnd"/>
+      <w:r>
+        <w:rPr>
+          <w:color w:val="0000CC"/>
+        </w:rPr>
+        <w:t xml:space="preserve"> easy to use and change things wrong</w:t>
+      </w:r>
+    </w:p>
+    <w:p>
+      <w:pPr>
+        <w:rPr>
+          <w:color w:val="0000CC"/>
+        </w:rPr>
+      </w:pPr>
+      <w:r>
+        <w:rPr>
+          <w:color w:val="0000CC"/>
+        </w:rPr>
+        <w:t>As state previously too easy to change</w:t>
+      </w:r>
+      <w:r>
+        <w:rPr>
+          <w:color w:val="0000CC"/>
+        </w:rPr>
+        <w:br/>
       </w:r>
       <w:r>
         <w:rPr>
           <w:rFonts w:ascii="Calibri" w:eastAsia="Calibri" w:hAnsi="Calibri" w:cs="Calibri"/>
           <w:color w:val="C00000"/>
         </w:rPr>
-        <w:t>unreproducible user error</w:t>
-      </w:r>
-    </w:p>
-    <w:p>
-      <w:pPr>
-        <w:rPr>
-          <w:rFonts w:ascii="Calibri" w:eastAsia="Calibri" w:hAnsi="Calibri" w:cs="Calibri"/>
-          <w:color w:val="000000" w:themeColor="text1"/>
-        </w:rPr>
-      </w:pPr>
-      <w:r>
-        <w:rPr>
-          <w:rFonts w:ascii="Calibri" w:eastAsia="Calibri" w:hAnsi="Calibri" w:cs="Calibri"/>
-          <w:color w:val="000000" w:themeColor="text1"/>
-        </w:rPr>
-        <w:t xml:space="preserve">Participant 26: Edit </w:t>
-      </w:r>
-      <w:r>
-        <w:rPr>
-          <w:rFonts w:ascii="Calibri" w:eastAsia="Calibri" w:hAnsi="Calibri" w:cs="Calibri"/>
-          <w:color w:val="000000" w:themeColor="text1"/>
-        </w:rPr>
-        <w:t>an error type</w:t>
-      </w:r>
-    </w:p>
-    <w:p>
-      <w:pPr>
-        <w:rPr>
-          <w:color w:val="0000CC"/>
-        </w:rPr>
-      </w:pPr>
-      <w:r>
-        <w:rPr>
-          <w:color w:val="0000CC"/>
-        </w:rPr>
-        <w:t>No would be afraid of entering the wrong details or changing the form wrongly. Must limit ability to change form</w:t>
-      </w:r>
-    </w:p>
-    <w:p>
-      <w:pPr>
-        <w:rPr>
-          <w:color w:val="0000CC"/>
-        </w:rPr>
-      </w:pPr>
-      <w:proofErr w:type="spellStart"/>
-      <w:r>
-        <w:rPr>
-          <w:color w:val="0000CC"/>
-        </w:rPr>
-        <w:t>To</w:t>
-      </w:r>
-      <w:proofErr w:type="spellEnd"/>
-      <w:r>
-        <w:rPr>
-          <w:color w:val="0000CC"/>
-        </w:rPr>
-        <w:t xml:space="preserve"> easy to use and change things wrong</w:t>
-      </w:r>
-    </w:p>
-    <w:p>
-      <w:pPr>
-        <w:rPr>
-          <w:color w:val="0000CC"/>
-        </w:rPr>
-      </w:pPr>
-      <w:r>
-        <w:rPr>
-          <w:color w:val="0000CC"/>
-        </w:rPr>
-        <w:t>As state previously too easy to change</w:t>
-      </w:r>
-      <w:r>
-        <w:rPr>
-          <w:color w:val="0000CC"/>
-        </w:rPr>
-        <w:br/>
-      </w:r>
-      <w:r>
-        <w:rPr>
-          <w:rFonts w:ascii="Calibri" w:eastAsia="Calibri" w:hAnsi="Calibri" w:cs="Calibri"/>
-          <w:color w:val="C00000"/>
-        </w:rPr>
-        <w:t xml:space="preserve">No changes made – </w:t>
-      </w:r>
-      <w:r>
-        <w:rPr>
-          <w:rFonts w:ascii="Calibri" w:eastAsia="Calibri" w:hAnsi="Calibri" w:cs="Calibri"/>
-          <w:color w:val="C00000"/>
-        </w:rPr>
-        <w:t xml:space="preserve">subjective </w:t>
-      </w:r>
-      <w:r>
-        <w:rPr>
-          <w:rFonts w:ascii="Calibri" w:eastAsia="Calibri" w:hAnsi="Calibri" w:cs="Calibri"/>
-          <w:color w:val="C00000"/>
-        </w:rPr>
-        <w:t>beta tester issue</w:t>
+        <w:t>No changes made – subjective beta tester issue</w:t>
       </w:r>
     </w:p>
     <w:p>
@@ -966,42 +911,156 @@
           <w:rFonts w:ascii="Calibri" w:eastAsia="Calibri" w:hAnsi="Calibri" w:cs="Calibri"/>
           <w:color w:val="C00000"/>
         </w:rPr>
-        <w:t xml:space="preserve">No changes made – </w:t>
-      </w:r>
+        <w:t>No changes made – Subjective beta tester issue</w:t>
+      </w:r>
+    </w:p>
+    <w:p>
+      <w:pPr>
+        <w:rPr>
+          <w:rFonts w:ascii="Calibri" w:eastAsia="Calibri" w:hAnsi="Calibri" w:cs="Calibri"/>
+          <w:color w:val="000000" w:themeColor="text1"/>
+        </w:rPr>
+      </w:pPr>
+      <w:r>
+        <w:rPr>
+          <w:rFonts w:ascii="Calibri" w:eastAsia="Calibri" w:hAnsi="Calibri" w:cs="Calibri"/>
+          <w:color w:val="000000" w:themeColor="text1"/>
+        </w:rPr>
+        <w:t>Participant 33: Change a user’s password</w:t>
+      </w:r>
+    </w:p>
+    <w:p>
+      <w:pPr>
+        <w:rPr>
+          <w:color w:val="0000CC"/>
+        </w:rPr>
+      </w:pPr>
+      <w:r>
+        <w:rPr>
+          <w:color w:val="0000CC"/>
+        </w:rPr>
+        <w:t>Ease of use maybe a bit too easy</w:t>
+      </w:r>
+    </w:p>
+    <w:p>
+      <w:pPr>
+        <w:rPr>
+          <w:color w:val="0000CC"/>
+        </w:rPr>
+      </w:pPr>
       <w:r>
         <w:rPr>
           <w:rFonts w:ascii="Calibri" w:eastAsia="Calibri" w:hAnsi="Calibri" w:cs="Calibri"/>
           <w:color w:val="C00000"/>
         </w:rPr>
-        <w:t>Subjective beta tester issue</w:t>
-      </w:r>
-    </w:p>
-    <w:p>
-      <w:pPr>
-        <w:rPr>
-          <w:rFonts w:ascii="Calibri" w:eastAsia="Calibri" w:hAnsi="Calibri" w:cs="Calibri"/>
-          <w:color w:val="000000" w:themeColor="text1"/>
-        </w:rPr>
-      </w:pPr>
-      <w:r>
-        <w:rPr>
-          <w:rFonts w:ascii="Calibri" w:eastAsia="Calibri" w:hAnsi="Calibri" w:cs="Calibri"/>
-          <w:color w:val="000000" w:themeColor="text1"/>
-        </w:rPr>
-        <w:t>Participant 33: Change a user’s password</w:t>
-      </w:r>
-    </w:p>
-    <w:p>
-      <w:pPr>
-        <w:rPr>
-          <w:color w:val="0000CC"/>
-        </w:rPr>
-      </w:pPr>
-      <w:r>
-        <w:rPr>
-          <w:color w:val="0000CC"/>
-        </w:rPr>
-        <w:t>Ease of use maybe a bit too easy</w:t>
+        <w:t>No changes made – Subjective beta tester issue</w:t>
+      </w:r>
+    </w:p>
+    <w:p>
+      <w:pPr>
+        <w:rPr>
+          <w:rFonts w:ascii="Calibri" w:eastAsia="Calibri" w:hAnsi="Calibri" w:cs="Calibri"/>
+          <w:color w:val="000000" w:themeColor="text1"/>
+        </w:rPr>
+      </w:pPr>
+      <w:r>
+        <w:rPr>
+          <w:rFonts w:ascii="Calibri" w:eastAsia="Calibri" w:hAnsi="Calibri" w:cs="Calibri"/>
+          <w:color w:val="000000" w:themeColor="text1"/>
+        </w:rPr>
+        <w:t>Participant 34: Add a worker</w:t>
+      </w:r>
+    </w:p>
+    <w:p>
+      <w:pPr>
+        <w:rPr>
+          <w:color w:val="0000CC"/>
+        </w:rPr>
+      </w:pPr>
+      <w:r>
+        <w:rPr>
+          <w:color w:val="0000CC"/>
+        </w:rPr>
+        <w:t>It won’t let me add a worker</w:t>
+      </w:r>
+      <w:r>
+        <w:rPr>
+          <w:color w:val="0000CC"/>
+        </w:rPr>
+        <w:br/>
+      </w:r>
+      <w:r>
+        <w:rPr>
+          <w:color w:val="5B9BD5" w:themeColor="accent1"/>
+        </w:rPr>
+        <w:t>Irreproducible</w:t>
+      </w:r>
+      <w:r>
+        <w:rPr>
+          <w:color w:val="5B9BD5" w:themeColor="accent1"/>
+        </w:rPr>
+        <w:t xml:space="preserve"> server issue,</w:t>
+      </w:r>
+      <w:r>
+        <w:rPr>
+          <w:color w:val="5B9BD5" w:themeColor="accent1"/>
+        </w:rPr>
+        <w:t xml:space="preserve"> but addressed – see Work Item 4.1 and Issue 1 of Transition Iteration Plan 2</w:t>
+      </w:r>
+    </w:p>
+    <w:p>
+      <w:pPr>
+        <w:rPr>
+          <w:rFonts w:ascii="Calibri" w:eastAsia="Calibri" w:hAnsi="Calibri" w:cs="Calibri"/>
+          <w:color w:val="000000" w:themeColor="text1"/>
+        </w:rPr>
+      </w:pPr>
+      <w:r>
+        <w:rPr>
+          <w:rFonts w:ascii="Calibri" w:eastAsia="Calibri" w:hAnsi="Calibri" w:cs="Calibri"/>
+          <w:color w:val="000000" w:themeColor="text1"/>
+        </w:rPr>
+        <w:t xml:space="preserve">Participant 36: </w:t>
+      </w:r>
+      <w:r>
+        <w:rPr>
+          <w:rFonts w:ascii="Calibri" w:eastAsia="Calibri" w:hAnsi="Calibri" w:cs="Calibri"/>
+          <w:color w:val="000000" w:themeColor="text1"/>
+        </w:rPr>
+        <w:t>Log</w:t>
+      </w:r>
+      <w:r>
+        <w:rPr>
+          <w:rFonts w:ascii="Calibri" w:eastAsia="Calibri" w:hAnsi="Calibri" w:cs="Calibri"/>
+          <w:color w:val="000000" w:themeColor="text1"/>
+        </w:rPr>
+        <w:t xml:space="preserve"> an error</w:t>
+      </w:r>
+    </w:p>
+    <w:p>
+      <w:pPr>
+        <w:rPr>
+          <w:color w:val="0000CC"/>
+        </w:rPr>
+      </w:pPr>
+      <w:r>
+        <w:rPr>
+          <w:color w:val="0000CC"/>
+        </w:rPr>
+        <w:t>No, there are no patient details retrieved so can’t enter error details. Edits are then applied for missing fields and form can’t be saved.</w:t>
+      </w:r>
+    </w:p>
+    <w:p>
+      <w:pPr>
+        <w:rPr>
+          <w:color w:val="0000CC"/>
+        </w:rPr>
+      </w:pPr>
+      <w:r>
+        <w:rPr>
+          <w:color w:val="0000CC"/>
+        </w:rPr>
+        <w:t>Not prefilling patient details when populating form</w:t>
       </w:r>
     </w:p>
     <w:p>
@@ -1015,135 +1074,7 @@
           <w:rFonts w:ascii="Calibri" w:eastAsia="Calibri" w:hAnsi="Calibri" w:cs="Calibri"/>
           <w:color w:val="C00000"/>
         </w:rPr>
-        <w:t>No changes made – Subjective beta tester issue</w:t>
-      </w:r>
-    </w:p>
-    <w:p>
-      <w:pPr>
-        <w:rPr>
-          <w:rFonts w:ascii="Calibri" w:eastAsia="Calibri" w:hAnsi="Calibri" w:cs="Calibri"/>
-          <w:color w:val="000000" w:themeColor="text1"/>
-        </w:rPr>
-      </w:pPr>
-      <w:r>
-        <w:rPr>
-          <w:rFonts w:ascii="Calibri" w:eastAsia="Calibri" w:hAnsi="Calibri" w:cs="Calibri"/>
-          <w:color w:val="000000" w:themeColor="text1"/>
-        </w:rPr>
-        <w:t>Participant 34: Add a worker</w:t>
-      </w:r>
-    </w:p>
-    <w:p>
-      <w:pPr>
-        <w:rPr>
-          <w:color w:val="0000CC"/>
-        </w:rPr>
-      </w:pPr>
-      <w:r>
-        <w:rPr>
-          <w:color w:val="0000CC"/>
-        </w:rPr>
-        <w:t>It won’t let me add a worker</w:t>
-      </w:r>
-      <w:r>
-        <w:rPr>
-          <w:color w:val="0000CC"/>
-        </w:rPr>
-        <w:br/>
-      </w:r>
-      <w:r>
-        <w:rPr>
-          <w:color w:val="5B9BD5" w:themeColor="accent1"/>
-        </w:rPr>
-        <w:t>Irreproducible</w:t>
-      </w:r>
-      <w:r>
-        <w:rPr>
-          <w:color w:val="5B9BD5" w:themeColor="accent1"/>
-        </w:rPr>
-        <w:t xml:space="preserve"> server issue,</w:t>
-      </w:r>
-      <w:r>
-        <w:rPr>
-          <w:color w:val="5B9BD5" w:themeColor="accent1"/>
-        </w:rPr>
-        <w:t xml:space="preserve"> but addressed – see Work Item 4.1 and Issue 1 of Transition Iteration Plan 2</w:t>
-      </w:r>
-    </w:p>
-    <w:p>
-      <w:pPr>
-        <w:rPr>
-          <w:rFonts w:ascii="Calibri" w:eastAsia="Calibri" w:hAnsi="Calibri" w:cs="Calibri"/>
-          <w:color w:val="000000" w:themeColor="text1"/>
-        </w:rPr>
-      </w:pPr>
-      <w:r>
-        <w:rPr>
-          <w:rFonts w:ascii="Calibri" w:eastAsia="Calibri" w:hAnsi="Calibri" w:cs="Calibri"/>
-          <w:color w:val="000000" w:themeColor="text1"/>
-        </w:rPr>
-        <w:t xml:space="preserve">Participant 36: </w:t>
-      </w:r>
-      <w:r>
-        <w:rPr>
-          <w:rFonts w:ascii="Calibri" w:eastAsia="Calibri" w:hAnsi="Calibri" w:cs="Calibri"/>
-          <w:color w:val="000000" w:themeColor="text1"/>
-        </w:rPr>
-        <w:t>Log</w:t>
-      </w:r>
-      <w:r>
-        <w:rPr>
-          <w:rFonts w:ascii="Calibri" w:eastAsia="Calibri" w:hAnsi="Calibri" w:cs="Calibri"/>
-          <w:color w:val="000000" w:themeColor="text1"/>
-        </w:rPr>
-        <w:t xml:space="preserve"> an error</w:t>
-      </w:r>
-    </w:p>
-    <w:p>
-      <w:pPr>
-        <w:rPr>
-          <w:color w:val="0000CC"/>
-        </w:rPr>
-      </w:pPr>
-      <w:r>
-        <w:rPr>
-          <w:color w:val="0000CC"/>
-        </w:rPr>
-        <w:t>No, there are no patient details retrieved so can’t enter error details. Edits are then applied for missing fields and form can’t be saved.</w:t>
-      </w:r>
-    </w:p>
-    <w:p>
-      <w:pPr>
-        <w:rPr>
-          <w:color w:val="0000CC"/>
-        </w:rPr>
-      </w:pPr>
-      <w:r>
-        <w:rPr>
-          <w:color w:val="0000CC"/>
-        </w:rPr>
-        <w:t>Not prefilling patient details when populating form</w:t>
-      </w:r>
-    </w:p>
-    <w:p>
-      <w:pPr>
-        <w:rPr>
-          <w:color w:val="0000CC"/>
-        </w:rPr>
-      </w:pPr>
-      <w:r>
-        <w:rPr>
-          <w:rFonts w:ascii="Calibri" w:eastAsia="Calibri" w:hAnsi="Calibri" w:cs="Calibri"/>
-          <w:color w:val="C00000"/>
-        </w:rPr>
-        <w:t xml:space="preserve">No changes made – unreproducible </w:t>
-      </w:r>
-      <w:r>
-        <w:rPr>
-          <w:rFonts w:ascii="Calibri" w:eastAsia="Calibri" w:hAnsi="Calibri" w:cs="Calibri"/>
-          <w:color w:val="C00000"/>
-        </w:rPr>
-        <w:t>server/user issue? Unclear reporting.</w:t>
+        <w:t>No changes made – unreproducible server/user issue? Unclear reporting.</w:t>
       </w:r>
     </w:p>
     <w:p>
@@ -1462,312 +1393,289 @@
           <w:rFonts w:ascii="Calibri" w:eastAsia="Calibri" w:hAnsi="Calibri" w:cs="Calibri"/>
           <w:color w:val="C00000"/>
         </w:rPr>
+        <w:t xml:space="preserve">No changes made – Subjective beta tester issue </w:t>
+      </w:r>
+    </w:p>
+    <w:p>
+      <w:pPr>
+        <w:rPr>
+          <w:rFonts w:ascii="Calibri" w:eastAsia="Calibri" w:hAnsi="Calibri" w:cs="Calibri"/>
+          <w:color w:val="000000" w:themeColor="text1"/>
+        </w:rPr>
+      </w:pPr>
+      <w:r>
+        <w:rPr>
+          <w:rFonts w:ascii="Calibri" w:eastAsia="Calibri" w:hAnsi="Calibri" w:cs="Calibri"/>
+          <w:color w:val="000000" w:themeColor="text1"/>
+        </w:rPr>
+        <w:t>Participant 41: Add an error type</w:t>
+      </w:r>
+    </w:p>
+    <w:p>
+      <w:pPr>
+        <w:rPr>
+          <w:color w:val="0000CC"/>
+        </w:rPr>
+      </w:pPr>
+      <w:r>
+        <w:rPr>
+          <w:color w:val="0000CC"/>
+        </w:rPr>
+        <w:t xml:space="preserve">No, </w:t>
+      </w:r>
+      <w:proofErr w:type="gramStart"/>
+      <w:r>
+        <w:rPr>
+          <w:color w:val="0000CC"/>
+        </w:rPr>
+        <w:t>Trying</w:t>
+      </w:r>
+      <w:proofErr w:type="gramEnd"/>
+      <w:r>
+        <w:rPr>
+          <w:color w:val="0000CC"/>
+        </w:rPr>
+        <w:t xml:space="preserve"> various terms just returned an error but did not indicate why the error occurred. Duplicate forms with the same process</w:t>
+      </w:r>
+    </w:p>
+    <w:p>
+      <w:pPr>
+        <w:rPr>
+          <w:color w:val="0000CC"/>
+        </w:rPr>
+      </w:pPr>
+      <w:r>
+        <w:rPr>
+          <w:color w:val="0000CC"/>
+        </w:rPr>
+        <w:t>Nothing, doesn’t show fields</w:t>
+      </w:r>
+    </w:p>
+    <w:p>
+      <w:pPr>
+        <w:rPr>
+          <w:color w:val="0000CC"/>
+        </w:rPr>
+      </w:pPr>
+      <w:r>
+        <w:rPr>
+          <w:color w:val="5B9BD5" w:themeColor="accent1"/>
+        </w:rPr>
+        <w:t>Irreproducible</w:t>
+      </w:r>
+      <w:r>
+        <w:rPr>
+          <w:color w:val="5B9BD5" w:themeColor="accent1"/>
+        </w:rPr>
+        <w:t xml:space="preserve"> server issue,</w:t>
+      </w:r>
+      <w:r>
+        <w:rPr>
+          <w:color w:val="5B9BD5" w:themeColor="accent1"/>
+        </w:rPr>
+        <w:t xml:space="preserve"> but addressed – see Work Item 4.1 and Issue 1 of Transition Iteration Plan 2</w:t>
+      </w:r>
+    </w:p>
+    <w:p>
+      <w:pPr>
+        <w:rPr>
+          <w:rFonts w:ascii="Calibri" w:eastAsia="Calibri" w:hAnsi="Calibri" w:cs="Calibri"/>
+          <w:color w:val="000000" w:themeColor="text1"/>
+        </w:rPr>
+      </w:pPr>
+      <w:r>
+        <w:rPr>
+          <w:rFonts w:ascii="Calibri" w:eastAsia="Calibri" w:hAnsi="Calibri" w:cs="Calibri"/>
+          <w:color w:val="000000" w:themeColor="text1"/>
+        </w:rPr>
+        <w:t>Participant 43: Add a worker</w:t>
+      </w:r>
+    </w:p>
+    <w:p>
+      <w:pPr>
+        <w:rPr>
+          <w:color w:val="0000CC"/>
+        </w:rPr>
+      </w:pPr>
+      <w:r>
+        <w:rPr>
+          <w:color w:val="0000CC"/>
+        </w:rPr>
+        <w:t>Fields were visible</w:t>
+      </w:r>
+    </w:p>
+    <w:p>
+      <w:pPr>
+        <w:rPr>
+          <w:color w:val="0000CC"/>
+        </w:rPr>
+      </w:pPr>
+      <w:r>
+        <w:rPr>
+          <w:color w:val="0000CC"/>
+        </w:rPr>
+        <w:t>Could merge several forms and allow fields to be added and edited as necessary</w:t>
+      </w:r>
+      <w:r>
+        <w:rPr>
+          <w:color w:val="0000CC"/>
+        </w:rPr>
+        <w:br/>
+      </w:r>
+      <w:r>
+        <w:rPr>
+          <w:rFonts w:ascii="Calibri" w:eastAsia="Calibri" w:hAnsi="Calibri" w:cs="Calibri"/>
+          <w:color w:val="C00000"/>
+        </w:rPr>
+        <w:t>No changes made – minor usability issue</w:t>
+      </w:r>
+    </w:p>
+    <w:p>
+      <w:pPr>
+        <w:rPr>
+          <w:rFonts w:ascii="Calibri" w:eastAsia="Calibri" w:hAnsi="Calibri" w:cs="Calibri"/>
+          <w:color w:val="000000" w:themeColor="text1"/>
+        </w:rPr>
+      </w:pPr>
+      <w:r>
+        <w:rPr>
+          <w:rFonts w:ascii="Calibri" w:eastAsia="Calibri" w:hAnsi="Calibri" w:cs="Calibri"/>
+          <w:color w:val="000000" w:themeColor="text1"/>
+        </w:rPr>
+        <w:t xml:space="preserve">Participant 44: </w:t>
+      </w:r>
+      <w:r>
+        <w:rPr>
+          <w:rFonts w:ascii="Calibri" w:eastAsia="Calibri" w:hAnsi="Calibri" w:cs="Calibri"/>
+          <w:color w:val="000000" w:themeColor="text1"/>
+        </w:rPr>
+        <w:t>Download a CSV file of all data</w:t>
+      </w:r>
+    </w:p>
+    <w:p>
+      <w:pPr>
+        <w:rPr>
+          <w:color w:val="0000CC"/>
+        </w:rPr>
+      </w:pPr>
+      <w:r>
+        <w:rPr>
+          <w:color w:val="0000CC"/>
+        </w:rPr>
+        <w:t>Yes except that the download button is not working</w:t>
+      </w:r>
+    </w:p>
+    <w:p>
+      <w:pPr>
+        <w:rPr>
+          <w:color w:val="0000CC"/>
+        </w:rPr>
+      </w:pPr>
+      <w:r>
+        <w:rPr>
+          <w:color w:val="5B9BD5" w:themeColor="accent1"/>
+        </w:rPr>
+        <w:t>A</w:t>
+      </w:r>
+      <w:r>
+        <w:rPr>
+          <w:color w:val="5B9BD5" w:themeColor="accent1"/>
+        </w:rPr>
+        <w:t xml:space="preserve">ddressed – see Work Item </w:t>
+      </w:r>
+      <w:r>
+        <w:rPr>
+          <w:color w:val="5B9BD5" w:themeColor="accent1"/>
+        </w:rPr>
+        <w:t>4.4</w:t>
+      </w:r>
+      <w:r>
+        <w:rPr>
+          <w:color w:val="5B9BD5" w:themeColor="accent1"/>
+        </w:rPr>
+        <w:t xml:space="preserve"> and Issue </w:t>
+      </w:r>
+      <w:r>
+        <w:rPr>
+          <w:color w:val="5B9BD5" w:themeColor="accent1"/>
+        </w:rPr>
+        <w:t>2</w:t>
+      </w:r>
+      <w:r>
+        <w:rPr>
+          <w:color w:val="5B9BD5" w:themeColor="accent1"/>
+        </w:rPr>
+        <w:t xml:space="preserve"> of Transition Iteration Plan 2</w:t>
+      </w:r>
+      <w:r>
+        <w:rPr>
+          <w:color w:val="5B9BD5" w:themeColor="accent1"/>
+        </w:rPr>
+        <w:t xml:space="preserve"> – problem reproduced but found to be too difficult to fix due to base incompatibility between the mechanism used for exporting and our database structure. Functionality was an extra ‘nice-to-have’ and therefore support could be dropped.</w:t>
+      </w:r>
+    </w:p>
+    <w:p>
+      <w:pPr>
+        <w:rPr>
+          <w:rFonts w:ascii="Calibri" w:eastAsia="Calibri" w:hAnsi="Calibri" w:cs="Calibri"/>
+          <w:color w:val="000000" w:themeColor="text1"/>
+        </w:rPr>
+      </w:pPr>
+      <w:r>
+        <w:rPr>
+          <w:rFonts w:ascii="Calibri" w:eastAsia="Calibri" w:hAnsi="Calibri" w:cs="Calibri"/>
+          <w:color w:val="000000" w:themeColor="text1"/>
+        </w:rPr>
+        <w:t xml:space="preserve">Participant 45: </w:t>
+      </w:r>
+      <w:r>
+        <w:rPr>
+          <w:rFonts w:ascii="Calibri" w:eastAsia="Calibri" w:hAnsi="Calibri" w:cs="Calibri"/>
+          <w:color w:val="000000" w:themeColor="text1"/>
+        </w:rPr>
+        <w:t>Making a report using Metabase</w:t>
+      </w:r>
+    </w:p>
+    <w:p>
+      <w:pPr>
+        <w:rPr>
+          <w:color w:val="0000CC"/>
+        </w:rPr>
+      </w:pPr>
+      <w:r>
+        <w:rPr>
+          <w:color w:val="0000CC"/>
+        </w:rPr>
+        <w:t>No too confusing I got on the meta base but couldn’t find any area to tell me how to make or collate a report</w:t>
+      </w:r>
+    </w:p>
+    <w:p>
+      <w:pPr>
+        <w:rPr>
+          <w:color w:val="0000CC"/>
+        </w:rPr>
+      </w:pPr>
+      <w:r>
+        <w:rPr>
+          <w:color w:val="0000CC"/>
+        </w:rPr>
+        <w:t>Too confusing</w:t>
+      </w:r>
+    </w:p>
+    <w:p>
+      <w:pPr>
+        <w:rPr>
+          <w:rFonts w:ascii="Calibri" w:eastAsia="Calibri" w:hAnsi="Calibri" w:cs="Calibri"/>
+          <w:color w:val="000000" w:themeColor="text1"/>
+        </w:rPr>
+      </w:pPr>
+      <w:r>
+        <w:rPr>
+          <w:rFonts w:ascii="Calibri" w:eastAsia="Calibri" w:hAnsi="Calibri" w:cs="Calibri"/>
+          <w:color w:val="C00000"/>
+        </w:rPr>
         <w:t>No changes made – Subjective beta tester issue</w:t>
       </w:r>
-      <w:r>
-        <w:rPr>
-          <w:rFonts w:ascii="Calibri" w:eastAsia="Calibri" w:hAnsi="Calibri" w:cs="Calibri"/>
-          <w:color w:val="C00000"/>
-        </w:rPr>
-        <w:t xml:space="preserve"> </w:t>
-      </w:r>
-    </w:p>
-    <w:p>
-      <w:pPr>
-        <w:rPr>
-          <w:rFonts w:ascii="Calibri" w:eastAsia="Calibri" w:hAnsi="Calibri" w:cs="Calibri"/>
-          <w:color w:val="000000" w:themeColor="text1"/>
-        </w:rPr>
-      </w:pPr>
-      <w:r>
-        <w:rPr>
-          <w:rFonts w:ascii="Calibri" w:eastAsia="Calibri" w:hAnsi="Calibri" w:cs="Calibri"/>
-          <w:color w:val="000000" w:themeColor="text1"/>
-        </w:rPr>
-        <w:t>Participant 41: Add an error type</w:t>
-      </w:r>
-    </w:p>
-    <w:p>
-      <w:pPr>
-        <w:rPr>
-          <w:color w:val="0000CC"/>
-        </w:rPr>
-      </w:pPr>
-      <w:r>
-        <w:rPr>
-          <w:color w:val="0000CC"/>
-        </w:rPr>
-        <w:t xml:space="preserve">No, </w:t>
-      </w:r>
-      <w:proofErr w:type="gramStart"/>
-      <w:r>
-        <w:rPr>
-          <w:color w:val="0000CC"/>
-        </w:rPr>
-        <w:t>Trying</w:t>
-      </w:r>
-      <w:proofErr w:type="gramEnd"/>
-      <w:r>
-        <w:rPr>
-          <w:color w:val="0000CC"/>
-        </w:rPr>
-        <w:t xml:space="preserve"> various terms just returned an error but did not indicate why the error occurred. Duplicate forms with the same process</w:t>
-      </w:r>
-    </w:p>
-    <w:p>
-      <w:pPr>
-        <w:rPr>
-          <w:color w:val="0000CC"/>
-        </w:rPr>
-      </w:pPr>
-      <w:r>
-        <w:rPr>
-          <w:color w:val="0000CC"/>
-        </w:rPr>
-        <w:t>Nothing, doesn’t show fields</w:t>
-      </w:r>
-    </w:p>
-    <w:p>
-      <w:pPr>
-        <w:rPr>
-          <w:color w:val="0000CC"/>
-        </w:rPr>
-      </w:pPr>
-      <w:r>
-        <w:rPr>
-          <w:color w:val="5B9BD5" w:themeColor="accent1"/>
-        </w:rPr>
-        <w:t>Irreproducible</w:t>
-      </w:r>
-      <w:r>
-        <w:rPr>
-          <w:color w:val="5B9BD5" w:themeColor="accent1"/>
-        </w:rPr>
-        <w:t xml:space="preserve"> server issue,</w:t>
-      </w:r>
-      <w:r>
-        <w:rPr>
-          <w:color w:val="5B9BD5" w:themeColor="accent1"/>
-        </w:rPr>
-        <w:t xml:space="preserve"> but addressed – see Work Item 4.1 and Issue 1 of Transition Iteration Plan 2</w:t>
-      </w:r>
-    </w:p>
-    <w:p>
-      <w:pPr>
-        <w:rPr>
-          <w:rFonts w:ascii="Calibri" w:eastAsia="Calibri" w:hAnsi="Calibri" w:cs="Calibri"/>
-          <w:color w:val="000000" w:themeColor="text1"/>
-        </w:rPr>
-      </w:pPr>
-      <w:r>
-        <w:rPr>
-          <w:rFonts w:ascii="Calibri" w:eastAsia="Calibri" w:hAnsi="Calibri" w:cs="Calibri"/>
-          <w:color w:val="000000" w:themeColor="text1"/>
-        </w:rPr>
-        <w:t>Participant 43: Add a worker</w:t>
-      </w:r>
-    </w:p>
-    <w:p>
-      <w:pPr>
-        <w:rPr>
-          <w:color w:val="0000CC"/>
-        </w:rPr>
-      </w:pPr>
-      <w:r>
-        <w:rPr>
-          <w:color w:val="0000CC"/>
-        </w:rPr>
-        <w:t>Fields were visible</w:t>
-      </w:r>
-    </w:p>
-    <w:p>
-      <w:pPr>
-        <w:rPr>
-          <w:color w:val="0000CC"/>
-        </w:rPr>
-      </w:pPr>
-      <w:r>
-        <w:rPr>
-          <w:color w:val="0000CC"/>
-        </w:rPr>
-        <w:t>Could merge several forms and allow fields to be added and edited as necessary</w:t>
-      </w:r>
-      <w:r>
-        <w:rPr>
-          <w:color w:val="0000CC"/>
-        </w:rPr>
-        <w:br/>
-      </w:r>
-      <w:r>
-        <w:rPr>
-          <w:rFonts w:ascii="Calibri" w:eastAsia="Calibri" w:hAnsi="Calibri" w:cs="Calibri"/>
-          <w:color w:val="C00000"/>
-        </w:rPr>
-        <w:t>No changes made – minor usability issue</w:t>
-      </w:r>
-    </w:p>
-    <w:p>
-      <w:pPr>
-        <w:rPr>
-          <w:rFonts w:ascii="Calibri" w:eastAsia="Calibri" w:hAnsi="Calibri" w:cs="Calibri"/>
-          <w:color w:val="000000" w:themeColor="text1"/>
-        </w:rPr>
-      </w:pPr>
-      <w:r>
-        <w:rPr>
-          <w:rFonts w:ascii="Calibri" w:eastAsia="Calibri" w:hAnsi="Calibri" w:cs="Calibri"/>
-          <w:color w:val="000000" w:themeColor="text1"/>
-        </w:rPr>
-        <w:t xml:space="preserve">Participant 44: </w:t>
-      </w:r>
-      <w:r>
-        <w:rPr>
-          <w:rFonts w:ascii="Calibri" w:eastAsia="Calibri" w:hAnsi="Calibri" w:cs="Calibri"/>
-          <w:color w:val="000000" w:themeColor="text1"/>
-        </w:rPr>
-        <w:t>Download a CSV file of all data</w:t>
-      </w:r>
-    </w:p>
-    <w:p>
-      <w:pPr>
-        <w:rPr>
-          <w:color w:val="0000CC"/>
-        </w:rPr>
-      </w:pPr>
-      <w:r>
-        <w:rPr>
-          <w:color w:val="0000CC"/>
-        </w:rPr>
-        <w:t>Yes except that the download button is not working</w:t>
-      </w:r>
-    </w:p>
-    <w:p>
-      <w:pPr>
-        <w:rPr>
-          <w:color w:val="0000CC"/>
-        </w:rPr>
-      </w:pPr>
-      <w:r>
-        <w:rPr>
-          <w:color w:val="5B9BD5" w:themeColor="accent1"/>
-        </w:rPr>
-        <w:t>A</w:t>
-      </w:r>
-      <w:r>
-        <w:rPr>
-          <w:color w:val="5B9BD5" w:themeColor="accent1"/>
-        </w:rPr>
-        <w:t xml:space="preserve">ddressed – see Work Item </w:t>
-      </w:r>
-      <w:r>
-        <w:rPr>
-          <w:color w:val="5B9BD5" w:themeColor="accent1"/>
-        </w:rPr>
-        <w:t>4.4</w:t>
-      </w:r>
-      <w:r>
-        <w:rPr>
-          <w:color w:val="5B9BD5" w:themeColor="accent1"/>
-        </w:rPr>
-        <w:t xml:space="preserve"> and Issue </w:t>
-      </w:r>
-      <w:r>
-        <w:rPr>
-          <w:color w:val="5B9BD5" w:themeColor="accent1"/>
-        </w:rPr>
-        <w:t>2</w:t>
-      </w:r>
-      <w:r>
-        <w:rPr>
-          <w:color w:val="5B9BD5" w:themeColor="accent1"/>
-        </w:rPr>
-        <w:t xml:space="preserve"> of Transition Iteration Plan 2</w:t>
-      </w:r>
-      <w:r>
-        <w:rPr>
-          <w:color w:val="5B9BD5" w:themeColor="accent1"/>
-        </w:rPr>
-        <w:t xml:space="preserve"> – problem reproduced but found to be too difficult to fix due to base incompatibility between the mechanism used for exporting and our database structure. Functionality was an extra ‘nice-to-have’ and therefore support could be dropped.</w:t>
-      </w:r>
-    </w:p>
-    <w:p>
-      <w:pPr>
-        <w:rPr>
-          <w:rFonts w:ascii="Calibri" w:eastAsia="Calibri" w:hAnsi="Calibri" w:cs="Calibri"/>
-          <w:color w:val="000000" w:themeColor="text1"/>
-        </w:rPr>
-      </w:pPr>
-      <w:r>
-        <w:rPr>
-          <w:rFonts w:ascii="Calibri" w:eastAsia="Calibri" w:hAnsi="Calibri" w:cs="Calibri"/>
-          <w:color w:val="000000" w:themeColor="text1"/>
-        </w:rPr>
-        <w:t xml:space="preserve">Participant 45: </w:t>
-      </w:r>
-      <w:r>
-        <w:rPr>
-          <w:rFonts w:ascii="Calibri" w:eastAsia="Calibri" w:hAnsi="Calibri" w:cs="Calibri"/>
-          <w:color w:val="000000" w:themeColor="text1"/>
-        </w:rPr>
-        <w:t>Making a report using Metabase</w:t>
-      </w:r>
-    </w:p>
-    <w:p>
-      <w:pPr>
-        <w:rPr>
-          <w:color w:val="0000CC"/>
-        </w:rPr>
-      </w:pPr>
-      <w:r>
-        <w:rPr>
-          <w:color w:val="0000CC"/>
-        </w:rPr>
-        <w:t xml:space="preserve">No too confusing I got on the </w:t>
-      </w:r>
-      <w:proofErr w:type="gramStart"/>
-      <w:r>
-        <w:rPr>
-          <w:color w:val="0000CC"/>
-        </w:rPr>
-        <w:t>meta</w:t>
-      </w:r>
-      <w:proofErr w:type="gramEnd"/>
-      <w:r>
-        <w:rPr>
-          <w:color w:val="0000CC"/>
-        </w:rPr>
-        <w:t xml:space="preserve"> base but couldn’t find any area to tell me how to make or collate a report</w:t>
-      </w:r>
-    </w:p>
-    <w:p>
-      <w:pPr>
-        <w:rPr>
-          <w:color w:val="0000CC"/>
-        </w:rPr>
-      </w:pPr>
-      <w:r>
-        <w:rPr>
-          <w:color w:val="0000CC"/>
-        </w:rPr>
-        <w:t>Too confusing</w:t>
-      </w:r>
-    </w:p>
-    <w:p>
-      <w:pPr>
-        <w:rPr>
-          <w:rFonts w:ascii="Calibri" w:eastAsia="Calibri" w:hAnsi="Calibri" w:cs="Calibri"/>
-          <w:color w:val="000000" w:themeColor="text1"/>
-        </w:rPr>
-      </w:pPr>
-      <w:r>
-        <w:rPr>
-          <w:rFonts w:ascii="Calibri" w:eastAsia="Calibri" w:hAnsi="Calibri" w:cs="Calibri"/>
-          <w:color w:val="C00000"/>
-        </w:rPr>
-        <w:t>No changes made – Subjective beta tester issue</w:t>
-      </w:r>
-      <w:bookmarkStart w:id="0" w:name="_GoBack"/>
-      <w:bookmarkEnd w:id="0"/>
     </w:p>
     <w:sectPr>
       <w:headerReference w:type="even" r:id="rId6"/>
@@ -1786,7 +1694,7 @@
 </file>
 
 <file path=word/endnotes.xml><?xml version="1.0" encoding="utf-8"?>
-<w:endnotes xmlns:wpc="http://schemas.microsoft.com/office/word/2010/wordprocessingCanvas" xmlns:mc="http://schemas.openxmlformats.org/markup-compatibility/2006" xmlns:o="urn:schemas-microsoft-com:office:office" xmlns:r="http://schemas.openxmlformats.org/officeDocument/2006/relationships" xmlns:m="http://schemas.openxmlformats.org/officeDocument/2006/math" xmlns:v="urn:schemas-microsoft-com:vml" xmlns:wp14="http://schemas.microsoft.com/office/word/2010/wordprocessingDrawing" xmlns:wp="http://schemas.openxmlformats.org/drawingml/2006/wordprocessingDrawing" xmlns:w10="urn:schemas-microsoft-com:office:word" xmlns:w="http://schemas.openxmlformats.org/wordprocessingml/2006/main" xmlns:w14="http://schemas.microsoft.com/office/word/2010/wordml" xmlns:w15="http://schemas.microsoft.com/office/word/2012/wordml" xmlns:wpg="http://schemas.microsoft.com/office/word/2010/wordprocessingGroup" xmlns:wpi="http://schemas.microsoft.com/office/word/2010/wordprocessingInk" xmlns:wne="http://schemas.microsoft.com/office/word/2006/wordml" xmlns:wps="http://schemas.microsoft.com/office/word/2010/wordprocessingShape" mc:Ignorable="w14 w15 wp14">
+<w:endnotes xmlns:wpc="http://schemas.microsoft.com/office/word/2010/wordprocessingCanvas" xmlns:cx="http://schemas.microsoft.com/office/drawing/2014/chartex" xmlns:cx1="http://schemas.microsoft.com/office/drawing/2015/9/8/chartex" xmlns:cx2="http://schemas.microsoft.com/office/drawing/2015/10/21/chartex" xmlns:cx3="http://schemas.microsoft.com/office/drawing/2016/5/9/chartex" xmlns:cx4="http://schemas.microsoft.com/office/drawing/2016/5/10/chartex" xmlns:cx5="http://schemas.microsoft.com/office/drawing/2016/5/11/chartex" xmlns:cx6="http://schemas.microsoft.com/office/drawing/2016/5/12/chartex" xmlns:cx7="http://schemas.microsoft.com/office/drawing/2016/5/13/chartex" xmlns:cx8="http://schemas.microsoft.com/office/drawing/2016/5/14/chartex" xmlns:mc="http://schemas.openxmlformats.org/markup-compatibility/2006" xmlns:aink="http://schemas.microsoft.com/office/drawing/2016/ink" xmlns:am3d="http://schemas.microsoft.com/office/drawing/2017/model3d" xmlns:o="urn:schemas-microsoft-com:office:office" xmlns:r="http://schemas.openxmlformats.org/officeDocument/2006/relationships" xmlns:m="http://schemas.openxmlformats.org/officeDocument/2006/math" xmlns:v="urn:schemas-microsoft-com:vml" xmlns:wp14="http://schemas.microsoft.com/office/word/2010/wordprocessingDrawing" xmlns:wp="http://schemas.openxmlformats.org/drawingml/2006/wordprocessingDrawing" xmlns:w10="urn:schemas-microsoft-com:office:word" xmlns:w="http://schemas.openxmlformats.org/wordprocessingml/2006/main" xmlns:w14="http://schemas.microsoft.com/office/word/2010/wordml" xmlns:w15="http://schemas.microsoft.com/office/word/2012/wordml" xmlns:w16cid="http://schemas.microsoft.com/office/word/2016/wordml/cid" xmlns:w16se="http://schemas.microsoft.com/office/word/2015/wordml/symex" xmlns:wpg="http://schemas.microsoft.com/office/word/2010/wordprocessingGroup" xmlns:wpi="http://schemas.microsoft.com/office/word/2010/wordprocessingInk" xmlns:wne="http://schemas.microsoft.com/office/word/2006/wordml" xmlns:wps="http://schemas.microsoft.com/office/word/2010/wordprocessingShape" mc:Ignorable="w14 w15 w16se w16cid wp14">
   <w:endnote w:type="separator" w:id="-1">
     <w:p>
       <w:pPr>
@@ -1818,7 +1726,7 @@
 </file>
 
 <file path=word/footer1.xml><?xml version="1.0" encoding="utf-8"?>
-<w:ftr xmlns:wpc="http://schemas.microsoft.com/office/word/2010/wordprocessingCanvas" xmlns:mc="http://schemas.openxmlformats.org/markup-compatibility/2006" xmlns:o="urn:schemas-microsoft-com:office:office" xmlns:r="http://schemas.openxmlformats.org/officeDocument/2006/relationships" xmlns:m="http://schemas.openxmlformats.org/officeDocument/2006/math" xmlns:v="urn:schemas-microsoft-com:vml" xmlns:wp14="http://schemas.microsoft.com/office/word/2010/wordprocessingDrawing" xmlns:wp="http://schemas.openxmlformats.org/drawingml/2006/wordprocessingDrawing" xmlns:w10="urn:schemas-microsoft-com:office:word" xmlns:w="http://schemas.openxmlformats.org/wordprocessingml/2006/main" xmlns:w14="http://schemas.microsoft.com/office/word/2010/wordml" xmlns:w15="http://schemas.microsoft.com/office/word/2012/wordml" xmlns:wpg="http://schemas.microsoft.com/office/word/2010/wordprocessingGroup" xmlns:wpi="http://schemas.microsoft.com/office/word/2010/wordprocessingInk" xmlns:wne="http://schemas.microsoft.com/office/word/2006/wordml" xmlns:wps="http://schemas.microsoft.com/office/word/2010/wordprocessingShape" mc:Ignorable="w14 w15 wp14">
+<w:ftr xmlns:wpc="http://schemas.microsoft.com/office/word/2010/wordprocessingCanvas" xmlns:cx="http://schemas.microsoft.com/office/drawing/2014/chartex" xmlns:cx1="http://schemas.microsoft.com/office/drawing/2015/9/8/chartex" xmlns:cx2="http://schemas.microsoft.com/office/drawing/2015/10/21/chartex" xmlns:cx3="http://schemas.microsoft.com/office/drawing/2016/5/9/chartex" xmlns:cx4="http://schemas.microsoft.com/office/drawing/2016/5/10/chartex" xmlns:cx5="http://schemas.microsoft.com/office/drawing/2016/5/11/chartex" xmlns:cx6="http://schemas.microsoft.com/office/drawing/2016/5/12/chartex" xmlns:cx7="http://schemas.microsoft.com/office/drawing/2016/5/13/chartex" xmlns:cx8="http://schemas.microsoft.com/office/drawing/2016/5/14/chartex" xmlns:mc="http://schemas.openxmlformats.org/markup-compatibility/2006" xmlns:aink="http://schemas.microsoft.com/office/drawing/2016/ink" xmlns:am3d="http://schemas.microsoft.com/office/drawing/2017/model3d" xmlns:o="urn:schemas-microsoft-com:office:office" xmlns:r="http://schemas.openxmlformats.org/officeDocument/2006/relationships" xmlns:m="http://schemas.openxmlformats.org/officeDocument/2006/math" xmlns:v="urn:schemas-microsoft-com:vml" xmlns:wp14="http://schemas.microsoft.com/office/word/2010/wordprocessingDrawing" xmlns:wp="http://schemas.openxmlformats.org/drawingml/2006/wordprocessingDrawing" xmlns:w10="urn:schemas-microsoft-com:office:word" xmlns:w="http://schemas.openxmlformats.org/wordprocessingml/2006/main" xmlns:w14="http://schemas.microsoft.com/office/word/2010/wordml" xmlns:w15="http://schemas.microsoft.com/office/word/2012/wordml" xmlns:w16cid="http://schemas.microsoft.com/office/word/2016/wordml/cid" xmlns:w16se="http://schemas.microsoft.com/office/word/2015/wordml/symex" xmlns:wpg="http://schemas.microsoft.com/office/word/2010/wordprocessingGroup" xmlns:wpi="http://schemas.microsoft.com/office/word/2010/wordprocessingInk" xmlns:wne="http://schemas.microsoft.com/office/word/2006/wordml" xmlns:wps="http://schemas.microsoft.com/office/word/2010/wordprocessingShape" mc:Ignorable="w14 w15 w16se w16cid wp14">
   <w:p>
     <w:pPr>
       <w:pStyle w:val="Footer"/>
@@ -1828,7 +1736,7 @@
 </file>
 
 <file path=word/footer2.xml><?xml version="1.0" encoding="utf-8"?>
-<w:ftr xmlns:wpc="http://schemas.microsoft.com/office/word/2010/wordprocessingCanvas" xmlns:mc="http://schemas.openxmlformats.org/markup-compatibility/2006" xmlns:o="urn:schemas-microsoft-com:office:office" xmlns:r="http://schemas.openxmlformats.org/officeDocument/2006/relationships" xmlns:m="http://schemas.openxmlformats.org/officeDocument/2006/math" xmlns:v="urn:schemas-microsoft-com:vml" xmlns:wp14="http://schemas.microsoft.com/office/word/2010/wordprocessingDrawing" xmlns:wp="http://schemas.openxmlformats.org/drawingml/2006/wordprocessingDrawing" xmlns:w10="urn:schemas-microsoft-com:office:word" xmlns:w="http://schemas.openxmlformats.org/wordprocessingml/2006/main" xmlns:w14="http://schemas.microsoft.com/office/word/2010/wordml" xmlns:w15="http://schemas.microsoft.com/office/word/2012/wordml" xmlns:wpg="http://schemas.microsoft.com/office/word/2010/wordprocessingGroup" xmlns:wpi="http://schemas.microsoft.com/office/word/2010/wordprocessingInk" xmlns:wne="http://schemas.microsoft.com/office/word/2006/wordml" xmlns:wps="http://schemas.microsoft.com/office/word/2010/wordprocessingShape" mc:Ignorable="w14 w15 wp14">
+<w:ftr xmlns:wpc="http://schemas.microsoft.com/office/word/2010/wordprocessingCanvas" xmlns:cx="http://schemas.microsoft.com/office/drawing/2014/chartex" xmlns:cx1="http://schemas.microsoft.com/office/drawing/2015/9/8/chartex" xmlns:cx2="http://schemas.microsoft.com/office/drawing/2015/10/21/chartex" xmlns:cx3="http://schemas.microsoft.com/office/drawing/2016/5/9/chartex" xmlns:cx4="http://schemas.microsoft.com/office/drawing/2016/5/10/chartex" xmlns:cx5="http://schemas.microsoft.com/office/drawing/2016/5/11/chartex" xmlns:cx6="http://schemas.microsoft.com/office/drawing/2016/5/12/chartex" xmlns:cx7="http://schemas.microsoft.com/office/drawing/2016/5/13/chartex" xmlns:cx8="http://schemas.microsoft.com/office/drawing/2016/5/14/chartex" xmlns:mc="http://schemas.openxmlformats.org/markup-compatibility/2006" xmlns:aink="http://schemas.microsoft.com/office/drawing/2016/ink" xmlns:am3d="http://schemas.microsoft.com/office/drawing/2017/model3d" xmlns:o="urn:schemas-microsoft-com:office:office" xmlns:r="http://schemas.openxmlformats.org/officeDocument/2006/relationships" xmlns:m="http://schemas.openxmlformats.org/officeDocument/2006/math" xmlns:v="urn:schemas-microsoft-com:vml" xmlns:wp14="http://schemas.microsoft.com/office/word/2010/wordprocessingDrawing" xmlns:wp="http://schemas.openxmlformats.org/drawingml/2006/wordprocessingDrawing" xmlns:w10="urn:schemas-microsoft-com:office:word" xmlns:w="http://schemas.openxmlformats.org/wordprocessingml/2006/main" xmlns:w14="http://schemas.microsoft.com/office/word/2010/wordml" xmlns:w15="http://schemas.microsoft.com/office/word/2012/wordml" xmlns:w16cid="http://schemas.microsoft.com/office/word/2016/wordml/cid" xmlns:w16se="http://schemas.microsoft.com/office/word/2015/wordml/symex" xmlns:wpg="http://schemas.microsoft.com/office/word/2010/wordprocessingGroup" xmlns:wpi="http://schemas.microsoft.com/office/word/2010/wordprocessingInk" xmlns:wne="http://schemas.microsoft.com/office/word/2006/wordml" xmlns:wps="http://schemas.microsoft.com/office/word/2010/wordprocessingShape" mc:Ignorable="w14 w15 w16se w16cid wp14">
   <w:p>
     <w:pPr>
       <w:pStyle w:val="Footer"/>
@@ -1838,7 +1746,7 @@
 </file>
 
 <file path=word/footer3.xml><?xml version="1.0" encoding="utf-8"?>
-<w:ftr xmlns:wpc="http://schemas.microsoft.com/office/word/2010/wordprocessingCanvas" xmlns:mc="http://schemas.openxmlformats.org/markup-compatibility/2006" xmlns:o="urn:schemas-microsoft-com:office:office" xmlns:r="http://schemas.openxmlformats.org/officeDocument/2006/relationships" xmlns:m="http://schemas.openxmlformats.org/officeDocument/2006/math" xmlns:v="urn:schemas-microsoft-com:vml" xmlns:wp14="http://schemas.microsoft.com/office/word/2010/wordprocessingDrawing" xmlns:wp="http://schemas.openxmlformats.org/drawingml/2006/wordprocessingDrawing" xmlns:w10="urn:schemas-microsoft-com:office:word" xmlns:w="http://schemas.openxmlformats.org/wordprocessingml/2006/main" xmlns:w14="http://schemas.microsoft.com/office/word/2010/wordml" xmlns:w15="http://schemas.microsoft.com/office/word/2012/wordml" xmlns:wpg="http://schemas.microsoft.com/office/word/2010/wordprocessingGroup" xmlns:wpi="http://schemas.microsoft.com/office/word/2010/wordprocessingInk" xmlns:wne="http://schemas.microsoft.com/office/word/2006/wordml" xmlns:wps="http://schemas.microsoft.com/office/word/2010/wordprocessingShape" mc:Ignorable="w14 w15 wp14">
+<w:ftr xmlns:wpc="http://schemas.microsoft.com/office/word/2010/wordprocessingCanvas" xmlns:cx="http://schemas.microsoft.com/office/drawing/2014/chartex" xmlns:cx1="http://schemas.microsoft.com/office/drawing/2015/9/8/chartex" xmlns:cx2="http://schemas.microsoft.com/office/drawing/2015/10/21/chartex" xmlns:cx3="http://schemas.microsoft.com/office/drawing/2016/5/9/chartex" xmlns:cx4="http://schemas.microsoft.com/office/drawing/2016/5/10/chartex" xmlns:cx5="http://schemas.microsoft.com/office/drawing/2016/5/11/chartex" xmlns:cx6="http://schemas.microsoft.com/office/drawing/2016/5/12/chartex" xmlns:cx7="http://schemas.microsoft.com/office/drawing/2016/5/13/chartex" xmlns:cx8="http://schemas.microsoft.com/office/drawing/2016/5/14/chartex" xmlns:mc="http://schemas.openxmlformats.org/markup-compatibility/2006" xmlns:aink="http://schemas.microsoft.com/office/drawing/2016/ink" xmlns:am3d="http://schemas.microsoft.com/office/drawing/2017/model3d" xmlns:o="urn:schemas-microsoft-com:office:office" xmlns:r="http://schemas.openxmlformats.org/officeDocument/2006/relationships" xmlns:m="http://schemas.openxmlformats.org/officeDocument/2006/math" xmlns:v="urn:schemas-microsoft-com:vml" xmlns:wp14="http://schemas.microsoft.com/office/word/2010/wordprocessingDrawing" xmlns:wp="http://schemas.openxmlformats.org/drawingml/2006/wordprocessingDrawing" xmlns:w10="urn:schemas-microsoft-com:office:word" xmlns:w="http://schemas.openxmlformats.org/wordprocessingml/2006/main" xmlns:w14="http://schemas.microsoft.com/office/word/2010/wordml" xmlns:w15="http://schemas.microsoft.com/office/word/2012/wordml" xmlns:w16cid="http://schemas.microsoft.com/office/word/2016/wordml/cid" xmlns:w16se="http://schemas.microsoft.com/office/word/2015/wordml/symex" xmlns:wpg="http://schemas.microsoft.com/office/word/2010/wordprocessingGroup" xmlns:wpi="http://schemas.microsoft.com/office/word/2010/wordprocessingInk" xmlns:wne="http://schemas.microsoft.com/office/word/2006/wordml" xmlns:wps="http://schemas.microsoft.com/office/word/2010/wordprocessingShape" mc:Ignorable="w14 w15 w16se w16cid wp14">
   <w:p>
     <w:pPr>
       <w:pStyle w:val="Footer"/>
@@ -1848,7 +1756,7 @@
 </file>
 
 <file path=word/footnotes.xml><?xml version="1.0" encoding="utf-8"?>
-<w:footnotes xmlns:wpc="http://schemas.microsoft.com/office/word/2010/wordprocessingCanvas" xmlns:mc="http://schemas.openxmlformats.org/markup-compatibility/2006" xmlns:o="urn:schemas-microsoft-com:office:office" xmlns:r="http://schemas.openxmlformats.org/officeDocument/2006/relationships" xmlns:m="http://schemas.openxmlformats.org/officeDocument/2006/math" xmlns:v="urn:schemas-microsoft-com:vml" xmlns:wp14="http://schemas.microsoft.com/office/word/2010/wordprocessingDrawing" xmlns:wp="http://schemas.openxmlformats.org/drawingml/2006/wordprocessingDrawing" xmlns:w10="urn:schemas-microsoft-com:office:word" xmlns:w="http://schemas.openxmlformats.org/wordprocessingml/2006/main" xmlns:w14="http://schemas.microsoft.com/office/word/2010/wordml" xmlns:w15="http://schemas.microsoft.com/office/word/2012/wordml" xmlns:wpg="http://schemas.microsoft.com/office/word/2010/wordprocessingGroup" xmlns:wpi="http://schemas.microsoft.com/office/word/2010/wordprocessingInk" xmlns:wne="http://schemas.microsoft.com/office/word/2006/wordml" xmlns:wps="http://schemas.microsoft.com/office/word/2010/wordprocessingShape" mc:Ignorable="w14 w15 wp14">
+<w:footnotes xmlns:wpc="http://schemas.microsoft.com/office/word/2010/wordprocessingCanvas" xmlns:cx="http://schemas.microsoft.com/office/drawing/2014/chartex" xmlns:cx1="http://schemas.microsoft.com/office/drawing/2015/9/8/chartex" xmlns:cx2="http://schemas.microsoft.com/office/drawing/2015/10/21/chartex" xmlns:cx3="http://schemas.microsoft.com/office/drawing/2016/5/9/chartex" xmlns:cx4="http://schemas.microsoft.com/office/drawing/2016/5/10/chartex" xmlns:cx5="http://schemas.microsoft.com/office/drawing/2016/5/11/chartex" xmlns:cx6="http://schemas.microsoft.com/office/drawing/2016/5/12/chartex" xmlns:cx7="http://schemas.microsoft.com/office/drawing/2016/5/13/chartex" xmlns:cx8="http://schemas.microsoft.com/office/drawing/2016/5/14/chartex" xmlns:mc="http://schemas.openxmlformats.org/markup-compatibility/2006" xmlns:aink="http://schemas.microsoft.com/office/drawing/2016/ink" xmlns:am3d="http://schemas.microsoft.com/office/drawing/2017/model3d" xmlns:o="urn:schemas-microsoft-com:office:office" xmlns:r="http://schemas.openxmlformats.org/officeDocument/2006/relationships" xmlns:m="http://schemas.openxmlformats.org/officeDocument/2006/math" xmlns:v="urn:schemas-microsoft-com:vml" xmlns:wp14="http://schemas.microsoft.com/office/word/2010/wordprocessingDrawing" xmlns:wp="http://schemas.openxmlformats.org/drawingml/2006/wordprocessingDrawing" xmlns:w10="urn:schemas-microsoft-com:office:word" xmlns:w="http://schemas.openxmlformats.org/wordprocessingml/2006/main" xmlns:w14="http://schemas.microsoft.com/office/word/2010/wordml" xmlns:w15="http://schemas.microsoft.com/office/word/2012/wordml" xmlns:w16cid="http://schemas.microsoft.com/office/word/2016/wordml/cid" xmlns:w16se="http://schemas.microsoft.com/office/word/2015/wordml/symex" xmlns:wpg="http://schemas.microsoft.com/office/word/2010/wordprocessingGroup" xmlns:wpi="http://schemas.microsoft.com/office/word/2010/wordprocessingInk" xmlns:wne="http://schemas.microsoft.com/office/word/2006/wordml" xmlns:wps="http://schemas.microsoft.com/office/word/2010/wordprocessingShape" mc:Ignorable="w14 w15 w16se w16cid wp14">
   <w:footnote w:type="separator" w:id="-1">
     <w:p>
       <w:pPr>
@@ -1880,7 +1788,7 @@
 </file>
 
 <file path=word/header1.xml><?xml version="1.0" encoding="utf-8"?>
-<w:hdr xmlns:wpc="http://schemas.microsoft.com/office/word/2010/wordprocessingCanvas" xmlns:mc="http://schemas.openxmlformats.org/markup-compatibility/2006" xmlns:o="urn:schemas-microsoft-com:office:office" xmlns:r="http://schemas.openxmlformats.org/officeDocument/2006/relationships" xmlns:m="http://schemas.openxmlformats.org/officeDocument/2006/math" xmlns:v="urn:schemas-microsoft-com:vml" xmlns:wp14="http://schemas.microsoft.com/office/word/2010/wordprocessingDrawing" xmlns:wp="http://schemas.openxmlformats.org/drawingml/2006/wordprocessingDrawing" xmlns:w10="urn:schemas-microsoft-com:office:word" xmlns:w="http://schemas.openxmlformats.org/wordprocessingml/2006/main" xmlns:w14="http://schemas.microsoft.com/office/word/2010/wordml" xmlns:w15="http://schemas.microsoft.com/office/word/2012/wordml" xmlns:wpg="http://schemas.microsoft.com/office/word/2010/wordprocessingGroup" xmlns:wpi="http://schemas.microsoft.com/office/word/2010/wordprocessingInk" xmlns:wne="http://schemas.microsoft.com/office/word/2006/wordml" xmlns:wps="http://schemas.microsoft.com/office/word/2010/wordprocessingShape" mc:Ignorable="w14 w15 wp14">
+<w:hdr xmlns:wpc="http://schemas.microsoft.com/office/word/2010/wordprocessingCanvas" xmlns:cx="http://schemas.microsoft.com/office/drawing/2014/chartex" xmlns:cx1="http://schemas.microsoft.com/office/drawing/2015/9/8/chartex" xmlns:cx2="http://schemas.microsoft.com/office/drawing/2015/10/21/chartex" xmlns:cx3="http://schemas.microsoft.com/office/drawing/2016/5/9/chartex" xmlns:cx4="http://schemas.microsoft.com/office/drawing/2016/5/10/chartex" xmlns:cx5="http://schemas.microsoft.com/office/drawing/2016/5/11/chartex" xmlns:cx6="http://schemas.microsoft.com/office/drawing/2016/5/12/chartex" xmlns:cx7="http://schemas.microsoft.com/office/drawing/2016/5/13/chartex" xmlns:cx8="http://schemas.microsoft.com/office/drawing/2016/5/14/chartex" xmlns:mc="http://schemas.openxmlformats.org/markup-compatibility/2006" xmlns:aink="http://schemas.microsoft.com/office/drawing/2016/ink" xmlns:am3d="http://schemas.microsoft.com/office/drawing/2017/model3d" xmlns:o="urn:schemas-microsoft-com:office:office" xmlns:r="http://schemas.openxmlformats.org/officeDocument/2006/relationships" xmlns:m="http://schemas.openxmlformats.org/officeDocument/2006/math" xmlns:v="urn:schemas-microsoft-com:vml" xmlns:wp14="http://schemas.microsoft.com/office/word/2010/wordprocessingDrawing" xmlns:wp="http://schemas.openxmlformats.org/drawingml/2006/wordprocessingDrawing" xmlns:w10="urn:schemas-microsoft-com:office:word" xmlns:w="http://schemas.openxmlformats.org/wordprocessingml/2006/main" xmlns:w14="http://schemas.microsoft.com/office/word/2010/wordml" xmlns:w15="http://schemas.microsoft.com/office/word/2012/wordml" xmlns:w16cid="http://schemas.microsoft.com/office/word/2016/wordml/cid" xmlns:w16se="http://schemas.microsoft.com/office/word/2015/wordml/symex" xmlns:wpg="http://schemas.microsoft.com/office/word/2010/wordprocessingGroup" xmlns:wpi="http://schemas.microsoft.com/office/word/2010/wordprocessingInk" xmlns:wne="http://schemas.microsoft.com/office/word/2006/wordml" xmlns:wps="http://schemas.microsoft.com/office/word/2010/wordprocessingShape" mc:Ignorable="w14 w15 w16se w16cid wp14">
   <w:p>
     <w:pPr>
       <w:pStyle w:val="Header"/>
@@ -1890,7 +1798,7 @@
 </file>
 
 <file path=word/header2.xml><?xml version="1.0" encoding="utf-8"?>
-<w:hdr xmlns:wpc="http://schemas.microsoft.com/office/word/2010/wordprocessingCanvas" xmlns:mc="http://schemas.openxmlformats.org/markup-compatibility/2006" xmlns:o="urn:schemas-microsoft-com:office:office" xmlns:r="http://schemas.openxmlformats.org/officeDocument/2006/relationships" xmlns:m="http://schemas.openxmlformats.org/officeDocument/2006/math" xmlns:v="urn:schemas-microsoft-com:vml" xmlns:wp14="http://schemas.microsoft.com/office/word/2010/wordprocessingDrawing" xmlns:wp="http://schemas.openxmlformats.org/drawingml/2006/wordprocessingDrawing" xmlns:w10="urn:schemas-microsoft-com:office:word" xmlns:w="http://schemas.openxmlformats.org/wordprocessingml/2006/main" xmlns:w14="http://schemas.microsoft.com/office/word/2010/wordml" xmlns:w15="http://schemas.microsoft.com/office/word/2012/wordml" xmlns:wpg="http://schemas.microsoft.com/office/word/2010/wordprocessingGroup" xmlns:wpi="http://schemas.microsoft.com/office/word/2010/wordprocessingInk" xmlns:wne="http://schemas.microsoft.com/office/word/2006/wordml" xmlns:wps="http://schemas.microsoft.com/office/word/2010/wordprocessingShape" mc:Ignorable="w14 w15 wp14">
+<w:hdr xmlns:wpc="http://schemas.microsoft.com/office/word/2010/wordprocessingCanvas" xmlns:cx="http://schemas.microsoft.com/office/drawing/2014/chartex" xmlns:cx1="http://schemas.microsoft.com/office/drawing/2015/9/8/chartex" xmlns:cx2="http://schemas.microsoft.com/office/drawing/2015/10/21/chartex" xmlns:cx3="http://schemas.microsoft.com/office/drawing/2016/5/9/chartex" xmlns:cx4="http://schemas.microsoft.com/office/drawing/2016/5/10/chartex" xmlns:cx5="http://schemas.microsoft.com/office/drawing/2016/5/11/chartex" xmlns:cx6="http://schemas.microsoft.com/office/drawing/2016/5/12/chartex" xmlns:cx7="http://schemas.microsoft.com/office/drawing/2016/5/13/chartex" xmlns:cx8="http://schemas.microsoft.com/office/drawing/2016/5/14/chartex" xmlns:mc="http://schemas.openxmlformats.org/markup-compatibility/2006" xmlns:aink="http://schemas.microsoft.com/office/drawing/2016/ink" xmlns:am3d="http://schemas.microsoft.com/office/drawing/2017/model3d" xmlns:o="urn:schemas-microsoft-com:office:office" xmlns:r="http://schemas.openxmlformats.org/officeDocument/2006/relationships" xmlns:m="http://schemas.openxmlformats.org/officeDocument/2006/math" xmlns:v="urn:schemas-microsoft-com:vml" xmlns:wp14="http://schemas.microsoft.com/office/word/2010/wordprocessingDrawing" xmlns:wp="http://schemas.openxmlformats.org/drawingml/2006/wordprocessingDrawing" xmlns:w10="urn:schemas-microsoft-com:office:word" xmlns:w="http://schemas.openxmlformats.org/wordprocessingml/2006/main" xmlns:w14="http://schemas.microsoft.com/office/word/2010/wordml" xmlns:w15="http://schemas.microsoft.com/office/word/2012/wordml" xmlns:w16cid="http://schemas.microsoft.com/office/word/2016/wordml/cid" xmlns:w16se="http://schemas.microsoft.com/office/word/2015/wordml/symex" xmlns:wpg="http://schemas.microsoft.com/office/word/2010/wordprocessingGroup" xmlns:wpi="http://schemas.microsoft.com/office/word/2010/wordprocessingInk" xmlns:wne="http://schemas.microsoft.com/office/word/2006/wordml" xmlns:wps="http://schemas.microsoft.com/office/word/2010/wordprocessingShape" mc:Ignorable="w14 w15 w16se w16cid wp14">
   <w:p>
     <w:pPr>
       <w:pStyle w:val="Header"/>
@@ -1913,7 +1821,7 @@
 </file>
 
 <file path=word/header3.xml><?xml version="1.0" encoding="utf-8"?>
-<w:hdr xmlns:wpc="http://schemas.microsoft.com/office/word/2010/wordprocessingCanvas" xmlns:mc="http://schemas.openxmlformats.org/markup-compatibility/2006" xmlns:o="urn:schemas-microsoft-com:office:office" xmlns:r="http://schemas.openxmlformats.org/officeDocument/2006/relationships" xmlns:m="http://schemas.openxmlformats.org/officeDocument/2006/math" xmlns:v="urn:schemas-microsoft-com:vml" xmlns:wp14="http://schemas.microsoft.com/office/word/2010/wordprocessingDrawing" xmlns:wp="http://schemas.openxmlformats.org/drawingml/2006/wordprocessingDrawing" xmlns:w10="urn:schemas-microsoft-com:office:word" xmlns:w="http://schemas.openxmlformats.org/wordprocessingml/2006/main" xmlns:w14="http://schemas.microsoft.com/office/word/2010/wordml" xmlns:w15="http://schemas.microsoft.com/office/word/2012/wordml" xmlns:wpg="http://schemas.microsoft.com/office/word/2010/wordprocessingGroup" xmlns:wpi="http://schemas.microsoft.com/office/word/2010/wordprocessingInk" xmlns:wne="http://schemas.microsoft.com/office/word/2006/wordml" xmlns:wps="http://schemas.microsoft.com/office/word/2010/wordprocessingShape" mc:Ignorable="w14 w15 wp14">
+<w:hdr xmlns:wpc="http://schemas.microsoft.com/office/word/2010/wordprocessingCanvas" xmlns:cx="http://schemas.microsoft.com/office/drawing/2014/chartex" xmlns:cx1="http://schemas.microsoft.com/office/drawing/2015/9/8/chartex" xmlns:cx2="http://schemas.microsoft.com/office/drawing/2015/10/21/chartex" xmlns:cx3="http://schemas.microsoft.com/office/drawing/2016/5/9/chartex" xmlns:cx4="http://schemas.microsoft.com/office/drawing/2016/5/10/chartex" xmlns:cx5="http://schemas.microsoft.com/office/drawing/2016/5/11/chartex" xmlns:cx6="http://schemas.microsoft.com/office/drawing/2016/5/12/chartex" xmlns:cx7="http://schemas.microsoft.com/office/drawing/2016/5/13/chartex" xmlns:cx8="http://schemas.microsoft.com/office/drawing/2016/5/14/chartex" xmlns:mc="http://schemas.openxmlformats.org/markup-compatibility/2006" xmlns:aink="http://schemas.microsoft.com/office/drawing/2016/ink" xmlns:am3d="http://schemas.microsoft.com/office/drawing/2017/model3d" xmlns:o="urn:schemas-microsoft-com:office:office" xmlns:r="http://schemas.openxmlformats.org/officeDocument/2006/relationships" xmlns:m="http://schemas.openxmlformats.org/officeDocument/2006/math" xmlns:v="urn:schemas-microsoft-com:vml" xmlns:wp14="http://schemas.microsoft.com/office/word/2010/wordprocessingDrawing" xmlns:wp="http://schemas.openxmlformats.org/drawingml/2006/wordprocessingDrawing" xmlns:w10="urn:schemas-microsoft-com:office:word" xmlns:w="http://schemas.openxmlformats.org/wordprocessingml/2006/main" xmlns:w14="http://schemas.microsoft.com/office/word/2010/wordml" xmlns:w15="http://schemas.microsoft.com/office/word/2012/wordml" xmlns:w16cid="http://schemas.microsoft.com/office/word/2016/wordml/cid" xmlns:w16se="http://schemas.microsoft.com/office/word/2015/wordml/symex" xmlns:wpg="http://schemas.microsoft.com/office/word/2010/wordprocessingGroup" xmlns:wpi="http://schemas.microsoft.com/office/word/2010/wordprocessingInk" xmlns:wne="http://schemas.microsoft.com/office/word/2006/wordml" xmlns:wps="http://schemas.microsoft.com/office/word/2010/wordprocessingShape" mc:Ignorable="w14 w15 w16se w16cid wp14">
   <w:p>
     <w:pPr>
       <w:pStyle w:val="Header"/>
@@ -1923,7 +1831,7 @@
 </file>
 
 <file path=word/styles.xml><?xml version="1.0" encoding="utf-8"?>
-<w:styles xmlns:mc="http://schemas.openxmlformats.org/markup-compatibility/2006" xmlns:r="http://schemas.openxmlformats.org/officeDocument/2006/relationships" xmlns:w="http://schemas.openxmlformats.org/wordprocessingml/2006/main" xmlns:w14="http://schemas.microsoft.com/office/word/2010/wordml" xmlns:w15="http://schemas.microsoft.com/office/word/2012/wordml" mc:Ignorable="w14 w15">
+<w:styles xmlns:mc="http://schemas.openxmlformats.org/markup-compatibility/2006" xmlns:r="http://schemas.openxmlformats.org/officeDocument/2006/relationships" xmlns:w="http://schemas.openxmlformats.org/wordprocessingml/2006/main" xmlns:w14="http://schemas.microsoft.com/office/word/2010/wordml" xmlns:w15="http://schemas.microsoft.com/office/word/2012/wordml" xmlns:w16cid="http://schemas.microsoft.com/office/word/2016/wordml/cid" xmlns:w16se="http://schemas.microsoft.com/office/word/2015/wordml/symex" mc:Ignorable="w14 w15 w16se w16cid">
   <w:docDefaults>
     <w:rPrDefault>
       <w:rPr>
@@ -1939,7 +1847,7 @@
       </w:pPr>
     </w:pPrDefault>
   </w:docDefaults>
-  <w:latentStyles w:defLockedState="0" w:defUIPriority="99" w:defSemiHidden="0" w:defUnhideWhenUsed="0" w:defQFormat="0" w:count="371">
+  <w:latentStyles w:defLockedState="0" w:defUIPriority="99" w:defSemiHidden="0" w:defUnhideWhenUsed="0" w:defQFormat="0" w:count="375">
     <w:lsdException w:name="Normal" w:uiPriority="0" w:qFormat="1"/>
     <w:lsdException w:name="heading 1" w:uiPriority="9" w:qFormat="1"/>
     <w:lsdException w:name="heading 2" w:semiHidden="1" w:uiPriority="9" w:unhideWhenUsed="1" w:qFormat="1"/>
@@ -2045,7 +1953,6 @@
     <w:lsdException w:name="HTML Sample" w:semiHidden="1" w:unhideWhenUsed="1"/>
     <w:lsdException w:name="HTML Typewriter" w:semiHidden="1" w:unhideWhenUsed="1"/>
     <w:lsdException w:name="HTML Variable" w:semiHidden="1" w:unhideWhenUsed="1"/>
-    <w:lsdException w:name="Normal Table" w:semiHidden="1" w:unhideWhenUsed="1"/>
     <w:lsdException w:name="annotation subject" w:semiHidden="1" w:unhideWhenUsed="1"/>
     <w:lsdException w:name="No List" w:semiHidden="1" w:unhideWhenUsed="1"/>
     <w:lsdException w:name="Outline List 1" w:semiHidden="1" w:unhideWhenUsed="1"/>
@@ -2089,10 +1996,8 @@
     <w:lsdException w:name="Table Elegant" w:semiHidden="1" w:unhideWhenUsed="1"/>
     <w:lsdException w:name="Table Professional" w:semiHidden="1" w:unhideWhenUsed="1"/>
     <w:lsdException w:name="Table Subtle 1" w:semiHidden="1" w:unhideWhenUsed="1"/>
-    <w:lsdException w:name="Table Subtle 2" w:semiHidden="1" w:unhideWhenUsed="1"/>
     <w:lsdException w:name="Table Web 1" w:semiHidden="1" w:unhideWhenUsed="1"/>
     <w:lsdException w:name="Table Web 2" w:semiHidden="1" w:unhideWhenUsed="1"/>
-    <w:lsdException w:name="Table Web 3" w:semiHidden="1" w:unhideWhenUsed="1"/>
     <w:lsdException w:name="Balloon Text" w:semiHidden="1" w:unhideWhenUsed="1"/>
     <w:lsdException w:name="Table Grid" w:uiPriority="39"/>
     <w:lsdException w:name="Table Theme" w:semiHidden="1" w:unhideWhenUsed="1"/>
@@ -2311,6 +2216,10 @@
     <w:lsdException w:name="List Table 5 Dark Accent 6" w:uiPriority="50"/>
     <w:lsdException w:name="List Table 6 Colorful Accent 6" w:uiPriority="51"/>
     <w:lsdException w:name="List Table 7 Colorful Accent 6" w:uiPriority="52"/>
+    <w:lsdException w:name="Mention" w:semiHidden="1" w:unhideWhenUsed="1"/>
+    <w:lsdException w:name="Smart Hyperlink" w:semiHidden="1" w:unhideWhenUsed="1"/>
+    <w:lsdException w:name="Hashtag" w:semiHidden="1" w:unhideWhenUsed="1"/>
+    <w:lsdException w:name="Unresolved Mention" w:semiHidden="1" w:unhideWhenUsed="1"/>
   </w:latentStyles>
   <w:style w:type="paragraph" w:default="1" w:styleId="Normal">
     <w:name w:val="Normal"/>

</xml_diff>

<commit_message>
Update comment about deletion of records in Beta Testing Issues.docx
</commit_message>
<xml_diff>
--- a/documents/PMAS documents/Beta Testing Issues.docx
+++ b/documents/PMAS documents/Beta Testing Issues.docx
@@ -1,6 +1,6 @@
 
 <file path=word/document.xml><?xml version="1.0" encoding="utf-8"?>
-<w:document xmlns:wpc="http://schemas.microsoft.com/office/word/2010/wordprocessingCanvas" xmlns:mc="http://schemas.openxmlformats.org/markup-compatibility/2006" xmlns:o="urn:schemas-microsoft-com:office:office" xmlns:r="http://schemas.openxmlformats.org/officeDocument/2006/relationships" xmlns:m="http://schemas.openxmlformats.org/officeDocument/2006/math" xmlns:v="urn:schemas-microsoft-com:vml" xmlns:wp14="http://schemas.microsoft.com/office/word/2010/wordprocessingDrawing" xmlns:wp="http://schemas.openxmlformats.org/drawingml/2006/wordprocessingDrawing" xmlns:w10="urn:schemas-microsoft-com:office:word" xmlns:w="http://schemas.openxmlformats.org/wordprocessingml/2006/main" xmlns:w14="http://schemas.microsoft.com/office/word/2010/wordml" xmlns:w15="http://schemas.microsoft.com/office/word/2012/wordml" xmlns:wpg="http://schemas.microsoft.com/office/word/2010/wordprocessingGroup" xmlns:wpi="http://schemas.microsoft.com/office/word/2010/wordprocessingInk" xmlns:wne="http://schemas.microsoft.com/office/word/2006/wordml" xmlns:wps="http://schemas.microsoft.com/office/word/2010/wordprocessingShape" mc:Ignorable="w14 w15 wp14">
+<w:document xmlns:wpc="http://schemas.microsoft.com/office/word/2010/wordprocessingCanvas" xmlns:cx="http://schemas.microsoft.com/office/drawing/2014/chartex" xmlns:cx1="http://schemas.microsoft.com/office/drawing/2015/9/8/chartex" xmlns:cx2="http://schemas.microsoft.com/office/drawing/2015/10/21/chartex" xmlns:cx3="http://schemas.microsoft.com/office/drawing/2016/5/9/chartex" xmlns:cx4="http://schemas.microsoft.com/office/drawing/2016/5/10/chartex" xmlns:cx5="http://schemas.microsoft.com/office/drawing/2016/5/11/chartex" xmlns:cx6="http://schemas.microsoft.com/office/drawing/2016/5/12/chartex" xmlns:cx7="http://schemas.microsoft.com/office/drawing/2016/5/13/chartex" xmlns:cx8="http://schemas.microsoft.com/office/drawing/2016/5/14/chartex" xmlns:mc="http://schemas.openxmlformats.org/markup-compatibility/2006" xmlns:aink="http://schemas.microsoft.com/office/drawing/2016/ink" xmlns:am3d="http://schemas.microsoft.com/office/drawing/2017/model3d" xmlns:o="urn:schemas-microsoft-com:office:office" xmlns:r="http://schemas.openxmlformats.org/officeDocument/2006/relationships" xmlns:m="http://schemas.openxmlformats.org/officeDocument/2006/math" xmlns:v="urn:schemas-microsoft-com:vml" xmlns:wp14="http://schemas.microsoft.com/office/word/2010/wordprocessingDrawing" xmlns:wp="http://schemas.openxmlformats.org/drawingml/2006/wordprocessingDrawing" xmlns:w10="urn:schemas-microsoft-com:office:word" xmlns:w="http://schemas.openxmlformats.org/wordprocessingml/2006/main" xmlns:w14="http://schemas.microsoft.com/office/word/2010/wordml" xmlns:w15="http://schemas.microsoft.com/office/word/2012/wordml" xmlns:w16cid="http://schemas.microsoft.com/office/word/2016/wordml/cid" xmlns:w16se="http://schemas.microsoft.com/office/word/2015/wordml/symex" xmlns:wpg="http://schemas.microsoft.com/office/word/2010/wordprocessingGroup" xmlns:wpi="http://schemas.microsoft.com/office/word/2010/wordprocessingInk" xmlns:wne="http://schemas.microsoft.com/office/word/2006/wordml" xmlns:wps="http://schemas.microsoft.com/office/word/2010/wordprocessingShape" mc:Ignorable="w14 w15 w16se w16cid wp14">
   <w:body>
     <w:p>
       <w:pPr>
@@ -67,23 +67,7 @@
           <w:rFonts w:ascii="Calibri" w:eastAsia="Calibri" w:hAnsi="Calibri" w:cs="Calibri"/>
           <w:color w:val="0000CC"/>
         </w:rPr>
-        <w:t xml:space="preserve">I had a problem when entering an error without wanting to put in Physician details. The form came back with an error after I selected submit. It wanted me to enter a Physician Number. I was not able to enter any details. I could only continue by changing to </w:t>
-      </w:r>
-      <w:proofErr w:type="gramStart"/>
-      <w:r>
-        <w:rPr>
-          <w:rFonts w:ascii="Calibri" w:eastAsia="Calibri" w:hAnsi="Calibri" w:cs="Calibri"/>
-          <w:color w:val="0000CC"/>
-        </w:rPr>
-        <w:t>Yes</w:t>
-      </w:r>
-      <w:proofErr w:type="gramEnd"/>
-      <w:r>
-        <w:rPr>
-          <w:rFonts w:ascii="Calibri" w:eastAsia="Calibri" w:hAnsi="Calibri" w:cs="Calibri"/>
-          <w:color w:val="0000CC"/>
-        </w:rPr>
-        <w:t xml:space="preserve"> to Physician Details and entering each field. Also, when I went to enter the next error, I didn’t select clear first. I entered all the details but the submit button was not available. I had to select clear and start all over again. This was slightly annoying.</w:t>
+        <w:t>I had a problem when entering an error without wanting to put in Physician details. The form came back with an error after I selected submit. It wanted me to enter a Physician Number. I was not able to enter any details. I could only continue by changing to Yes to Physician Details and entering each field. Also, when I went to enter the next error, I didn’t select clear first. I entered all the details but the submit button was not available. I had to select clear and start all over again. This was slightly annoying.</w:t>
       </w:r>
       <w:r>
         <w:rPr>
@@ -133,25 +117,7 @@
         <w:rPr>
           <w:color w:val="70AD47" w:themeColor="accent6"/>
         </w:rPr>
-        <w:t xml:space="preserve">Addressed in Work Item </w:t>
-      </w:r>
-      <w:r>
-        <w:rPr>
-          <w:color w:val="70AD47" w:themeColor="accent6"/>
-        </w:rPr>
-        <w:t>5.5</w:t>
-      </w:r>
-      <w:r>
-        <w:rPr>
-          <w:color w:val="70AD47" w:themeColor="accent6"/>
-        </w:rPr>
-        <w:t xml:space="preserve"> of Transition Iteration Plan 2</w:t>
-      </w:r>
-      <w:r>
-        <w:rPr>
-          <w:color w:val="70AD47" w:themeColor="accent6"/>
-        </w:rPr>
-        <w:t xml:space="preserve"> – Added a confirmation prompt</w:t>
+        <w:t>Addressed in Work Item 5.5 of Transition Iteration Plan 2 – Added a confirmation prompt</w:t>
       </w:r>
     </w:p>
     <w:p>
@@ -206,37 +172,7 @@
         <w:rPr>
           <w:color w:val="5B9BD5" w:themeColor="accent1"/>
         </w:rPr>
-        <w:t xml:space="preserve"> but addressed – see </w:t>
-      </w:r>
-      <w:r>
-        <w:rPr>
-          <w:color w:val="5B9BD5" w:themeColor="accent1"/>
-        </w:rPr>
-        <w:t xml:space="preserve">Work Item </w:t>
-      </w:r>
-      <w:r>
-        <w:rPr>
-          <w:color w:val="5B9BD5" w:themeColor="accent1"/>
-        </w:rPr>
-        <w:t>4.1</w:t>
-      </w:r>
-      <w:r>
-        <w:rPr>
-          <w:color w:val="5B9BD5" w:themeColor="accent1"/>
-        </w:rPr>
-        <w:t xml:space="preserve"> </w:t>
-      </w:r>
-      <w:r>
-        <w:rPr>
-          <w:color w:val="5B9BD5" w:themeColor="accent1"/>
-        </w:rPr>
-        <w:t xml:space="preserve">and Issue 1 </w:t>
-      </w:r>
-      <w:r>
-        <w:rPr>
-          <w:color w:val="5B9BD5" w:themeColor="accent1"/>
-        </w:rPr>
-        <w:t>of Transition Iteration Plan 2</w:t>
+        <w:t xml:space="preserve"> but addressed – see Work Item 4.1 and Issue 1 of Transition Iteration Plan 2</w:t>
       </w:r>
     </w:p>
     <w:p>
@@ -281,6 +217,20 @@
           <w:color w:val="ED7D31" w:themeColor="accent2"/>
         </w:rPr>
         <w:t>Unaddressed</w:t>
+      </w:r>
+      <w:r>
+        <w:rPr>
+          <w:rFonts w:ascii="Calibri" w:eastAsia="Calibri" w:hAnsi="Calibri" w:cs="Calibri"/>
+          <w:color w:val="ED7D31" w:themeColor="accent2"/>
+        </w:rPr>
+        <w:t xml:space="preserve"> - </w:t>
+      </w:r>
+      <w:r>
+        <w:rPr>
+          <w:rFonts w:ascii="Calibri" w:eastAsia="Calibri" w:hAnsi="Calibri" w:cs="Calibri"/>
+          <w:color w:val="ED7D31" w:themeColor="accent2"/>
+        </w:rPr>
+        <w:t>team decision not to delete items as it could have implications on the data held in the database.</w:t>
       </w:r>
     </w:p>
     <w:p>
@@ -520,8 +470,17 @@
           <w:rFonts w:ascii="Calibri" w:eastAsia="Calibri" w:hAnsi="Calibri" w:cs="Calibri"/>
           <w:color w:val="ED7D31" w:themeColor="accent2"/>
         </w:rPr>
-        <w:t>Unaddressed</w:t>
-      </w:r>
+        <w:t xml:space="preserve">Unaddressed - </w:t>
+      </w:r>
+      <w:r>
+        <w:rPr>
+          <w:rFonts w:ascii="Calibri" w:eastAsia="Calibri" w:hAnsi="Calibri" w:cs="Calibri"/>
+          <w:color w:val="ED7D31" w:themeColor="accent2"/>
+        </w:rPr>
+        <w:t>team decision not to delete items as it could have implications on the data held in the database.</w:t>
+      </w:r>
+      <w:bookmarkStart w:id="0" w:name="_GoBack"/>
+      <w:bookmarkEnd w:id="0"/>
     </w:p>
     <w:p>
       <w:pPr>
@@ -617,110 +576,89 @@
           <w:rFonts w:ascii="Calibri" w:eastAsia="Calibri" w:hAnsi="Calibri" w:cs="Calibri"/>
           <w:color w:val="C00000"/>
         </w:rPr>
-        <w:t xml:space="preserve">No changes made – </w:t>
+        <w:t>No changes made – unreproducible user error</w:t>
+      </w:r>
+    </w:p>
+    <w:p>
+      <w:pPr>
+        <w:rPr>
+          <w:rFonts w:ascii="Calibri" w:eastAsia="Calibri" w:hAnsi="Calibri" w:cs="Calibri"/>
+          <w:color w:val="000000" w:themeColor="text1"/>
+        </w:rPr>
+      </w:pPr>
+      <w:r>
+        <w:rPr>
+          <w:rFonts w:ascii="Calibri" w:eastAsia="Calibri" w:hAnsi="Calibri" w:cs="Calibri"/>
+          <w:color w:val="000000" w:themeColor="text1"/>
+        </w:rPr>
+        <w:t xml:space="preserve">Participant 26: Edit </w:t>
+      </w:r>
+      <w:r>
+        <w:rPr>
+          <w:rFonts w:ascii="Calibri" w:eastAsia="Calibri" w:hAnsi="Calibri" w:cs="Calibri"/>
+          <w:color w:val="000000" w:themeColor="text1"/>
+        </w:rPr>
+        <w:t>an error type</w:t>
+      </w:r>
+    </w:p>
+    <w:p>
+      <w:pPr>
+        <w:rPr>
+          <w:color w:val="0000CC"/>
+        </w:rPr>
+      </w:pPr>
+      <w:r>
+        <w:rPr>
+          <w:color w:val="0000CC"/>
+        </w:rPr>
+        <w:t>No would be afraid of entering the wrong details or changing the form wrongly. Must limit ability to change form</w:t>
+      </w:r>
+    </w:p>
+    <w:p>
+      <w:pPr>
+        <w:rPr>
+          <w:color w:val="0000CC"/>
+        </w:rPr>
+      </w:pPr>
+      <w:proofErr w:type="spellStart"/>
+      <w:r>
+        <w:rPr>
+          <w:color w:val="0000CC"/>
+        </w:rPr>
+        <w:t>To</w:t>
+      </w:r>
+      <w:proofErr w:type="spellEnd"/>
+      <w:r>
+        <w:rPr>
+          <w:color w:val="0000CC"/>
+        </w:rPr>
+        <w:t xml:space="preserve"> easy to use and change things wrong</w:t>
+      </w:r>
+    </w:p>
+    <w:p>
+      <w:pPr>
+        <w:rPr>
+          <w:color w:val="0000CC"/>
+        </w:rPr>
+      </w:pPr>
+      <w:r>
+        <w:rPr>
+          <w:color w:val="0000CC"/>
+        </w:rPr>
+        <w:t>As state previously too easy to change</w:t>
+      </w:r>
+      <w:r>
+        <w:rPr>
+          <w:color w:val="0000CC"/>
+        </w:rPr>
+        <w:br/>
       </w:r>
       <w:r>
         <w:rPr>
           <w:rFonts w:ascii="Calibri" w:eastAsia="Calibri" w:hAnsi="Calibri" w:cs="Calibri"/>
           <w:color w:val="C00000"/>
         </w:rPr>
-        <w:t>unreproducible user error</w:t>
-      </w:r>
-    </w:p>
-    <w:p>
-      <w:pPr>
-        <w:rPr>
-          <w:rFonts w:ascii="Calibri" w:eastAsia="Calibri" w:hAnsi="Calibri" w:cs="Calibri"/>
-          <w:color w:val="000000" w:themeColor="text1"/>
-        </w:rPr>
-      </w:pPr>
-      <w:r>
-        <w:rPr>
-          <w:rFonts w:ascii="Calibri" w:eastAsia="Calibri" w:hAnsi="Calibri" w:cs="Calibri"/>
-          <w:color w:val="000000" w:themeColor="text1"/>
-        </w:rPr>
-        <w:t xml:space="preserve">Participant 26: Edit </w:t>
-      </w:r>
-      <w:r>
-        <w:rPr>
-          <w:rFonts w:ascii="Calibri" w:eastAsia="Calibri" w:hAnsi="Calibri" w:cs="Calibri"/>
-          <w:color w:val="000000" w:themeColor="text1"/>
-        </w:rPr>
-        <w:t>an error type</w:t>
-      </w:r>
-    </w:p>
-    <w:p>
-      <w:pPr>
-        <w:rPr>
-          <w:color w:val="0000CC"/>
-        </w:rPr>
-      </w:pPr>
-      <w:r>
-        <w:rPr>
-          <w:color w:val="0000CC"/>
-        </w:rPr>
-        <w:t>No would be afraid of entering the wrong details or changing the form wrongly. Must limit ability to change form</w:t>
-      </w:r>
-    </w:p>
-    <w:p>
-      <w:pPr>
-        <w:rPr>
-          <w:color w:val="0000CC"/>
-        </w:rPr>
-      </w:pPr>
-      <w:proofErr w:type="spellStart"/>
-      <w:r>
-        <w:rPr>
-          <w:color w:val="0000CC"/>
-        </w:rPr>
-        <w:t>To</w:t>
-      </w:r>
-      <w:proofErr w:type="spellEnd"/>
-      <w:r>
-        <w:rPr>
-          <w:color w:val="0000CC"/>
-        </w:rPr>
-        <w:t xml:space="preserve"> easy to use and change things wrong</w:t>
-      </w:r>
-    </w:p>
-    <w:p>
-      <w:pPr>
-        <w:rPr>
-          <w:color w:val="0000CC"/>
-        </w:rPr>
-      </w:pPr>
-      <w:r>
-        <w:rPr>
-          <w:color w:val="0000CC"/>
-        </w:rPr>
-        <w:t>As state previously too easy to change</w:t>
-      </w:r>
-      <w:r>
-        <w:rPr>
-          <w:color w:val="0000CC"/>
-        </w:rPr>
-        <w:br/>
-      </w:r>
-      <w:r>
-        <w:rPr>
-          <w:rFonts w:ascii="Calibri" w:eastAsia="Calibri" w:hAnsi="Calibri" w:cs="Calibri"/>
-          <w:color w:val="C00000"/>
-        </w:rPr>
-        <w:t xml:space="preserve">No changes made – </w:t>
-      </w:r>
-      <w:r>
-        <w:rPr>
-          <w:rFonts w:ascii="Calibri" w:eastAsia="Calibri" w:hAnsi="Calibri" w:cs="Calibri"/>
-          <w:color w:val="C00000"/>
-        </w:rPr>
-        <w:t xml:space="preserve">subjective </w:t>
-      </w:r>
-      <w:r>
-        <w:rPr>
-          <w:rFonts w:ascii="Calibri" w:eastAsia="Calibri" w:hAnsi="Calibri" w:cs="Calibri"/>
-          <w:color w:val="C00000"/>
-        </w:rPr>
-        <w:t>beta tester issue</w:t>
+        <w:t>No changes made – subjective beta tester issue</w:t>
       </w:r>
     </w:p>
     <w:p>
@@ -966,42 +904,156 @@
           <w:rFonts w:ascii="Calibri" w:eastAsia="Calibri" w:hAnsi="Calibri" w:cs="Calibri"/>
           <w:color w:val="C00000"/>
         </w:rPr>
-        <w:t xml:space="preserve">No changes made – </w:t>
-      </w:r>
+        <w:t>No changes made – Subjective beta tester issue</w:t>
+      </w:r>
+    </w:p>
+    <w:p>
+      <w:pPr>
+        <w:rPr>
+          <w:rFonts w:ascii="Calibri" w:eastAsia="Calibri" w:hAnsi="Calibri" w:cs="Calibri"/>
+          <w:color w:val="000000" w:themeColor="text1"/>
+        </w:rPr>
+      </w:pPr>
+      <w:r>
+        <w:rPr>
+          <w:rFonts w:ascii="Calibri" w:eastAsia="Calibri" w:hAnsi="Calibri" w:cs="Calibri"/>
+          <w:color w:val="000000" w:themeColor="text1"/>
+        </w:rPr>
+        <w:t>Participant 33: Change a user’s password</w:t>
+      </w:r>
+    </w:p>
+    <w:p>
+      <w:pPr>
+        <w:rPr>
+          <w:color w:val="0000CC"/>
+        </w:rPr>
+      </w:pPr>
+      <w:r>
+        <w:rPr>
+          <w:color w:val="0000CC"/>
+        </w:rPr>
+        <w:t>Ease of use maybe a bit too easy</w:t>
+      </w:r>
+    </w:p>
+    <w:p>
+      <w:pPr>
+        <w:rPr>
+          <w:color w:val="0000CC"/>
+        </w:rPr>
+      </w:pPr>
       <w:r>
         <w:rPr>
           <w:rFonts w:ascii="Calibri" w:eastAsia="Calibri" w:hAnsi="Calibri" w:cs="Calibri"/>
           <w:color w:val="C00000"/>
         </w:rPr>
-        <w:t>Subjective beta tester issue</w:t>
-      </w:r>
-    </w:p>
-    <w:p>
-      <w:pPr>
-        <w:rPr>
-          <w:rFonts w:ascii="Calibri" w:eastAsia="Calibri" w:hAnsi="Calibri" w:cs="Calibri"/>
-          <w:color w:val="000000" w:themeColor="text1"/>
-        </w:rPr>
-      </w:pPr>
-      <w:r>
-        <w:rPr>
-          <w:rFonts w:ascii="Calibri" w:eastAsia="Calibri" w:hAnsi="Calibri" w:cs="Calibri"/>
-          <w:color w:val="000000" w:themeColor="text1"/>
-        </w:rPr>
-        <w:t>Participant 33: Change a user’s password</w:t>
-      </w:r>
-    </w:p>
-    <w:p>
-      <w:pPr>
-        <w:rPr>
-          <w:color w:val="0000CC"/>
-        </w:rPr>
-      </w:pPr>
-      <w:r>
-        <w:rPr>
-          <w:color w:val="0000CC"/>
-        </w:rPr>
-        <w:t>Ease of use maybe a bit too easy</w:t>
+        <w:t>No changes made – Subjective beta tester issue</w:t>
+      </w:r>
+    </w:p>
+    <w:p>
+      <w:pPr>
+        <w:rPr>
+          <w:rFonts w:ascii="Calibri" w:eastAsia="Calibri" w:hAnsi="Calibri" w:cs="Calibri"/>
+          <w:color w:val="000000" w:themeColor="text1"/>
+        </w:rPr>
+      </w:pPr>
+      <w:r>
+        <w:rPr>
+          <w:rFonts w:ascii="Calibri" w:eastAsia="Calibri" w:hAnsi="Calibri" w:cs="Calibri"/>
+          <w:color w:val="000000" w:themeColor="text1"/>
+        </w:rPr>
+        <w:t>Participant 34: Add a worker</w:t>
+      </w:r>
+    </w:p>
+    <w:p>
+      <w:pPr>
+        <w:rPr>
+          <w:color w:val="0000CC"/>
+        </w:rPr>
+      </w:pPr>
+      <w:r>
+        <w:rPr>
+          <w:color w:val="0000CC"/>
+        </w:rPr>
+        <w:t>It won’t let me add a worker</w:t>
+      </w:r>
+      <w:r>
+        <w:rPr>
+          <w:color w:val="0000CC"/>
+        </w:rPr>
+        <w:br/>
+      </w:r>
+      <w:r>
+        <w:rPr>
+          <w:color w:val="5B9BD5" w:themeColor="accent1"/>
+        </w:rPr>
+        <w:t>Irreproducible</w:t>
+      </w:r>
+      <w:r>
+        <w:rPr>
+          <w:color w:val="5B9BD5" w:themeColor="accent1"/>
+        </w:rPr>
+        <w:t xml:space="preserve"> server issue,</w:t>
+      </w:r>
+      <w:r>
+        <w:rPr>
+          <w:color w:val="5B9BD5" w:themeColor="accent1"/>
+        </w:rPr>
+        <w:t xml:space="preserve"> but addressed – see Work Item 4.1 and Issue 1 of Transition Iteration Plan 2</w:t>
+      </w:r>
+    </w:p>
+    <w:p>
+      <w:pPr>
+        <w:rPr>
+          <w:rFonts w:ascii="Calibri" w:eastAsia="Calibri" w:hAnsi="Calibri" w:cs="Calibri"/>
+          <w:color w:val="000000" w:themeColor="text1"/>
+        </w:rPr>
+      </w:pPr>
+      <w:r>
+        <w:rPr>
+          <w:rFonts w:ascii="Calibri" w:eastAsia="Calibri" w:hAnsi="Calibri" w:cs="Calibri"/>
+          <w:color w:val="000000" w:themeColor="text1"/>
+        </w:rPr>
+        <w:t xml:space="preserve">Participant 36: </w:t>
+      </w:r>
+      <w:r>
+        <w:rPr>
+          <w:rFonts w:ascii="Calibri" w:eastAsia="Calibri" w:hAnsi="Calibri" w:cs="Calibri"/>
+          <w:color w:val="000000" w:themeColor="text1"/>
+        </w:rPr>
+        <w:t>Log</w:t>
+      </w:r>
+      <w:r>
+        <w:rPr>
+          <w:rFonts w:ascii="Calibri" w:eastAsia="Calibri" w:hAnsi="Calibri" w:cs="Calibri"/>
+          <w:color w:val="000000" w:themeColor="text1"/>
+        </w:rPr>
+        <w:t xml:space="preserve"> an error</w:t>
+      </w:r>
+    </w:p>
+    <w:p>
+      <w:pPr>
+        <w:rPr>
+          <w:color w:val="0000CC"/>
+        </w:rPr>
+      </w:pPr>
+      <w:r>
+        <w:rPr>
+          <w:color w:val="0000CC"/>
+        </w:rPr>
+        <w:t>No, there are no patient details retrieved so can’t enter error details. Edits are then applied for missing fields and form can’t be saved.</w:t>
+      </w:r>
+    </w:p>
+    <w:p>
+      <w:pPr>
+        <w:rPr>
+          <w:color w:val="0000CC"/>
+        </w:rPr>
+      </w:pPr>
+      <w:r>
+        <w:rPr>
+          <w:color w:val="0000CC"/>
+        </w:rPr>
+        <w:t>Not prefilling patient details when populating form</w:t>
       </w:r>
     </w:p>
     <w:p>
@@ -1015,135 +1067,7 @@
           <w:rFonts w:ascii="Calibri" w:eastAsia="Calibri" w:hAnsi="Calibri" w:cs="Calibri"/>
           <w:color w:val="C00000"/>
         </w:rPr>
-        <w:t>No changes made – Subjective beta tester issue</w:t>
-      </w:r>
-    </w:p>
-    <w:p>
-      <w:pPr>
-        <w:rPr>
-          <w:rFonts w:ascii="Calibri" w:eastAsia="Calibri" w:hAnsi="Calibri" w:cs="Calibri"/>
-          <w:color w:val="000000" w:themeColor="text1"/>
-        </w:rPr>
-      </w:pPr>
-      <w:r>
-        <w:rPr>
-          <w:rFonts w:ascii="Calibri" w:eastAsia="Calibri" w:hAnsi="Calibri" w:cs="Calibri"/>
-          <w:color w:val="000000" w:themeColor="text1"/>
-        </w:rPr>
-        <w:t>Participant 34: Add a worker</w:t>
-      </w:r>
-    </w:p>
-    <w:p>
-      <w:pPr>
-        <w:rPr>
-          <w:color w:val="0000CC"/>
-        </w:rPr>
-      </w:pPr>
-      <w:r>
-        <w:rPr>
-          <w:color w:val="0000CC"/>
-        </w:rPr>
-        <w:t>It won’t let me add a worker</w:t>
-      </w:r>
-      <w:r>
-        <w:rPr>
-          <w:color w:val="0000CC"/>
-        </w:rPr>
-        <w:br/>
-      </w:r>
-      <w:r>
-        <w:rPr>
-          <w:color w:val="5B9BD5" w:themeColor="accent1"/>
-        </w:rPr>
-        <w:t>Irreproducible</w:t>
-      </w:r>
-      <w:r>
-        <w:rPr>
-          <w:color w:val="5B9BD5" w:themeColor="accent1"/>
-        </w:rPr>
-        <w:t xml:space="preserve"> server issue,</w:t>
-      </w:r>
-      <w:r>
-        <w:rPr>
-          <w:color w:val="5B9BD5" w:themeColor="accent1"/>
-        </w:rPr>
-        <w:t xml:space="preserve"> but addressed – see Work Item 4.1 and Issue 1 of Transition Iteration Plan 2</w:t>
-      </w:r>
-    </w:p>
-    <w:p>
-      <w:pPr>
-        <w:rPr>
-          <w:rFonts w:ascii="Calibri" w:eastAsia="Calibri" w:hAnsi="Calibri" w:cs="Calibri"/>
-          <w:color w:val="000000" w:themeColor="text1"/>
-        </w:rPr>
-      </w:pPr>
-      <w:r>
-        <w:rPr>
-          <w:rFonts w:ascii="Calibri" w:eastAsia="Calibri" w:hAnsi="Calibri" w:cs="Calibri"/>
-          <w:color w:val="000000" w:themeColor="text1"/>
-        </w:rPr>
-        <w:t xml:space="preserve">Participant 36: </w:t>
-      </w:r>
-      <w:r>
-        <w:rPr>
-          <w:rFonts w:ascii="Calibri" w:eastAsia="Calibri" w:hAnsi="Calibri" w:cs="Calibri"/>
-          <w:color w:val="000000" w:themeColor="text1"/>
-        </w:rPr>
-        <w:t>Log</w:t>
-      </w:r>
-      <w:r>
-        <w:rPr>
-          <w:rFonts w:ascii="Calibri" w:eastAsia="Calibri" w:hAnsi="Calibri" w:cs="Calibri"/>
-          <w:color w:val="000000" w:themeColor="text1"/>
-        </w:rPr>
-        <w:t xml:space="preserve"> an error</w:t>
-      </w:r>
-    </w:p>
-    <w:p>
-      <w:pPr>
-        <w:rPr>
-          <w:color w:val="0000CC"/>
-        </w:rPr>
-      </w:pPr>
-      <w:r>
-        <w:rPr>
-          <w:color w:val="0000CC"/>
-        </w:rPr>
-        <w:t>No, there are no patient details retrieved so can’t enter error details. Edits are then applied for missing fields and form can’t be saved.</w:t>
-      </w:r>
-    </w:p>
-    <w:p>
-      <w:pPr>
-        <w:rPr>
-          <w:color w:val="0000CC"/>
-        </w:rPr>
-      </w:pPr>
-      <w:r>
-        <w:rPr>
-          <w:color w:val="0000CC"/>
-        </w:rPr>
-        <w:t>Not prefilling patient details when populating form</w:t>
-      </w:r>
-    </w:p>
-    <w:p>
-      <w:pPr>
-        <w:rPr>
-          <w:color w:val="0000CC"/>
-        </w:rPr>
-      </w:pPr>
-      <w:r>
-        <w:rPr>
-          <w:rFonts w:ascii="Calibri" w:eastAsia="Calibri" w:hAnsi="Calibri" w:cs="Calibri"/>
-          <w:color w:val="C00000"/>
-        </w:rPr>
-        <w:t xml:space="preserve">No changes made – unreproducible </w:t>
-      </w:r>
-      <w:r>
-        <w:rPr>
-          <w:rFonts w:ascii="Calibri" w:eastAsia="Calibri" w:hAnsi="Calibri" w:cs="Calibri"/>
-          <w:color w:val="C00000"/>
-        </w:rPr>
-        <w:t>server/user issue? Unclear reporting.</w:t>
+        <w:t>No changes made – unreproducible server/user issue? Unclear reporting.</w:t>
       </w:r>
     </w:p>
     <w:p>
@@ -1462,312 +1386,289 @@
           <w:rFonts w:ascii="Calibri" w:eastAsia="Calibri" w:hAnsi="Calibri" w:cs="Calibri"/>
           <w:color w:val="C00000"/>
         </w:rPr>
+        <w:t xml:space="preserve">No changes made – Subjective beta tester issue </w:t>
+      </w:r>
+    </w:p>
+    <w:p>
+      <w:pPr>
+        <w:rPr>
+          <w:rFonts w:ascii="Calibri" w:eastAsia="Calibri" w:hAnsi="Calibri" w:cs="Calibri"/>
+          <w:color w:val="000000" w:themeColor="text1"/>
+        </w:rPr>
+      </w:pPr>
+      <w:r>
+        <w:rPr>
+          <w:rFonts w:ascii="Calibri" w:eastAsia="Calibri" w:hAnsi="Calibri" w:cs="Calibri"/>
+          <w:color w:val="000000" w:themeColor="text1"/>
+        </w:rPr>
+        <w:t>Participant 41: Add an error type</w:t>
+      </w:r>
+    </w:p>
+    <w:p>
+      <w:pPr>
+        <w:rPr>
+          <w:color w:val="0000CC"/>
+        </w:rPr>
+      </w:pPr>
+      <w:r>
+        <w:rPr>
+          <w:color w:val="0000CC"/>
+        </w:rPr>
+        <w:t xml:space="preserve">No, </w:t>
+      </w:r>
+      <w:proofErr w:type="gramStart"/>
+      <w:r>
+        <w:rPr>
+          <w:color w:val="0000CC"/>
+        </w:rPr>
+        <w:t>Trying</w:t>
+      </w:r>
+      <w:proofErr w:type="gramEnd"/>
+      <w:r>
+        <w:rPr>
+          <w:color w:val="0000CC"/>
+        </w:rPr>
+        <w:t xml:space="preserve"> various terms just returned an error but did not indicate why the error occurred. Duplicate forms with the same process</w:t>
+      </w:r>
+    </w:p>
+    <w:p>
+      <w:pPr>
+        <w:rPr>
+          <w:color w:val="0000CC"/>
+        </w:rPr>
+      </w:pPr>
+      <w:r>
+        <w:rPr>
+          <w:color w:val="0000CC"/>
+        </w:rPr>
+        <w:t>Nothing, doesn’t show fields</w:t>
+      </w:r>
+    </w:p>
+    <w:p>
+      <w:pPr>
+        <w:rPr>
+          <w:color w:val="0000CC"/>
+        </w:rPr>
+      </w:pPr>
+      <w:r>
+        <w:rPr>
+          <w:color w:val="5B9BD5" w:themeColor="accent1"/>
+        </w:rPr>
+        <w:t>Irreproducible</w:t>
+      </w:r>
+      <w:r>
+        <w:rPr>
+          <w:color w:val="5B9BD5" w:themeColor="accent1"/>
+        </w:rPr>
+        <w:t xml:space="preserve"> server issue,</w:t>
+      </w:r>
+      <w:r>
+        <w:rPr>
+          <w:color w:val="5B9BD5" w:themeColor="accent1"/>
+        </w:rPr>
+        <w:t xml:space="preserve"> but addressed – see Work Item 4.1 and Issue 1 of Transition Iteration Plan 2</w:t>
+      </w:r>
+    </w:p>
+    <w:p>
+      <w:pPr>
+        <w:rPr>
+          <w:rFonts w:ascii="Calibri" w:eastAsia="Calibri" w:hAnsi="Calibri" w:cs="Calibri"/>
+          <w:color w:val="000000" w:themeColor="text1"/>
+        </w:rPr>
+      </w:pPr>
+      <w:r>
+        <w:rPr>
+          <w:rFonts w:ascii="Calibri" w:eastAsia="Calibri" w:hAnsi="Calibri" w:cs="Calibri"/>
+          <w:color w:val="000000" w:themeColor="text1"/>
+        </w:rPr>
+        <w:t>Participant 43: Add a worker</w:t>
+      </w:r>
+    </w:p>
+    <w:p>
+      <w:pPr>
+        <w:rPr>
+          <w:color w:val="0000CC"/>
+        </w:rPr>
+      </w:pPr>
+      <w:r>
+        <w:rPr>
+          <w:color w:val="0000CC"/>
+        </w:rPr>
+        <w:t>Fields were visible</w:t>
+      </w:r>
+    </w:p>
+    <w:p>
+      <w:pPr>
+        <w:rPr>
+          <w:color w:val="0000CC"/>
+        </w:rPr>
+      </w:pPr>
+      <w:r>
+        <w:rPr>
+          <w:color w:val="0000CC"/>
+        </w:rPr>
+        <w:t>Could merge several forms and allow fields to be added and edited as necessary</w:t>
+      </w:r>
+      <w:r>
+        <w:rPr>
+          <w:color w:val="0000CC"/>
+        </w:rPr>
+        <w:br/>
+      </w:r>
+      <w:r>
+        <w:rPr>
+          <w:rFonts w:ascii="Calibri" w:eastAsia="Calibri" w:hAnsi="Calibri" w:cs="Calibri"/>
+          <w:color w:val="C00000"/>
+        </w:rPr>
+        <w:t>No changes made – minor usability issue</w:t>
+      </w:r>
+    </w:p>
+    <w:p>
+      <w:pPr>
+        <w:rPr>
+          <w:rFonts w:ascii="Calibri" w:eastAsia="Calibri" w:hAnsi="Calibri" w:cs="Calibri"/>
+          <w:color w:val="000000" w:themeColor="text1"/>
+        </w:rPr>
+      </w:pPr>
+      <w:r>
+        <w:rPr>
+          <w:rFonts w:ascii="Calibri" w:eastAsia="Calibri" w:hAnsi="Calibri" w:cs="Calibri"/>
+          <w:color w:val="000000" w:themeColor="text1"/>
+        </w:rPr>
+        <w:t xml:space="preserve">Participant 44: </w:t>
+      </w:r>
+      <w:r>
+        <w:rPr>
+          <w:rFonts w:ascii="Calibri" w:eastAsia="Calibri" w:hAnsi="Calibri" w:cs="Calibri"/>
+          <w:color w:val="000000" w:themeColor="text1"/>
+        </w:rPr>
+        <w:t>Download a CSV file of all data</w:t>
+      </w:r>
+    </w:p>
+    <w:p>
+      <w:pPr>
+        <w:rPr>
+          <w:color w:val="0000CC"/>
+        </w:rPr>
+      </w:pPr>
+      <w:r>
+        <w:rPr>
+          <w:color w:val="0000CC"/>
+        </w:rPr>
+        <w:t>Yes except that the download button is not working</w:t>
+      </w:r>
+    </w:p>
+    <w:p>
+      <w:pPr>
+        <w:rPr>
+          <w:color w:val="0000CC"/>
+        </w:rPr>
+      </w:pPr>
+      <w:r>
+        <w:rPr>
+          <w:color w:val="5B9BD5" w:themeColor="accent1"/>
+        </w:rPr>
+        <w:t>A</w:t>
+      </w:r>
+      <w:r>
+        <w:rPr>
+          <w:color w:val="5B9BD5" w:themeColor="accent1"/>
+        </w:rPr>
+        <w:t xml:space="preserve">ddressed – see Work Item </w:t>
+      </w:r>
+      <w:r>
+        <w:rPr>
+          <w:color w:val="5B9BD5" w:themeColor="accent1"/>
+        </w:rPr>
+        <w:t>4.4</w:t>
+      </w:r>
+      <w:r>
+        <w:rPr>
+          <w:color w:val="5B9BD5" w:themeColor="accent1"/>
+        </w:rPr>
+        <w:t xml:space="preserve"> and Issue </w:t>
+      </w:r>
+      <w:r>
+        <w:rPr>
+          <w:color w:val="5B9BD5" w:themeColor="accent1"/>
+        </w:rPr>
+        <w:t>2</w:t>
+      </w:r>
+      <w:r>
+        <w:rPr>
+          <w:color w:val="5B9BD5" w:themeColor="accent1"/>
+        </w:rPr>
+        <w:t xml:space="preserve"> of Transition Iteration Plan 2</w:t>
+      </w:r>
+      <w:r>
+        <w:rPr>
+          <w:color w:val="5B9BD5" w:themeColor="accent1"/>
+        </w:rPr>
+        <w:t xml:space="preserve"> – problem reproduced but found to be too difficult to fix due to base incompatibility between the mechanism used for exporting and our database structure. Functionality was an extra ‘nice-to-have’ and therefore support could be dropped.</w:t>
+      </w:r>
+    </w:p>
+    <w:p>
+      <w:pPr>
+        <w:rPr>
+          <w:rFonts w:ascii="Calibri" w:eastAsia="Calibri" w:hAnsi="Calibri" w:cs="Calibri"/>
+          <w:color w:val="000000" w:themeColor="text1"/>
+        </w:rPr>
+      </w:pPr>
+      <w:r>
+        <w:rPr>
+          <w:rFonts w:ascii="Calibri" w:eastAsia="Calibri" w:hAnsi="Calibri" w:cs="Calibri"/>
+          <w:color w:val="000000" w:themeColor="text1"/>
+        </w:rPr>
+        <w:t xml:space="preserve">Participant 45: </w:t>
+      </w:r>
+      <w:r>
+        <w:rPr>
+          <w:rFonts w:ascii="Calibri" w:eastAsia="Calibri" w:hAnsi="Calibri" w:cs="Calibri"/>
+          <w:color w:val="000000" w:themeColor="text1"/>
+        </w:rPr>
+        <w:t>Making a report using Metabase</w:t>
+      </w:r>
+    </w:p>
+    <w:p>
+      <w:pPr>
+        <w:rPr>
+          <w:color w:val="0000CC"/>
+        </w:rPr>
+      </w:pPr>
+      <w:r>
+        <w:rPr>
+          <w:color w:val="0000CC"/>
+        </w:rPr>
+        <w:t>No too confusing I got on the meta base but couldn’t find any area to tell me how to make or collate a report</w:t>
+      </w:r>
+    </w:p>
+    <w:p>
+      <w:pPr>
+        <w:rPr>
+          <w:color w:val="0000CC"/>
+        </w:rPr>
+      </w:pPr>
+      <w:r>
+        <w:rPr>
+          <w:color w:val="0000CC"/>
+        </w:rPr>
+        <w:t>Too confusing</w:t>
+      </w:r>
+    </w:p>
+    <w:p>
+      <w:pPr>
+        <w:rPr>
+          <w:rFonts w:ascii="Calibri" w:eastAsia="Calibri" w:hAnsi="Calibri" w:cs="Calibri"/>
+          <w:color w:val="000000" w:themeColor="text1"/>
+        </w:rPr>
+      </w:pPr>
+      <w:r>
+        <w:rPr>
+          <w:rFonts w:ascii="Calibri" w:eastAsia="Calibri" w:hAnsi="Calibri" w:cs="Calibri"/>
+          <w:color w:val="C00000"/>
+        </w:rPr>
         <w:t>No changes made – Subjective beta tester issue</w:t>
       </w:r>
-      <w:r>
-        <w:rPr>
-          <w:rFonts w:ascii="Calibri" w:eastAsia="Calibri" w:hAnsi="Calibri" w:cs="Calibri"/>
-          <w:color w:val="C00000"/>
-        </w:rPr>
-        <w:t xml:space="preserve"> </w:t>
-      </w:r>
-    </w:p>
-    <w:p>
-      <w:pPr>
-        <w:rPr>
-          <w:rFonts w:ascii="Calibri" w:eastAsia="Calibri" w:hAnsi="Calibri" w:cs="Calibri"/>
-          <w:color w:val="000000" w:themeColor="text1"/>
-        </w:rPr>
-      </w:pPr>
-      <w:r>
-        <w:rPr>
-          <w:rFonts w:ascii="Calibri" w:eastAsia="Calibri" w:hAnsi="Calibri" w:cs="Calibri"/>
-          <w:color w:val="000000" w:themeColor="text1"/>
-        </w:rPr>
-        <w:t>Participant 41: Add an error type</w:t>
-      </w:r>
-    </w:p>
-    <w:p>
-      <w:pPr>
-        <w:rPr>
-          <w:color w:val="0000CC"/>
-        </w:rPr>
-      </w:pPr>
-      <w:r>
-        <w:rPr>
-          <w:color w:val="0000CC"/>
-        </w:rPr>
-        <w:t xml:space="preserve">No, </w:t>
-      </w:r>
-      <w:proofErr w:type="gramStart"/>
-      <w:r>
-        <w:rPr>
-          <w:color w:val="0000CC"/>
-        </w:rPr>
-        <w:t>Trying</w:t>
-      </w:r>
-      <w:proofErr w:type="gramEnd"/>
-      <w:r>
-        <w:rPr>
-          <w:color w:val="0000CC"/>
-        </w:rPr>
-        <w:t xml:space="preserve"> various terms just returned an error but did not indicate why the error occurred. Duplicate forms with the same process</w:t>
-      </w:r>
-    </w:p>
-    <w:p>
-      <w:pPr>
-        <w:rPr>
-          <w:color w:val="0000CC"/>
-        </w:rPr>
-      </w:pPr>
-      <w:r>
-        <w:rPr>
-          <w:color w:val="0000CC"/>
-        </w:rPr>
-        <w:t>Nothing, doesn’t show fields</w:t>
-      </w:r>
-    </w:p>
-    <w:p>
-      <w:pPr>
-        <w:rPr>
-          <w:color w:val="0000CC"/>
-        </w:rPr>
-      </w:pPr>
-      <w:r>
-        <w:rPr>
-          <w:color w:val="5B9BD5" w:themeColor="accent1"/>
-        </w:rPr>
-        <w:t>Irreproducible</w:t>
-      </w:r>
-      <w:r>
-        <w:rPr>
-          <w:color w:val="5B9BD5" w:themeColor="accent1"/>
-        </w:rPr>
-        <w:t xml:space="preserve"> server issue,</w:t>
-      </w:r>
-      <w:r>
-        <w:rPr>
-          <w:color w:val="5B9BD5" w:themeColor="accent1"/>
-        </w:rPr>
-        <w:t xml:space="preserve"> but addressed – see Work Item 4.1 and Issue 1 of Transition Iteration Plan 2</w:t>
-      </w:r>
-    </w:p>
-    <w:p>
-      <w:pPr>
-        <w:rPr>
-          <w:rFonts w:ascii="Calibri" w:eastAsia="Calibri" w:hAnsi="Calibri" w:cs="Calibri"/>
-          <w:color w:val="000000" w:themeColor="text1"/>
-        </w:rPr>
-      </w:pPr>
-      <w:r>
-        <w:rPr>
-          <w:rFonts w:ascii="Calibri" w:eastAsia="Calibri" w:hAnsi="Calibri" w:cs="Calibri"/>
-          <w:color w:val="000000" w:themeColor="text1"/>
-        </w:rPr>
-        <w:t>Participant 43: Add a worker</w:t>
-      </w:r>
-    </w:p>
-    <w:p>
-      <w:pPr>
-        <w:rPr>
-          <w:color w:val="0000CC"/>
-        </w:rPr>
-      </w:pPr>
-      <w:r>
-        <w:rPr>
-          <w:color w:val="0000CC"/>
-        </w:rPr>
-        <w:t>Fields were visible</w:t>
-      </w:r>
-    </w:p>
-    <w:p>
-      <w:pPr>
-        <w:rPr>
-          <w:color w:val="0000CC"/>
-        </w:rPr>
-      </w:pPr>
-      <w:r>
-        <w:rPr>
-          <w:color w:val="0000CC"/>
-        </w:rPr>
-        <w:t>Could merge several forms and allow fields to be added and edited as necessary</w:t>
-      </w:r>
-      <w:r>
-        <w:rPr>
-          <w:color w:val="0000CC"/>
-        </w:rPr>
-        <w:br/>
-      </w:r>
-      <w:r>
-        <w:rPr>
-          <w:rFonts w:ascii="Calibri" w:eastAsia="Calibri" w:hAnsi="Calibri" w:cs="Calibri"/>
-          <w:color w:val="C00000"/>
-        </w:rPr>
-        <w:t>No changes made – minor usability issue</w:t>
-      </w:r>
-    </w:p>
-    <w:p>
-      <w:pPr>
-        <w:rPr>
-          <w:rFonts w:ascii="Calibri" w:eastAsia="Calibri" w:hAnsi="Calibri" w:cs="Calibri"/>
-          <w:color w:val="000000" w:themeColor="text1"/>
-        </w:rPr>
-      </w:pPr>
-      <w:r>
-        <w:rPr>
-          <w:rFonts w:ascii="Calibri" w:eastAsia="Calibri" w:hAnsi="Calibri" w:cs="Calibri"/>
-          <w:color w:val="000000" w:themeColor="text1"/>
-        </w:rPr>
-        <w:t xml:space="preserve">Participant 44: </w:t>
-      </w:r>
-      <w:r>
-        <w:rPr>
-          <w:rFonts w:ascii="Calibri" w:eastAsia="Calibri" w:hAnsi="Calibri" w:cs="Calibri"/>
-          <w:color w:val="000000" w:themeColor="text1"/>
-        </w:rPr>
-        <w:t>Download a CSV file of all data</w:t>
-      </w:r>
-    </w:p>
-    <w:p>
-      <w:pPr>
-        <w:rPr>
-          <w:color w:val="0000CC"/>
-        </w:rPr>
-      </w:pPr>
-      <w:r>
-        <w:rPr>
-          <w:color w:val="0000CC"/>
-        </w:rPr>
-        <w:t>Yes except that the download button is not working</w:t>
-      </w:r>
-    </w:p>
-    <w:p>
-      <w:pPr>
-        <w:rPr>
-          <w:color w:val="0000CC"/>
-        </w:rPr>
-      </w:pPr>
-      <w:r>
-        <w:rPr>
-          <w:color w:val="5B9BD5" w:themeColor="accent1"/>
-        </w:rPr>
-        <w:t>A</w:t>
-      </w:r>
-      <w:r>
-        <w:rPr>
-          <w:color w:val="5B9BD5" w:themeColor="accent1"/>
-        </w:rPr>
-        <w:t xml:space="preserve">ddressed – see Work Item </w:t>
-      </w:r>
-      <w:r>
-        <w:rPr>
-          <w:color w:val="5B9BD5" w:themeColor="accent1"/>
-        </w:rPr>
-        <w:t>4.4</w:t>
-      </w:r>
-      <w:r>
-        <w:rPr>
-          <w:color w:val="5B9BD5" w:themeColor="accent1"/>
-        </w:rPr>
-        <w:t xml:space="preserve"> and Issue </w:t>
-      </w:r>
-      <w:r>
-        <w:rPr>
-          <w:color w:val="5B9BD5" w:themeColor="accent1"/>
-        </w:rPr>
-        <w:t>2</w:t>
-      </w:r>
-      <w:r>
-        <w:rPr>
-          <w:color w:val="5B9BD5" w:themeColor="accent1"/>
-        </w:rPr>
-        <w:t xml:space="preserve"> of Transition Iteration Plan 2</w:t>
-      </w:r>
-      <w:r>
-        <w:rPr>
-          <w:color w:val="5B9BD5" w:themeColor="accent1"/>
-        </w:rPr>
-        <w:t xml:space="preserve"> – problem reproduced but found to be too difficult to fix due to base incompatibility between the mechanism used for exporting and our database structure. Functionality was an extra ‘nice-to-have’ and therefore support could be dropped.</w:t>
-      </w:r>
-    </w:p>
-    <w:p>
-      <w:pPr>
-        <w:rPr>
-          <w:rFonts w:ascii="Calibri" w:eastAsia="Calibri" w:hAnsi="Calibri" w:cs="Calibri"/>
-          <w:color w:val="000000" w:themeColor="text1"/>
-        </w:rPr>
-      </w:pPr>
-      <w:r>
-        <w:rPr>
-          <w:rFonts w:ascii="Calibri" w:eastAsia="Calibri" w:hAnsi="Calibri" w:cs="Calibri"/>
-          <w:color w:val="000000" w:themeColor="text1"/>
-        </w:rPr>
-        <w:t xml:space="preserve">Participant 45: </w:t>
-      </w:r>
-      <w:r>
-        <w:rPr>
-          <w:rFonts w:ascii="Calibri" w:eastAsia="Calibri" w:hAnsi="Calibri" w:cs="Calibri"/>
-          <w:color w:val="000000" w:themeColor="text1"/>
-        </w:rPr>
-        <w:t>Making a report using Metabase</w:t>
-      </w:r>
-    </w:p>
-    <w:p>
-      <w:pPr>
-        <w:rPr>
-          <w:color w:val="0000CC"/>
-        </w:rPr>
-      </w:pPr>
-      <w:r>
-        <w:rPr>
-          <w:color w:val="0000CC"/>
-        </w:rPr>
-        <w:t xml:space="preserve">No too confusing I got on the </w:t>
-      </w:r>
-      <w:proofErr w:type="gramStart"/>
-      <w:r>
-        <w:rPr>
-          <w:color w:val="0000CC"/>
-        </w:rPr>
-        <w:t>meta</w:t>
-      </w:r>
-      <w:proofErr w:type="gramEnd"/>
-      <w:r>
-        <w:rPr>
-          <w:color w:val="0000CC"/>
-        </w:rPr>
-        <w:t xml:space="preserve"> base but couldn’t find any area to tell me how to make or collate a report</w:t>
-      </w:r>
-    </w:p>
-    <w:p>
-      <w:pPr>
-        <w:rPr>
-          <w:color w:val="0000CC"/>
-        </w:rPr>
-      </w:pPr>
-      <w:r>
-        <w:rPr>
-          <w:color w:val="0000CC"/>
-        </w:rPr>
-        <w:t>Too confusing</w:t>
-      </w:r>
-    </w:p>
-    <w:p>
-      <w:pPr>
-        <w:rPr>
-          <w:rFonts w:ascii="Calibri" w:eastAsia="Calibri" w:hAnsi="Calibri" w:cs="Calibri"/>
-          <w:color w:val="000000" w:themeColor="text1"/>
-        </w:rPr>
-      </w:pPr>
-      <w:r>
-        <w:rPr>
-          <w:rFonts w:ascii="Calibri" w:eastAsia="Calibri" w:hAnsi="Calibri" w:cs="Calibri"/>
-          <w:color w:val="C00000"/>
-        </w:rPr>
-        <w:t>No changes made – Subjective beta tester issue</w:t>
-      </w:r>
-      <w:bookmarkStart w:id="0" w:name="_GoBack"/>
-      <w:bookmarkEnd w:id="0"/>
     </w:p>
     <w:sectPr>
       <w:headerReference w:type="even" r:id="rId6"/>
@@ -1786,7 +1687,7 @@
 </file>
 
 <file path=word/endnotes.xml><?xml version="1.0" encoding="utf-8"?>
-<w:endnotes xmlns:wpc="http://schemas.microsoft.com/office/word/2010/wordprocessingCanvas" xmlns:mc="http://schemas.openxmlformats.org/markup-compatibility/2006" xmlns:o="urn:schemas-microsoft-com:office:office" xmlns:r="http://schemas.openxmlformats.org/officeDocument/2006/relationships" xmlns:m="http://schemas.openxmlformats.org/officeDocument/2006/math" xmlns:v="urn:schemas-microsoft-com:vml" xmlns:wp14="http://schemas.microsoft.com/office/word/2010/wordprocessingDrawing" xmlns:wp="http://schemas.openxmlformats.org/drawingml/2006/wordprocessingDrawing" xmlns:w10="urn:schemas-microsoft-com:office:word" xmlns:w="http://schemas.openxmlformats.org/wordprocessingml/2006/main" xmlns:w14="http://schemas.microsoft.com/office/word/2010/wordml" xmlns:w15="http://schemas.microsoft.com/office/word/2012/wordml" xmlns:wpg="http://schemas.microsoft.com/office/word/2010/wordprocessingGroup" xmlns:wpi="http://schemas.microsoft.com/office/word/2010/wordprocessingInk" xmlns:wne="http://schemas.microsoft.com/office/word/2006/wordml" xmlns:wps="http://schemas.microsoft.com/office/word/2010/wordprocessingShape" mc:Ignorable="w14 w15 wp14">
+<w:endnotes xmlns:wpc="http://schemas.microsoft.com/office/word/2010/wordprocessingCanvas" xmlns:cx="http://schemas.microsoft.com/office/drawing/2014/chartex" xmlns:cx1="http://schemas.microsoft.com/office/drawing/2015/9/8/chartex" xmlns:cx2="http://schemas.microsoft.com/office/drawing/2015/10/21/chartex" xmlns:cx3="http://schemas.microsoft.com/office/drawing/2016/5/9/chartex" xmlns:cx4="http://schemas.microsoft.com/office/drawing/2016/5/10/chartex" xmlns:cx5="http://schemas.microsoft.com/office/drawing/2016/5/11/chartex" xmlns:cx6="http://schemas.microsoft.com/office/drawing/2016/5/12/chartex" xmlns:cx7="http://schemas.microsoft.com/office/drawing/2016/5/13/chartex" xmlns:cx8="http://schemas.microsoft.com/office/drawing/2016/5/14/chartex" xmlns:mc="http://schemas.openxmlformats.org/markup-compatibility/2006" xmlns:aink="http://schemas.microsoft.com/office/drawing/2016/ink" xmlns:am3d="http://schemas.microsoft.com/office/drawing/2017/model3d" xmlns:o="urn:schemas-microsoft-com:office:office" xmlns:r="http://schemas.openxmlformats.org/officeDocument/2006/relationships" xmlns:m="http://schemas.openxmlformats.org/officeDocument/2006/math" xmlns:v="urn:schemas-microsoft-com:vml" xmlns:wp14="http://schemas.microsoft.com/office/word/2010/wordprocessingDrawing" xmlns:wp="http://schemas.openxmlformats.org/drawingml/2006/wordprocessingDrawing" xmlns:w10="urn:schemas-microsoft-com:office:word" xmlns:w="http://schemas.openxmlformats.org/wordprocessingml/2006/main" xmlns:w14="http://schemas.microsoft.com/office/word/2010/wordml" xmlns:w15="http://schemas.microsoft.com/office/word/2012/wordml" xmlns:w16cid="http://schemas.microsoft.com/office/word/2016/wordml/cid" xmlns:w16se="http://schemas.microsoft.com/office/word/2015/wordml/symex" xmlns:wpg="http://schemas.microsoft.com/office/word/2010/wordprocessingGroup" xmlns:wpi="http://schemas.microsoft.com/office/word/2010/wordprocessingInk" xmlns:wne="http://schemas.microsoft.com/office/word/2006/wordml" xmlns:wps="http://schemas.microsoft.com/office/word/2010/wordprocessingShape" mc:Ignorable="w14 w15 w16se w16cid wp14">
   <w:endnote w:type="separator" w:id="-1">
     <w:p>
       <w:pPr>
@@ -1818,7 +1719,7 @@
 </file>
 
 <file path=word/footer1.xml><?xml version="1.0" encoding="utf-8"?>
-<w:ftr xmlns:wpc="http://schemas.microsoft.com/office/word/2010/wordprocessingCanvas" xmlns:mc="http://schemas.openxmlformats.org/markup-compatibility/2006" xmlns:o="urn:schemas-microsoft-com:office:office" xmlns:r="http://schemas.openxmlformats.org/officeDocument/2006/relationships" xmlns:m="http://schemas.openxmlformats.org/officeDocument/2006/math" xmlns:v="urn:schemas-microsoft-com:vml" xmlns:wp14="http://schemas.microsoft.com/office/word/2010/wordprocessingDrawing" xmlns:wp="http://schemas.openxmlformats.org/drawingml/2006/wordprocessingDrawing" xmlns:w10="urn:schemas-microsoft-com:office:word" xmlns:w="http://schemas.openxmlformats.org/wordprocessingml/2006/main" xmlns:w14="http://schemas.microsoft.com/office/word/2010/wordml" xmlns:w15="http://schemas.microsoft.com/office/word/2012/wordml" xmlns:wpg="http://schemas.microsoft.com/office/word/2010/wordprocessingGroup" xmlns:wpi="http://schemas.microsoft.com/office/word/2010/wordprocessingInk" xmlns:wne="http://schemas.microsoft.com/office/word/2006/wordml" xmlns:wps="http://schemas.microsoft.com/office/word/2010/wordprocessingShape" mc:Ignorable="w14 w15 wp14">
+<w:ftr xmlns:wpc="http://schemas.microsoft.com/office/word/2010/wordprocessingCanvas" xmlns:cx="http://schemas.microsoft.com/office/drawing/2014/chartex" xmlns:cx1="http://schemas.microsoft.com/office/drawing/2015/9/8/chartex" xmlns:cx2="http://schemas.microsoft.com/office/drawing/2015/10/21/chartex" xmlns:cx3="http://schemas.microsoft.com/office/drawing/2016/5/9/chartex" xmlns:cx4="http://schemas.microsoft.com/office/drawing/2016/5/10/chartex" xmlns:cx5="http://schemas.microsoft.com/office/drawing/2016/5/11/chartex" xmlns:cx6="http://schemas.microsoft.com/office/drawing/2016/5/12/chartex" xmlns:cx7="http://schemas.microsoft.com/office/drawing/2016/5/13/chartex" xmlns:cx8="http://schemas.microsoft.com/office/drawing/2016/5/14/chartex" xmlns:mc="http://schemas.openxmlformats.org/markup-compatibility/2006" xmlns:aink="http://schemas.microsoft.com/office/drawing/2016/ink" xmlns:am3d="http://schemas.microsoft.com/office/drawing/2017/model3d" xmlns:o="urn:schemas-microsoft-com:office:office" xmlns:r="http://schemas.openxmlformats.org/officeDocument/2006/relationships" xmlns:m="http://schemas.openxmlformats.org/officeDocument/2006/math" xmlns:v="urn:schemas-microsoft-com:vml" xmlns:wp14="http://schemas.microsoft.com/office/word/2010/wordprocessingDrawing" xmlns:wp="http://schemas.openxmlformats.org/drawingml/2006/wordprocessingDrawing" xmlns:w10="urn:schemas-microsoft-com:office:word" xmlns:w="http://schemas.openxmlformats.org/wordprocessingml/2006/main" xmlns:w14="http://schemas.microsoft.com/office/word/2010/wordml" xmlns:w15="http://schemas.microsoft.com/office/word/2012/wordml" xmlns:w16cid="http://schemas.microsoft.com/office/word/2016/wordml/cid" xmlns:w16se="http://schemas.microsoft.com/office/word/2015/wordml/symex" xmlns:wpg="http://schemas.microsoft.com/office/word/2010/wordprocessingGroup" xmlns:wpi="http://schemas.microsoft.com/office/word/2010/wordprocessingInk" xmlns:wne="http://schemas.microsoft.com/office/word/2006/wordml" xmlns:wps="http://schemas.microsoft.com/office/word/2010/wordprocessingShape" mc:Ignorable="w14 w15 w16se w16cid wp14">
   <w:p>
     <w:pPr>
       <w:pStyle w:val="Footer"/>
@@ -1828,7 +1729,7 @@
 </file>
 
 <file path=word/footer2.xml><?xml version="1.0" encoding="utf-8"?>
-<w:ftr xmlns:wpc="http://schemas.microsoft.com/office/word/2010/wordprocessingCanvas" xmlns:mc="http://schemas.openxmlformats.org/markup-compatibility/2006" xmlns:o="urn:schemas-microsoft-com:office:office" xmlns:r="http://schemas.openxmlformats.org/officeDocument/2006/relationships" xmlns:m="http://schemas.openxmlformats.org/officeDocument/2006/math" xmlns:v="urn:schemas-microsoft-com:vml" xmlns:wp14="http://schemas.microsoft.com/office/word/2010/wordprocessingDrawing" xmlns:wp="http://schemas.openxmlformats.org/drawingml/2006/wordprocessingDrawing" xmlns:w10="urn:schemas-microsoft-com:office:word" xmlns:w="http://schemas.openxmlformats.org/wordprocessingml/2006/main" xmlns:w14="http://schemas.microsoft.com/office/word/2010/wordml" xmlns:w15="http://schemas.microsoft.com/office/word/2012/wordml" xmlns:wpg="http://schemas.microsoft.com/office/word/2010/wordprocessingGroup" xmlns:wpi="http://schemas.microsoft.com/office/word/2010/wordprocessingInk" xmlns:wne="http://schemas.microsoft.com/office/word/2006/wordml" xmlns:wps="http://schemas.microsoft.com/office/word/2010/wordprocessingShape" mc:Ignorable="w14 w15 wp14">
+<w:ftr xmlns:wpc="http://schemas.microsoft.com/office/word/2010/wordprocessingCanvas" xmlns:cx="http://schemas.microsoft.com/office/drawing/2014/chartex" xmlns:cx1="http://schemas.microsoft.com/office/drawing/2015/9/8/chartex" xmlns:cx2="http://schemas.microsoft.com/office/drawing/2015/10/21/chartex" xmlns:cx3="http://schemas.microsoft.com/office/drawing/2016/5/9/chartex" xmlns:cx4="http://schemas.microsoft.com/office/drawing/2016/5/10/chartex" xmlns:cx5="http://schemas.microsoft.com/office/drawing/2016/5/11/chartex" xmlns:cx6="http://schemas.microsoft.com/office/drawing/2016/5/12/chartex" xmlns:cx7="http://schemas.microsoft.com/office/drawing/2016/5/13/chartex" xmlns:cx8="http://schemas.microsoft.com/office/drawing/2016/5/14/chartex" xmlns:mc="http://schemas.openxmlformats.org/markup-compatibility/2006" xmlns:aink="http://schemas.microsoft.com/office/drawing/2016/ink" xmlns:am3d="http://schemas.microsoft.com/office/drawing/2017/model3d" xmlns:o="urn:schemas-microsoft-com:office:office" xmlns:r="http://schemas.openxmlformats.org/officeDocument/2006/relationships" xmlns:m="http://schemas.openxmlformats.org/officeDocument/2006/math" xmlns:v="urn:schemas-microsoft-com:vml" xmlns:wp14="http://schemas.microsoft.com/office/word/2010/wordprocessingDrawing" xmlns:wp="http://schemas.openxmlformats.org/drawingml/2006/wordprocessingDrawing" xmlns:w10="urn:schemas-microsoft-com:office:word" xmlns:w="http://schemas.openxmlformats.org/wordprocessingml/2006/main" xmlns:w14="http://schemas.microsoft.com/office/word/2010/wordml" xmlns:w15="http://schemas.microsoft.com/office/word/2012/wordml" xmlns:w16cid="http://schemas.microsoft.com/office/word/2016/wordml/cid" xmlns:w16se="http://schemas.microsoft.com/office/word/2015/wordml/symex" xmlns:wpg="http://schemas.microsoft.com/office/word/2010/wordprocessingGroup" xmlns:wpi="http://schemas.microsoft.com/office/word/2010/wordprocessingInk" xmlns:wne="http://schemas.microsoft.com/office/word/2006/wordml" xmlns:wps="http://schemas.microsoft.com/office/word/2010/wordprocessingShape" mc:Ignorable="w14 w15 w16se w16cid wp14">
   <w:p>
     <w:pPr>
       <w:pStyle w:val="Footer"/>
@@ -1838,7 +1739,7 @@
 </file>
 
 <file path=word/footer3.xml><?xml version="1.0" encoding="utf-8"?>
-<w:ftr xmlns:wpc="http://schemas.microsoft.com/office/word/2010/wordprocessingCanvas" xmlns:mc="http://schemas.openxmlformats.org/markup-compatibility/2006" xmlns:o="urn:schemas-microsoft-com:office:office" xmlns:r="http://schemas.openxmlformats.org/officeDocument/2006/relationships" xmlns:m="http://schemas.openxmlformats.org/officeDocument/2006/math" xmlns:v="urn:schemas-microsoft-com:vml" xmlns:wp14="http://schemas.microsoft.com/office/word/2010/wordprocessingDrawing" xmlns:wp="http://schemas.openxmlformats.org/drawingml/2006/wordprocessingDrawing" xmlns:w10="urn:schemas-microsoft-com:office:word" xmlns:w="http://schemas.openxmlformats.org/wordprocessingml/2006/main" xmlns:w14="http://schemas.microsoft.com/office/word/2010/wordml" xmlns:w15="http://schemas.microsoft.com/office/word/2012/wordml" xmlns:wpg="http://schemas.microsoft.com/office/word/2010/wordprocessingGroup" xmlns:wpi="http://schemas.microsoft.com/office/word/2010/wordprocessingInk" xmlns:wne="http://schemas.microsoft.com/office/word/2006/wordml" xmlns:wps="http://schemas.microsoft.com/office/word/2010/wordprocessingShape" mc:Ignorable="w14 w15 wp14">
+<w:ftr xmlns:wpc="http://schemas.microsoft.com/office/word/2010/wordprocessingCanvas" xmlns:cx="http://schemas.microsoft.com/office/drawing/2014/chartex" xmlns:cx1="http://schemas.microsoft.com/office/drawing/2015/9/8/chartex" xmlns:cx2="http://schemas.microsoft.com/office/drawing/2015/10/21/chartex" xmlns:cx3="http://schemas.microsoft.com/office/drawing/2016/5/9/chartex" xmlns:cx4="http://schemas.microsoft.com/office/drawing/2016/5/10/chartex" xmlns:cx5="http://schemas.microsoft.com/office/drawing/2016/5/11/chartex" xmlns:cx6="http://schemas.microsoft.com/office/drawing/2016/5/12/chartex" xmlns:cx7="http://schemas.microsoft.com/office/drawing/2016/5/13/chartex" xmlns:cx8="http://schemas.microsoft.com/office/drawing/2016/5/14/chartex" xmlns:mc="http://schemas.openxmlformats.org/markup-compatibility/2006" xmlns:aink="http://schemas.microsoft.com/office/drawing/2016/ink" xmlns:am3d="http://schemas.microsoft.com/office/drawing/2017/model3d" xmlns:o="urn:schemas-microsoft-com:office:office" xmlns:r="http://schemas.openxmlformats.org/officeDocument/2006/relationships" xmlns:m="http://schemas.openxmlformats.org/officeDocument/2006/math" xmlns:v="urn:schemas-microsoft-com:vml" xmlns:wp14="http://schemas.microsoft.com/office/word/2010/wordprocessingDrawing" xmlns:wp="http://schemas.openxmlformats.org/drawingml/2006/wordprocessingDrawing" xmlns:w10="urn:schemas-microsoft-com:office:word" xmlns:w="http://schemas.openxmlformats.org/wordprocessingml/2006/main" xmlns:w14="http://schemas.microsoft.com/office/word/2010/wordml" xmlns:w15="http://schemas.microsoft.com/office/word/2012/wordml" xmlns:w16cid="http://schemas.microsoft.com/office/word/2016/wordml/cid" xmlns:w16se="http://schemas.microsoft.com/office/word/2015/wordml/symex" xmlns:wpg="http://schemas.microsoft.com/office/word/2010/wordprocessingGroup" xmlns:wpi="http://schemas.microsoft.com/office/word/2010/wordprocessingInk" xmlns:wne="http://schemas.microsoft.com/office/word/2006/wordml" xmlns:wps="http://schemas.microsoft.com/office/word/2010/wordprocessingShape" mc:Ignorable="w14 w15 w16se w16cid wp14">
   <w:p>
     <w:pPr>
       <w:pStyle w:val="Footer"/>
@@ -1848,7 +1749,7 @@
 </file>
 
 <file path=word/footnotes.xml><?xml version="1.0" encoding="utf-8"?>
-<w:footnotes xmlns:wpc="http://schemas.microsoft.com/office/word/2010/wordprocessingCanvas" xmlns:mc="http://schemas.openxmlformats.org/markup-compatibility/2006" xmlns:o="urn:schemas-microsoft-com:office:office" xmlns:r="http://schemas.openxmlformats.org/officeDocument/2006/relationships" xmlns:m="http://schemas.openxmlformats.org/officeDocument/2006/math" xmlns:v="urn:schemas-microsoft-com:vml" xmlns:wp14="http://schemas.microsoft.com/office/word/2010/wordprocessingDrawing" xmlns:wp="http://schemas.openxmlformats.org/drawingml/2006/wordprocessingDrawing" xmlns:w10="urn:schemas-microsoft-com:office:word" xmlns:w="http://schemas.openxmlformats.org/wordprocessingml/2006/main" xmlns:w14="http://schemas.microsoft.com/office/word/2010/wordml" xmlns:w15="http://schemas.microsoft.com/office/word/2012/wordml" xmlns:wpg="http://schemas.microsoft.com/office/word/2010/wordprocessingGroup" xmlns:wpi="http://schemas.microsoft.com/office/word/2010/wordprocessingInk" xmlns:wne="http://schemas.microsoft.com/office/word/2006/wordml" xmlns:wps="http://schemas.microsoft.com/office/word/2010/wordprocessingShape" mc:Ignorable="w14 w15 wp14">
+<w:footnotes xmlns:wpc="http://schemas.microsoft.com/office/word/2010/wordprocessingCanvas" xmlns:cx="http://schemas.microsoft.com/office/drawing/2014/chartex" xmlns:cx1="http://schemas.microsoft.com/office/drawing/2015/9/8/chartex" xmlns:cx2="http://schemas.microsoft.com/office/drawing/2015/10/21/chartex" xmlns:cx3="http://schemas.microsoft.com/office/drawing/2016/5/9/chartex" xmlns:cx4="http://schemas.microsoft.com/office/drawing/2016/5/10/chartex" xmlns:cx5="http://schemas.microsoft.com/office/drawing/2016/5/11/chartex" xmlns:cx6="http://schemas.microsoft.com/office/drawing/2016/5/12/chartex" xmlns:cx7="http://schemas.microsoft.com/office/drawing/2016/5/13/chartex" xmlns:cx8="http://schemas.microsoft.com/office/drawing/2016/5/14/chartex" xmlns:mc="http://schemas.openxmlformats.org/markup-compatibility/2006" xmlns:aink="http://schemas.microsoft.com/office/drawing/2016/ink" xmlns:am3d="http://schemas.microsoft.com/office/drawing/2017/model3d" xmlns:o="urn:schemas-microsoft-com:office:office" xmlns:r="http://schemas.openxmlformats.org/officeDocument/2006/relationships" xmlns:m="http://schemas.openxmlformats.org/officeDocument/2006/math" xmlns:v="urn:schemas-microsoft-com:vml" xmlns:wp14="http://schemas.microsoft.com/office/word/2010/wordprocessingDrawing" xmlns:wp="http://schemas.openxmlformats.org/drawingml/2006/wordprocessingDrawing" xmlns:w10="urn:schemas-microsoft-com:office:word" xmlns:w="http://schemas.openxmlformats.org/wordprocessingml/2006/main" xmlns:w14="http://schemas.microsoft.com/office/word/2010/wordml" xmlns:w15="http://schemas.microsoft.com/office/word/2012/wordml" xmlns:w16cid="http://schemas.microsoft.com/office/word/2016/wordml/cid" xmlns:w16se="http://schemas.microsoft.com/office/word/2015/wordml/symex" xmlns:wpg="http://schemas.microsoft.com/office/word/2010/wordprocessingGroup" xmlns:wpi="http://schemas.microsoft.com/office/word/2010/wordprocessingInk" xmlns:wne="http://schemas.microsoft.com/office/word/2006/wordml" xmlns:wps="http://schemas.microsoft.com/office/word/2010/wordprocessingShape" mc:Ignorable="w14 w15 w16se w16cid wp14">
   <w:footnote w:type="separator" w:id="-1">
     <w:p>
       <w:pPr>
@@ -1880,7 +1781,7 @@
 </file>
 
 <file path=word/header1.xml><?xml version="1.0" encoding="utf-8"?>
-<w:hdr xmlns:wpc="http://schemas.microsoft.com/office/word/2010/wordprocessingCanvas" xmlns:mc="http://schemas.openxmlformats.org/markup-compatibility/2006" xmlns:o="urn:schemas-microsoft-com:office:office" xmlns:r="http://schemas.openxmlformats.org/officeDocument/2006/relationships" xmlns:m="http://schemas.openxmlformats.org/officeDocument/2006/math" xmlns:v="urn:schemas-microsoft-com:vml" xmlns:wp14="http://schemas.microsoft.com/office/word/2010/wordprocessingDrawing" xmlns:wp="http://schemas.openxmlformats.org/drawingml/2006/wordprocessingDrawing" xmlns:w10="urn:schemas-microsoft-com:office:word" xmlns:w="http://schemas.openxmlformats.org/wordprocessingml/2006/main" xmlns:w14="http://schemas.microsoft.com/office/word/2010/wordml" xmlns:w15="http://schemas.microsoft.com/office/word/2012/wordml" xmlns:wpg="http://schemas.microsoft.com/office/word/2010/wordprocessingGroup" xmlns:wpi="http://schemas.microsoft.com/office/word/2010/wordprocessingInk" xmlns:wne="http://schemas.microsoft.com/office/word/2006/wordml" xmlns:wps="http://schemas.microsoft.com/office/word/2010/wordprocessingShape" mc:Ignorable="w14 w15 wp14">
+<w:hdr xmlns:wpc="http://schemas.microsoft.com/office/word/2010/wordprocessingCanvas" xmlns:cx="http://schemas.microsoft.com/office/drawing/2014/chartex" xmlns:cx1="http://schemas.microsoft.com/office/drawing/2015/9/8/chartex" xmlns:cx2="http://schemas.microsoft.com/office/drawing/2015/10/21/chartex" xmlns:cx3="http://schemas.microsoft.com/office/drawing/2016/5/9/chartex" xmlns:cx4="http://schemas.microsoft.com/office/drawing/2016/5/10/chartex" xmlns:cx5="http://schemas.microsoft.com/office/drawing/2016/5/11/chartex" xmlns:cx6="http://schemas.microsoft.com/office/drawing/2016/5/12/chartex" xmlns:cx7="http://schemas.microsoft.com/office/drawing/2016/5/13/chartex" xmlns:cx8="http://schemas.microsoft.com/office/drawing/2016/5/14/chartex" xmlns:mc="http://schemas.openxmlformats.org/markup-compatibility/2006" xmlns:aink="http://schemas.microsoft.com/office/drawing/2016/ink" xmlns:am3d="http://schemas.microsoft.com/office/drawing/2017/model3d" xmlns:o="urn:schemas-microsoft-com:office:office" xmlns:r="http://schemas.openxmlformats.org/officeDocument/2006/relationships" xmlns:m="http://schemas.openxmlformats.org/officeDocument/2006/math" xmlns:v="urn:schemas-microsoft-com:vml" xmlns:wp14="http://schemas.microsoft.com/office/word/2010/wordprocessingDrawing" xmlns:wp="http://schemas.openxmlformats.org/drawingml/2006/wordprocessingDrawing" xmlns:w10="urn:schemas-microsoft-com:office:word" xmlns:w="http://schemas.openxmlformats.org/wordprocessingml/2006/main" xmlns:w14="http://schemas.microsoft.com/office/word/2010/wordml" xmlns:w15="http://schemas.microsoft.com/office/word/2012/wordml" xmlns:w16cid="http://schemas.microsoft.com/office/word/2016/wordml/cid" xmlns:w16se="http://schemas.microsoft.com/office/word/2015/wordml/symex" xmlns:wpg="http://schemas.microsoft.com/office/word/2010/wordprocessingGroup" xmlns:wpi="http://schemas.microsoft.com/office/word/2010/wordprocessingInk" xmlns:wne="http://schemas.microsoft.com/office/word/2006/wordml" xmlns:wps="http://schemas.microsoft.com/office/word/2010/wordprocessingShape" mc:Ignorable="w14 w15 w16se w16cid wp14">
   <w:p>
     <w:pPr>
       <w:pStyle w:val="Header"/>
@@ -1890,7 +1791,7 @@
 </file>
 
 <file path=word/header2.xml><?xml version="1.0" encoding="utf-8"?>
-<w:hdr xmlns:wpc="http://schemas.microsoft.com/office/word/2010/wordprocessingCanvas" xmlns:mc="http://schemas.openxmlformats.org/markup-compatibility/2006" xmlns:o="urn:schemas-microsoft-com:office:office" xmlns:r="http://schemas.openxmlformats.org/officeDocument/2006/relationships" xmlns:m="http://schemas.openxmlformats.org/officeDocument/2006/math" xmlns:v="urn:schemas-microsoft-com:vml" xmlns:wp14="http://schemas.microsoft.com/office/word/2010/wordprocessingDrawing" xmlns:wp="http://schemas.openxmlformats.org/drawingml/2006/wordprocessingDrawing" xmlns:w10="urn:schemas-microsoft-com:office:word" xmlns:w="http://schemas.openxmlformats.org/wordprocessingml/2006/main" xmlns:w14="http://schemas.microsoft.com/office/word/2010/wordml" xmlns:w15="http://schemas.microsoft.com/office/word/2012/wordml" xmlns:wpg="http://schemas.microsoft.com/office/word/2010/wordprocessingGroup" xmlns:wpi="http://schemas.microsoft.com/office/word/2010/wordprocessingInk" xmlns:wne="http://schemas.microsoft.com/office/word/2006/wordml" xmlns:wps="http://schemas.microsoft.com/office/word/2010/wordprocessingShape" mc:Ignorable="w14 w15 wp14">
+<w:hdr xmlns:wpc="http://schemas.microsoft.com/office/word/2010/wordprocessingCanvas" xmlns:cx="http://schemas.microsoft.com/office/drawing/2014/chartex" xmlns:cx1="http://schemas.microsoft.com/office/drawing/2015/9/8/chartex" xmlns:cx2="http://schemas.microsoft.com/office/drawing/2015/10/21/chartex" xmlns:cx3="http://schemas.microsoft.com/office/drawing/2016/5/9/chartex" xmlns:cx4="http://schemas.microsoft.com/office/drawing/2016/5/10/chartex" xmlns:cx5="http://schemas.microsoft.com/office/drawing/2016/5/11/chartex" xmlns:cx6="http://schemas.microsoft.com/office/drawing/2016/5/12/chartex" xmlns:cx7="http://schemas.microsoft.com/office/drawing/2016/5/13/chartex" xmlns:cx8="http://schemas.microsoft.com/office/drawing/2016/5/14/chartex" xmlns:mc="http://schemas.openxmlformats.org/markup-compatibility/2006" xmlns:aink="http://schemas.microsoft.com/office/drawing/2016/ink" xmlns:am3d="http://schemas.microsoft.com/office/drawing/2017/model3d" xmlns:o="urn:schemas-microsoft-com:office:office" xmlns:r="http://schemas.openxmlformats.org/officeDocument/2006/relationships" xmlns:m="http://schemas.openxmlformats.org/officeDocument/2006/math" xmlns:v="urn:schemas-microsoft-com:vml" xmlns:wp14="http://schemas.microsoft.com/office/word/2010/wordprocessingDrawing" xmlns:wp="http://schemas.openxmlformats.org/drawingml/2006/wordprocessingDrawing" xmlns:w10="urn:schemas-microsoft-com:office:word" xmlns:w="http://schemas.openxmlformats.org/wordprocessingml/2006/main" xmlns:w14="http://schemas.microsoft.com/office/word/2010/wordml" xmlns:w15="http://schemas.microsoft.com/office/word/2012/wordml" xmlns:w16cid="http://schemas.microsoft.com/office/word/2016/wordml/cid" xmlns:w16se="http://schemas.microsoft.com/office/word/2015/wordml/symex" xmlns:wpg="http://schemas.microsoft.com/office/word/2010/wordprocessingGroup" xmlns:wpi="http://schemas.microsoft.com/office/word/2010/wordprocessingInk" xmlns:wne="http://schemas.microsoft.com/office/word/2006/wordml" xmlns:wps="http://schemas.microsoft.com/office/word/2010/wordprocessingShape" mc:Ignorable="w14 w15 w16se w16cid wp14">
   <w:p>
     <w:pPr>
       <w:pStyle w:val="Header"/>
@@ -1913,7 +1814,7 @@
 </file>
 
 <file path=word/header3.xml><?xml version="1.0" encoding="utf-8"?>
-<w:hdr xmlns:wpc="http://schemas.microsoft.com/office/word/2010/wordprocessingCanvas" xmlns:mc="http://schemas.openxmlformats.org/markup-compatibility/2006" xmlns:o="urn:schemas-microsoft-com:office:office" xmlns:r="http://schemas.openxmlformats.org/officeDocument/2006/relationships" xmlns:m="http://schemas.openxmlformats.org/officeDocument/2006/math" xmlns:v="urn:schemas-microsoft-com:vml" xmlns:wp14="http://schemas.microsoft.com/office/word/2010/wordprocessingDrawing" xmlns:wp="http://schemas.openxmlformats.org/drawingml/2006/wordprocessingDrawing" xmlns:w10="urn:schemas-microsoft-com:office:word" xmlns:w="http://schemas.openxmlformats.org/wordprocessingml/2006/main" xmlns:w14="http://schemas.microsoft.com/office/word/2010/wordml" xmlns:w15="http://schemas.microsoft.com/office/word/2012/wordml" xmlns:wpg="http://schemas.microsoft.com/office/word/2010/wordprocessingGroup" xmlns:wpi="http://schemas.microsoft.com/office/word/2010/wordprocessingInk" xmlns:wne="http://schemas.microsoft.com/office/word/2006/wordml" xmlns:wps="http://schemas.microsoft.com/office/word/2010/wordprocessingShape" mc:Ignorable="w14 w15 wp14">
+<w:hdr xmlns:wpc="http://schemas.microsoft.com/office/word/2010/wordprocessingCanvas" xmlns:cx="http://schemas.microsoft.com/office/drawing/2014/chartex" xmlns:cx1="http://schemas.microsoft.com/office/drawing/2015/9/8/chartex" xmlns:cx2="http://schemas.microsoft.com/office/drawing/2015/10/21/chartex" xmlns:cx3="http://schemas.microsoft.com/office/drawing/2016/5/9/chartex" xmlns:cx4="http://schemas.microsoft.com/office/drawing/2016/5/10/chartex" xmlns:cx5="http://schemas.microsoft.com/office/drawing/2016/5/11/chartex" xmlns:cx6="http://schemas.microsoft.com/office/drawing/2016/5/12/chartex" xmlns:cx7="http://schemas.microsoft.com/office/drawing/2016/5/13/chartex" xmlns:cx8="http://schemas.microsoft.com/office/drawing/2016/5/14/chartex" xmlns:mc="http://schemas.openxmlformats.org/markup-compatibility/2006" xmlns:aink="http://schemas.microsoft.com/office/drawing/2016/ink" xmlns:am3d="http://schemas.microsoft.com/office/drawing/2017/model3d" xmlns:o="urn:schemas-microsoft-com:office:office" xmlns:r="http://schemas.openxmlformats.org/officeDocument/2006/relationships" xmlns:m="http://schemas.openxmlformats.org/officeDocument/2006/math" xmlns:v="urn:schemas-microsoft-com:vml" xmlns:wp14="http://schemas.microsoft.com/office/word/2010/wordprocessingDrawing" xmlns:wp="http://schemas.openxmlformats.org/drawingml/2006/wordprocessingDrawing" xmlns:w10="urn:schemas-microsoft-com:office:word" xmlns:w="http://schemas.openxmlformats.org/wordprocessingml/2006/main" xmlns:w14="http://schemas.microsoft.com/office/word/2010/wordml" xmlns:w15="http://schemas.microsoft.com/office/word/2012/wordml" xmlns:w16cid="http://schemas.microsoft.com/office/word/2016/wordml/cid" xmlns:w16se="http://schemas.microsoft.com/office/word/2015/wordml/symex" xmlns:wpg="http://schemas.microsoft.com/office/word/2010/wordprocessingGroup" xmlns:wpi="http://schemas.microsoft.com/office/word/2010/wordprocessingInk" xmlns:wne="http://schemas.microsoft.com/office/word/2006/wordml" xmlns:wps="http://schemas.microsoft.com/office/word/2010/wordprocessingShape" mc:Ignorable="w14 w15 w16se w16cid wp14">
   <w:p>
     <w:pPr>
       <w:pStyle w:val="Header"/>
@@ -1923,7 +1824,7 @@
 </file>
 
 <file path=word/styles.xml><?xml version="1.0" encoding="utf-8"?>
-<w:styles xmlns:mc="http://schemas.openxmlformats.org/markup-compatibility/2006" xmlns:r="http://schemas.openxmlformats.org/officeDocument/2006/relationships" xmlns:w="http://schemas.openxmlformats.org/wordprocessingml/2006/main" xmlns:w14="http://schemas.microsoft.com/office/word/2010/wordml" xmlns:w15="http://schemas.microsoft.com/office/word/2012/wordml" mc:Ignorable="w14 w15">
+<w:styles xmlns:mc="http://schemas.openxmlformats.org/markup-compatibility/2006" xmlns:r="http://schemas.openxmlformats.org/officeDocument/2006/relationships" xmlns:w="http://schemas.openxmlformats.org/wordprocessingml/2006/main" xmlns:w14="http://schemas.microsoft.com/office/word/2010/wordml" xmlns:w15="http://schemas.microsoft.com/office/word/2012/wordml" xmlns:w16cid="http://schemas.microsoft.com/office/word/2016/wordml/cid" xmlns:w16se="http://schemas.microsoft.com/office/word/2015/wordml/symex" mc:Ignorable="w14 w15 w16se w16cid">
   <w:docDefaults>
     <w:rPrDefault>
       <w:rPr>
@@ -1939,7 +1840,7 @@
       </w:pPr>
     </w:pPrDefault>
   </w:docDefaults>
-  <w:latentStyles w:defLockedState="0" w:defUIPriority="99" w:defSemiHidden="0" w:defUnhideWhenUsed="0" w:defQFormat="0" w:count="371">
+  <w:latentStyles w:defLockedState="0" w:defUIPriority="99" w:defSemiHidden="0" w:defUnhideWhenUsed="0" w:defQFormat="0" w:count="375">
     <w:lsdException w:name="Normal" w:uiPriority="0" w:qFormat="1"/>
     <w:lsdException w:name="heading 1" w:uiPriority="9" w:qFormat="1"/>
     <w:lsdException w:name="heading 2" w:semiHidden="1" w:uiPriority="9" w:unhideWhenUsed="1" w:qFormat="1"/>
@@ -2045,7 +1946,6 @@
     <w:lsdException w:name="HTML Sample" w:semiHidden="1" w:unhideWhenUsed="1"/>
     <w:lsdException w:name="HTML Typewriter" w:semiHidden="1" w:unhideWhenUsed="1"/>
     <w:lsdException w:name="HTML Variable" w:semiHidden="1" w:unhideWhenUsed="1"/>
-    <w:lsdException w:name="Normal Table" w:semiHidden="1" w:unhideWhenUsed="1"/>
     <w:lsdException w:name="annotation subject" w:semiHidden="1" w:unhideWhenUsed="1"/>
     <w:lsdException w:name="No List" w:semiHidden="1" w:unhideWhenUsed="1"/>
     <w:lsdException w:name="Outline List 1" w:semiHidden="1" w:unhideWhenUsed="1"/>
@@ -2089,10 +1989,8 @@
     <w:lsdException w:name="Table Elegant" w:semiHidden="1" w:unhideWhenUsed="1"/>
     <w:lsdException w:name="Table Professional" w:semiHidden="1" w:unhideWhenUsed="1"/>
     <w:lsdException w:name="Table Subtle 1" w:semiHidden="1" w:unhideWhenUsed="1"/>
-    <w:lsdException w:name="Table Subtle 2" w:semiHidden="1" w:unhideWhenUsed="1"/>
     <w:lsdException w:name="Table Web 1" w:semiHidden="1" w:unhideWhenUsed="1"/>
     <w:lsdException w:name="Table Web 2" w:semiHidden="1" w:unhideWhenUsed="1"/>
-    <w:lsdException w:name="Table Web 3" w:semiHidden="1" w:unhideWhenUsed="1"/>
     <w:lsdException w:name="Balloon Text" w:semiHidden="1" w:unhideWhenUsed="1"/>
     <w:lsdException w:name="Table Grid" w:uiPriority="39"/>
     <w:lsdException w:name="Table Theme" w:semiHidden="1" w:unhideWhenUsed="1"/>
@@ -2311,6 +2209,10 @@
     <w:lsdException w:name="List Table 5 Dark Accent 6" w:uiPriority="50"/>
     <w:lsdException w:name="List Table 6 Colorful Accent 6" w:uiPriority="51"/>
     <w:lsdException w:name="List Table 7 Colorful Accent 6" w:uiPriority="52"/>
+    <w:lsdException w:name="Mention" w:semiHidden="1" w:unhideWhenUsed="1"/>
+    <w:lsdException w:name="Smart Hyperlink" w:semiHidden="1" w:unhideWhenUsed="1"/>
+    <w:lsdException w:name="Hashtag" w:semiHidden="1" w:unhideWhenUsed="1"/>
+    <w:lsdException w:name="Unresolved Mention" w:semiHidden="1" w:unhideWhenUsed="1"/>
   </w:latentStyles>
   <w:style w:type="paragraph" w:default="1" w:styleId="Normal">
     <w:name w:val="Normal"/>

</xml_diff>